<commit_message>
Serial Numbered Project Progress Reports
Serial Numbered Project Progress Reports, including Jan-2019
</commit_message>
<xml_diff>
--- a/MGMT/PLAN/PR/WORK IN PROGRESS/9 PROG_REP_PT07(Jan_2019).docx
+++ b/MGMT/PLAN/PR/WORK IN PROGRESS/9 PROG_REP_PT07(Jan_2019).docx
@@ -2,10 +2,7 @@
 <file path=word/document.xml><?xml version="1.0" encoding="utf-8"?>
 <w:document xmlns:wpc="http://schemas.microsoft.com/office/word/2010/wordprocessingCanvas" xmlns:mc="http://schemas.openxmlformats.org/markup-compatibility/2006" xmlns:o="urn:schemas-microsoft-com:office:office" xmlns:r="http://schemas.openxmlformats.org/officeDocument/2006/relationships" xmlns:m="http://schemas.openxmlformats.org/officeDocument/2006/math" xmlns:v="urn:schemas-microsoft-com:vml" xmlns:wp14="http://schemas.microsoft.com/office/word/2010/wordprocessingDrawing" xmlns:wp="http://schemas.openxmlformats.org/drawingml/2006/wordprocessingDrawing" xmlns:w10="urn:schemas-microsoft-com:office:word" xmlns:w="http://schemas.openxmlformats.org/wordprocessingml/2006/main" xmlns:w14="http://schemas.microsoft.com/office/word/2010/wordml" xmlns:wpg="http://schemas.microsoft.com/office/word/2010/wordprocessingGroup" xmlns:wpi="http://schemas.microsoft.com/office/word/2010/wordprocessingInk" xmlns:wne="http://schemas.microsoft.com/office/word/2006/wordml" xmlns:wps="http://schemas.microsoft.com/office/word/2010/wordprocessingShape" mc:Ignorable="w14 wp14">
   <w:body>
-    <w:p>
-      <w:bookmarkStart w:name="_GoBack" w:id="0"/>
-      <w:bookmarkEnd w:id="0"/>
-    </w:p>
+    <w:p/>
     <w:tbl>
       <w:tblPr>
         <w:tblW w:w="9000" w:type="dxa"/>
@@ -25,12 +22,11 @@
           <w:tcPr>
             <w:tcW w:w="2827" w:type="dxa"/>
             <w:tcBorders>
-              <w:top w:val="single" w:color="auto" w:sz="6" w:space="0"/>
-              <w:left w:val="single" w:color="auto" w:sz="6" w:space="0"/>
-              <w:bottom w:val="single" w:color="auto" w:sz="6" w:space="0"/>
-              <w:right w:val="single" w:color="auto" w:sz="6" w:space="0"/>
+              <w:top w:val="single" w:sz="6" w:space="0" w:color="auto"/>
+              <w:left w:val="single" w:sz="6" w:space="0" w:color="auto"/>
+              <w:bottom w:val="single" w:sz="6" w:space="0" w:color="auto"/>
+              <w:right w:val="single" w:sz="6" w:space="0" w:color="auto"/>
             </w:tcBorders>
-            <w:tcMar/>
           </w:tcPr>
           <w:p>
             <w:pPr>
@@ -70,41 +66,26 @@
             <w:tcW w:w="6173" w:type="dxa"/>
             <w:gridSpan w:val="2"/>
             <w:tcBorders>
-              <w:top w:val="single" w:color="auto" w:sz="6" w:space="0"/>
-              <w:left w:val="single" w:color="auto" w:sz="6" w:space="0"/>
-              <w:bottom w:val="single" w:color="auto" w:sz="6" w:space="0"/>
-              <w:right w:val="single" w:color="auto" w:sz="6" w:space="0"/>
+              <w:top w:val="single" w:sz="6" w:space="0" w:color="auto"/>
+              <w:left w:val="single" w:sz="6" w:space="0" w:color="auto"/>
+              <w:bottom w:val="single" w:sz="6" w:space="0" w:color="auto"/>
+              <w:right w:val="single" w:sz="6" w:space="0" w:color="auto"/>
             </w:tcBorders>
-            <w:tcMar/>
-          </w:tcPr>
-          <w:p w14:noSpellErr="1">
+          </w:tcPr>
+          <w:p>
             <w:pPr>
               <w:spacing w:before="120" w:after="120"/>
               <w:rPr>
-                <w:b w:val="1"/>
-                <w:bCs w:val="1"/>
-              </w:rPr>
-            </w:pPr>
-            <w:r>
-              <w:rPr>
-                <w:b w:val="1"/>
-                <w:bCs w:val="1"/>
-              </w:rPr>
-              <w:t>Date:04/</w:t>
-            </w:r>
-            <w:r>
-              <w:rPr>
-                <w:b w:val="1"/>
-                <w:bCs w:val="1"/>
-              </w:rPr>
-              <w:t>February</w:t>
-            </w:r>
-            <w:r>
-              <w:rPr>
-                <w:b w:val="1"/>
-                <w:bCs w:val="1"/>
-              </w:rPr>
-              <w:t>/2019</w:t>
+                <w:b/>
+                <w:bCs/>
+              </w:rPr>
+            </w:pPr>
+            <w:r>
+              <w:rPr>
+                <w:b/>
+                <w:bCs/>
+              </w:rPr>
+              <w:t>Date:04/February/2019</w:t>
             </w:r>
           </w:p>
         </w:tc>
@@ -118,12 +99,11 @@
             <w:tcW w:w="9000" w:type="dxa"/>
             <w:gridSpan w:val="3"/>
             <w:tcBorders>
-              <w:top w:val="single" w:color="auto" w:sz="6" w:space="0"/>
-              <w:left w:val="single" w:color="auto" w:sz="6" w:space="0"/>
-              <w:bottom w:val="single" w:color="auto" w:sz="6" w:space="0"/>
-              <w:right w:val="single" w:color="auto" w:sz="6" w:space="0"/>
+              <w:top w:val="single" w:sz="6" w:space="0" w:color="auto"/>
+              <w:left w:val="single" w:sz="6" w:space="0" w:color="auto"/>
+              <w:bottom w:val="single" w:sz="6" w:space="0" w:color="auto"/>
+              <w:right w:val="single" w:sz="6" w:space="0" w:color="auto"/>
             </w:tcBorders>
-            <w:tcMar/>
           </w:tcPr>
           <w:p>
             <w:pPr>
@@ -151,77 +131,154 @@
             </w:pPr>
             <w:r>
               <w:rPr>
-                <w:b w:val="1"/>
-                <w:bCs w:val="1"/>
-              </w:rPr>
-              <w:t>Completed</w:t>
-            </w:r>
-          </w:p>
-          <w:p w14:noSpellErr="1">
-            <w:pPr>
-              <w:spacing w:before="120" w:after="120"/>
-              <w:rPr>
-                <w:bCs/>
-              </w:rPr>
-            </w:pPr>
-            <w:r>
-              <w:rPr/>
-              <w:t>Coding</w:t>
-            </w:r>
-          </w:p>
-          <w:p w14:noSpellErr="1">
-            <w:pPr>
-              <w:pStyle w:val="Normal"/>
-              <w:spacing w:before="120" w:after="120"/>
-            </w:pPr>
-            <w:r>
-              <w:rPr/>
-              <w:t>Revised UCMS and HLD</w:t>
-            </w:r>
-          </w:p>
-          <w:p>
-            <w:pPr>
-              <w:spacing w:before="120" w:after="120"/>
-              <w:rPr>
                 <w:b/>
                 <w:bCs/>
               </w:rPr>
-            </w:pPr>
-          </w:p>
-          <w:p w14:noSpellErr="1">
-            <w:pPr>
+              <w:t>Completed</w:t>
+            </w:r>
+          </w:p>
+          <w:p>
+            <w:pPr>
+              <w:pStyle w:val="ListParagraph"/>
+              <w:numPr>
+                <w:ilvl w:val="0"/>
+                <w:numId w:val="9"/>
+              </w:numPr>
               <w:spacing w:before="120" w:after="120"/>
               <w:rPr>
-                <w:b w:val="1"/>
-                <w:bCs w:val="1"/>
-              </w:rPr>
-            </w:pPr>
-            <w:r>
-              <w:rPr>
-                <w:b w:val="1"/>
-                <w:bCs w:val="1"/>
+                <w:bCs/>
+              </w:rPr>
+            </w:pPr>
+            <w:proofErr w:type="spellStart"/>
+            <w:r>
+              <w:rPr>
+                <w:bCs/>
+              </w:rPr>
+              <w:t>Reivise</w:t>
+            </w:r>
+            <w:proofErr w:type="spellEnd"/>
+            <w:r>
+              <w:rPr>
+                <w:bCs/>
+              </w:rPr>
+              <w:t xml:space="preserve"> and finalize all of the user documents (URS &amp; User Manual)</w:t>
+            </w:r>
+          </w:p>
+          <w:p>
+            <w:pPr>
+              <w:pStyle w:val="ListParagraph"/>
+              <w:numPr>
+                <w:ilvl w:val="0"/>
+                <w:numId w:val="9"/>
+              </w:numPr>
+              <w:spacing w:before="120" w:after="120"/>
+              <w:rPr>
+                <w:bCs/>
+              </w:rPr>
+            </w:pPr>
+            <w:r>
+              <w:rPr>
+                <w:bCs/>
+              </w:rPr>
+              <w:t>Revise and finalize all of the earlier models</w:t>
+            </w:r>
+          </w:p>
+          <w:p>
+            <w:pPr>
+              <w:pStyle w:val="ListParagraph"/>
+              <w:numPr>
+                <w:ilvl w:val="0"/>
+                <w:numId w:val="9"/>
+              </w:numPr>
+              <w:spacing w:before="120" w:after="120"/>
+              <w:rPr>
+                <w:bCs/>
+              </w:rPr>
+            </w:pPr>
+            <w:r>
+              <w:rPr>
+                <w:bCs/>
+              </w:rPr>
+              <w:t>Revise and finalize all of the management and plan documents (Project Plan, Risk Register, Test Plan &amp; Test Scripts)</w:t>
+            </w:r>
+          </w:p>
+          <w:p>
+            <w:pPr>
+              <w:pStyle w:val="ListParagraph"/>
+              <w:numPr>
+                <w:ilvl w:val="0"/>
+                <w:numId w:val="9"/>
+              </w:numPr>
+              <w:spacing w:before="120" w:after="120"/>
+              <w:rPr>
+                <w:bCs/>
+              </w:rPr>
+            </w:pPr>
+            <w:r>
+              <w:rPr>
+                <w:bCs/>
+              </w:rPr>
+              <w:t xml:space="preserve">Revise and finalize the code, unit test, peer-review and system test </w:t>
+            </w:r>
+          </w:p>
+          <w:p>
+            <w:pPr>
+              <w:pStyle w:val="ListParagraph"/>
+              <w:numPr>
+                <w:ilvl w:val="0"/>
+                <w:numId w:val="9"/>
+              </w:numPr>
+              <w:spacing w:before="120" w:after="120"/>
+              <w:rPr>
+                <w:bCs/>
+              </w:rPr>
+            </w:pPr>
+            <w:r>
+              <w:rPr>
+                <w:bCs/>
+              </w:rPr>
+              <w:t>Receive UAT sign-off and hand-over</w:t>
+            </w:r>
+          </w:p>
+          <w:p>
+            <w:pPr>
+              <w:spacing w:before="120" w:after="120"/>
+              <w:rPr>
+                <w:b/>
+                <w:bCs/>
+              </w:rPr>
+            </w:pPr>
+            <w:r>
+              <w:rPr>
+                <w:b/>
+                <w:bCs/>
               </w:rPr>
               <w:t>In progress</w:t>
             </w:r>
           </w:p>
-          <w:p w14:noSpellErr="1">
-            <w:pPr>
-              <w:pStyle w:val="Normal"/>
+          <w:p>
+            <w:pPr>
+              <w:pStyle w:val="ListParagraph"/>
+              <w:numPr>
+                <w:ilvl w:val="0"/>
+                <w:numId w:val="9"/>
+              </w:numPr>
               <w:spacing w:before="120" w:after="120"/>
-              <w:rPr>
-                <w:b w:val="1"/>
-                <w:bCs w:val="1"/>
-              </w:rPr>
-            </w:pPr>
-            <w:r>
-              <w:rPr>
-                <w:b w:val="0"/>
-                <w:bCs w:val="0"/>
-              </w:rPr>
-              <w:t>Revising RM and DM</w:t>
-            </w:r>
-          </w:p>
-          <w:p w14:noSpellErr="1">
+            </w:pPr>
+            <w:r>
+              <w:t xml:space="preserve">End of </w:t>
+            </w:r>
+            <w:r>
+              <w:rPr>
+                <w:bCs/>
+              </w:rPr>
+              <w:t>Project</w:t>
+            </w:r>
+            <w:r>
+              <w:t xml:space="preserve">/FYP - Project Report </w:t>
+            </w:r>
+          </w:p>
+          <w:p>
             <w:pPr>
               <w:spacing w:before="120" w:after="120"/>
               <w:rPr>
@@ -239,12 +296,11 @@
           <w:tcPr>
             <w:tcW w:w="2827" w:type="dxa"/>
             <w:tcBorders>
-              <w:top w:val="single" w:color="auto" w:sz="6" w:space="0"/>
-              <w:left w:val="single" w:color="auto" w:sz="6" w:space="0"/>
-              <w:bottom w:val="single" w:color="auto" w:sz="6" w:space="0"/>
-              <w:right w:val="single" w:color="auto" w:sz="6" w:space="0"/>
+              <w:top w:val="single" w:sz="6" w:space="0" w:color="auto"/>
+              <w:left w:val="single" w:sz="6" w:space="0" w:color="auto"/>
+              <w:bottom w:val="single" w:sz="6" w:space="0" w:color="auto"/>
+              <w:right w:val="single" w:sz="6" w:space="0" w:color="auto"/>
             </w:tcBorders>
-            <w:tcMar/>
           </w:tcPr>
           <w:p>
             <w:pPr>
@@ -256,13 +312,13 @@
             </w:pPr>
             <w:r>
               <w:rPr>
-                <w:b w:val="1"/>
-                <w:bCs w:val="1"/>
+                <w:b/>
+                <w:bCs/>
               </w:rPr>
               <w:t>Deliverables Started since last report:</w:t>
             </w:r>
           </w:p>
-          <w:p w14:noSpellErr="1">
+          <w:p>
             <w:pPr>
               <w:spacing w:before="120" w:after="120"/>
             </w:pPr>
@@ -273,12 +329,11 @@
             <w:tcW w:w="6173" w:type="dxa"/>
             <w:gridSpan w:val="2"/>
             <w:tcBorders>
-              <w:top w:val="single" w:color="auto" w:sz="6" w:space="0"/>
-              <w:left w:val="single" w:color="auto" w:sz="6" w:space="0"/>
-              <w:bottom w:val="single" w:color="auto" w:sz="6" w:space="0"/>
-              <w:right w:val="single" w:color="auto" w:sz="6" w:space="0"/>
+              <w:top w:val="single" w:sz="6" w:space="0" w:color="auto"/>
+              <w:left w:val="single" w:sz="6" w:space="0" w:color="auto"/>
+              <w:bottom w:val="single" w:sz="6" w:space="0" w:color="auto"/>
+              <w:right w:val="single" w:sz="6" w:space="0" w:color="auto"/>
             </w:tcBorders>
-            <w:tcMar/>
           </w:tcPr>
           <w:p>
             <w:pPr>
@@ -286,13 +341,13 @@
             </w:pPr>
             <w:r>
               <w:rPr>
-                <w:b w:val="1"/>
-                <w:bCs w:val="1"/>
+                <w:b/>
+                <w:bCs/>
               </w:rPr>
               <w:t>Deliverables Complete since last report:</w:t>
             </w:r>
           </w:p>
-          <w:p w14:noSpellErr="1">
+          <w:p>
             <w:pPr>
               <w:spacing w:before="120" w:after="120"/>
             </w:pPr>
@@ -308,12 +363,11 @@
             <w:tcW w:w="9000" w:type="dxa"/>
             <w:gridSpan w:val="3"/>
             <w:tcBorders>
-              <w:top w:val="single" w:color="auto" w:sz="6" w:space="0"/>
-              <w:left w:val="single" w:color="auto" w:sz="6" w:space="0"/>
-              <w:bottom w:val="single" w:color="auto" w:sz="6" w:space="0"/>
-              <w:right w:val="single" w:color="auto" w:sz="6" w:space="0"/>
+              <w:top w:val="single" w:sz="6" w:space="0" w:color="auto"/>
+              <w:left w:val="single" w:sz="6" w:space="0" w:color="auto"/>
+              <w:bottom w:val="single" w:sz="6" w:space="0" w:color="auto"/>
+              <w:right w:val="single" w:sz="6" w:space="0" w:color="auto"/>
             </w:tcBorders>
-            <w:tcMar/>
           </w:tcPr>
           <w:p>
             <w:pPr>
@@ -342,12 +396,11 @@
           <w:tcPr>
             <w:tcW w:w="2827" w:type="dxa"/>
             <w:tcBorders>
-              <w:top w:val="single" w:color="auto" w:sz="6" w:space="0"/>
-              <w:left w:val="single" w:color="auto" w:sz="6" w:space="0"/>
-              <w:bottom w:val="single" w:color="auto" w:sz="6" w:space="0"/>
-              <w:right w:val="single" w:color="auto" w:sz="6" w:space="0"/>
+              <w:top w:val="single" w:sz="6" w:space="0" w:color="auto"/>
+              <w:left w:val="single" w:sz="6" w:space="0" w:color="auto"/>
+              <w:bottom w:val="single" w:sz="6" w:space="0" w:color="auto"/>
+              <w:right w:val="single" w:sz="6" w:space="0" w:color="auto"/>
             </w:tcBorders>
-            <w:tcMar/>
           </w:tcPr>
           <w:p>
             <w:pPr>
@@ -362,7 +415,6 @@
                 <w:b/>
                 <w:bCs/>
               </w:rPr>
-              <w:lastRenderedPageBreak/>
               <w:t>Name of each Team Member</w:t>
             </w:r>
           </w:p>
@@ -371,12 +423,11 @@
           <w:tcPr>
             <w:tcW w:w="993" w:type="dxa"/>
             <w:tcBorders>
-              <w:top w:val="single" w:color="auto" w:sz="6" w:space="0"/>
-              <w:left w:val="single" w:color="auto" w:sz="6" w:space="0"/>
-              <w:bottom w:val="single" w:color="auto" w:sz="6" w:space="0"/>
-              <w:right w:val="single" w:color="auto" w:sz="6" w:space="0"/>
+              <w:top w:val="single" w:sz="6" w:space="0" w:color="auto"/>
+              <w:left w:val="single" w:sz="6" w:space="0" w:color="auto"/>
+              <w:bottom w:val="single" w:sz="6" w:space="0" w:color="auto"/>
+              <w:right w:val="single" w:sz="6" w:space="0" w:color="auto"/>
             </w:tcBorders>
-            <w:tcMar/>
           </w:tcPr>
           <w:p>
             <w:pPr>
@@ -399,12 +450,11 @@
           <w:tcPr>
             <w:tcW w:w="5180" w:type="dxa"/>
             <w:tcBorders>
-              <w:top w:val="single" w:color="auto" w:sz="6" w:space="0"/>
-              <w:left w:val="single" w:color="auto" w:sz="6" w:space="0"/>
-              <w:bottom w:val="single" w:color="auto" w:sz="6" w:space="0"/>
-              <w:right w:val="single" w:color="auto" w:sz="6" w:space="0"/>
+              <w:top w:val="single" w:sz="6" w:space="0" w:color="auto"/>
+              <w:left w:val="single" w:sz="6" w:space="0" w:color="auto"/>
+              <w:bottom w:val="single" w:sz="6" w:space="0" w:color="auto"/>
+              <w:right w:val="single" w:sz="6" w:space="0" w:color="auto"/>
             </w:tcBorders>
-            <w:tcMar/>
           </w:tcPr>
           <w:p>
             <w:pPr>
@@ -432,12 +482,11 @@
           <w:tcPr>
             <w:tcW w:w="2827" w:type="dxa"/>
             <w:tcBorders>
-              <w:top w:val="single" w:color="auto" w:sz="6" w:space="0"/>
-              <w:left w:val="single" w:color="auto" w:sz="6" w:space="0"/>
-              <w:bottom w:val="single" w:color="auto" w:sz="6" w:space="0"/>
-              <w:right w:val="single" w:color="auto" w:sz="6" w:space="0"/>
+              <w:top w:val="single" w:sz="6" w:space="0" w:color="auto"/>
+              <w:left w:val="single" w:sz="6" w:space="0" w:color="auto"/>
+              <w:bottom w:val="single" w:sz="6" w:space="0" w:color="auto"/>
+              <w:right w:val="single" w:sz="6" w:space="0" w:color="auto"/>
             </w:tcBorders>
-            <w:tcMar/>
           </w:tcPr>
           <w:p>
             <w:pPr>
@@ -448,7 +497,7 @@
             </w:pPr>
             <w:r>
               <w:rPr>
-                <w:rFonts w:ascii="Palatino Linotype" w:hAnsi="Palatino Linotype" w:eastAsia="Palatino Linotype" w:cs="Palatino Linotype"/>
+                <w:rFonts w:ascii="Palatino Linotype" w:eastAsia="Palatino Linotype" w:hAnsi="Palatino Linotype" w:cs="Palatino Linotype"/>
                 <w:color w:val="333333"/>
               </w:rPr>
               <w:t>Balasubramanian Narasimhan</w:t>
@@ -459,20 +508,18 @@
           <w:tcPr>
             <w:tcW w:w="993" w:type="dxa"/>
             <w:tcBorders>
-              <w:top w:val="single" w:color="auto" w:sz="6" w:space="0"/>
-              <w:left w:val="single" w:color="auto" w:sz="6" w:space="0"/>
-              <w:bottom w:val="single" w:color="auto" w:sz="6" w:space="0"/>
-              <w:right w:val="single" w:color="auto" w:sz="6" w:space="0"/>
+              <w:top w:val="single" w:sz="6" w:space="0" w:color="auto"/>
+              <w:left w:val="single" w:sz="6" w:space="0" w:color="auto"/>
+              <w:bottom w:val="single" w:sz="6" w:space="0" w:color="auto"/>
+              <w:right w:val="single" w:sz="6" w:space="0" w:color="auto"/>
             </w:tcBorders>
-            <w:tcMar/>
-          </w:tcPr>
-          <w:p w14:noSpellErr="1">
+          </w:tcPr>
+          <w:p>
             <w:pPr>
               <w:spacing w:before="240" w:after="240"/>
             </w:pPr>
             <w:r>
-              <w:rPr/>
-              <w:t>Xx</w:t>
+              <w:t>96</w:t>
             </w:r>
           </w:p>
         </w:tc>
@@ -480,13 +527,369 @@
           <w:tcPr>
             <w:tcW w:w="5180" w:type="dxa"/>
             <w:tcBorders>
-              <w:top w:val="single" w:color="auto" w:sz="6" w:space="0"/>
-              <w:left w:val="single" w:color="auto" w:sz="6" w:space="0"/>
-              <w:bottom w:val="single" w:color="auto" w:sz="6" w:space="0"/>
-              <w:right w:val="single" w:color="auto" w:sz="6" w:space="0"/>
+              <w:top w:val="single" w:sz="6" w:space="0" w:color="auto"/>
+              <w:left w:val="single" w:sz="6" w:space="0" w:color="auto"/>
+              <w:bottom w:val="single" w:sz="6" w:space="0" w:color="auto"/>
+              <w:right w:val="single" w:sz="6" w:space="0" w:color="auto"/>
             </w:tcBorders>
-            <w:tcMar/>
-          </w:tcPr>
+          </w:tcPr>
+          <w:p>
+            <w:pPr>
+              <w:pStyle w:val="ListParagraph"/>
+              <w:numPr>
+                <w:ilvl w:val="0"/>
+                <w:numId w:val="7"/>
+              </w:numPr>
+              <w:spacing w:before="120" w:after="120"/>
+              <w:rPr>
+                <w:bCs/>
+              </w:rPr>
+            </w:pPr>
+            <w:proofErr w:type="spellStart"/>
+            <w:r>
+              <w:rPr>
+                <w:bCs/>
+              </w:rPr>
+              <w:t>Reivise</w:t>
+            </w:r>
+            <w:proofErr w:type="spellEnd"/>
+            <w:r>
+              <w:rPr>
+                <w:bCs/>
+              </w:rPr>
+              <w:t xml:space="preserve"> and finalize all of the user documents (URS &amp; User Manual)</w:t>
+            </w:r>
+          </w:p>
+          <w:p>
+            <w:pPr>
+              <w:pStyle w:val="ListParagraph"/>
+              <w:numPr>
+                <w:ilvl w:val="0"/>
+                <w:numId w:val="7"/>
+              </w:numPr>
+              <w:spacing w:before="120" w:after="120"/>
+              <w:rPr>
+                <w:bCs/>
+              </w:rPr>
+            </w:pPr>
+            <w:r>
+              <w:rPr>
+                <w:bCs/>
+              </w:rPr>
+              <w:t>Revise and finalize all of the earlier models</w:t>
+            </w:r>
+          </w:p>
+          <w:p>
+            <w:pPr>
+              <w:pStyle w:val="ListParagraph"/>
+              <w:numPr>
+                <w:ilvl w:val="0"/>
+                <w:numId w:val="7"/>
+              </w:numPr>
+              <w:spacing w:before="120" w:after="120"/>
+              <w:rPr>
+                <w:bCs/>
+              </w:rPr>
+            </w:pPr>
+            <w:r>
+              <w:rPr>
+                <w:bCs/>
+              </w:rPr>
+              <w:t>Revise and finalize all of the management and plan documents (Project Plan, Risk Register, Test Plan &amp; Test Scripts)</w:t>
+            </w:r>
+          </w:p>
+          <w:p>
+            <w:pPr>
+              <w:pStyle w:val="ListParagraph"/>
+              <w:numPr>
+                <w:ilvl w:val="0"/>
+                <w:numId w:val="7"/>
+              </w:numPr>
+              <w:spacing w:before="120" w:after="120"/>
+              <w:rPr>
+                <w:bCs/>
+              </w:rPr>
+            </w:pPr>
+            <w:r>
+              <w:rPr>
+                <w:bCs/>
+              </w:rPr>
+              <w:t xml:space="preserve">Overall team deliverables management; </w:t>
+            </w:r>
+            <w:proofErr w:type="spellStart"/>
+            <w:r>
+              <w:rPr>
+                <w:bCs/>
+              </w:rPr>
+              <w:t>includeing</w:t>
+            </w:r>
+            <w:proofErr w:type="spellEnd"/>
+            <w:r>
+              <w:rPr>
+                <w:bCs/>
+              </w:rPr>
+              <w:t xml:space="preserve"> </w:t>
+            </w:r>
+            <w:proofErr w:type="gramStart"/>
+            <w:r>
+              <w:rPr>
+                <w:bCs/>
+              </w:rPr>
+              <w:t>assigning ,</w:t>
+            </w:r>
+            <w:proofErr w:type="gramEnd"/>
+            <w:r>
+              <w:rPr>
+                <w:bCs/>
+              </w:rPr>
+              <w:t xml:space="preserve"> tracking and necessary follow-ups to bring it to a closure.</w:t>
+            </w:r>
+          </w:p>
+          <w:p>
+            <w:pPr>
+              <w:pStyle w:val="ListParagraph"/>
+              <w:spacing w:before="120" w:after="120"/>
+              <w:rPr>
+                <w:bCs/>
+              </w:rPr>
+            </w:pPr>
+          </w:p>
+        </w:tc>
+      </w:tr>
+      <w:tr>
+        <w:trPr>
+          <w:cantSplit/>
+        </w:trPr>
+        <w:tc>
+          <w:tcPr>
+            <w:tcW w:w="2827" w:type="dxa"/>
+            <w:tcBorders>
+              <w:top w:val="single" w:sz="6" w:space="0" w:color="auto"/>
+              <w:left w:val="single" w:sz="6" w:space="0" w:color="auto"/>
+              <w:bottom w:val="single" w:sz="6" w:space="0" w:color="auto"/>
+              <w:right w:val="single" w:sz="6" w:space="0" w:color="auto"/>
+            </w:tcBorders>
+          </w:tcPr>
+          <w:p>
+            <w:pPr>
+              <w:pStyle w:val="NormalWeb"/>
+              <w:rPr>
+                <w:color w:val="000000" w:themeColor="text1"/>
+              </w:rPr>
+            </w:pPr>
+            <w:proofErr w:type="spellStart"/>
+            <w:r>
+              <w:rPr>
+                <w:color w:val="000000" w:themeColor="text1"/>
+              </w:rPr>
+              <w:lastRenderedPageBreak/>
+              <w:t>Kaung</w:t>
+            </w:r>
+            <w:proofErr w:type="spellEnd"/>
+            <w:r>
+              <w:rPr>
+                <w:color w:val="000000" w:themeColor="text1"/>
+              </w:rPr>
+              <w:t xml:space="preserve"> </w:t>
+            </w:r>
+            <w:proofErr w:type="spellStart"/>
+            <w:r>
+              <w:rPr>
+                <w:color w:val="000000" w:themeColor="text1"/>
+              </w:rPr>
+              <w:t>Myat</w:t>
+            </w:r>
+            <w:proofErr w:type="spellEnd"/>
+            <w:r>
+              <w:rPr>
+                <w:color w:val="000000" w:themeColor="text1"/>
+              </w:rPr>
+              <w:t xml:space="preserve"> Bo</w:t>
+            </w:r>
+          </w:p>
+        </w:tc>
+        <w:tc>
+          <w:tcPr>
+            <w:tcW w:w="993" w:type="dxa"/>
+            <w:tcBorders>
+              <w:top w:val="single" w:sz="6" w:space="0" w:color="auto"/>
+              <w:left w:val="single" w:sz="6" w:space="0" w:color="auto"/>
+              <w:bottom w:val="single" w:sz="6" w:space="0" w:color="auto"/>
+              <w:right w:val="single" w:sz="6" w:space="0" w:color="auto"/>
+            </w:tcBorders>
+          </w:tcPr>
+          <w:p>
+            <w:pPr>
+              <w:spacing w:before="240" w:after="240" w:line="259" w:lineRule="auto"/>
+            </w:pPr>
+            <w:r>
+              <w:t>80</w:t>
+            </w:r>
+          </w:p>
+        </w:tc>
+        <w:tc>
+          <w:tcPr>
+            <w:tcW w:w="5180" w:type="dxa"/>
+            <w:tcBorders>
+              <w:top w:val="single" w:sz="6" w:space="0" w:color="auto"/>
+              <w:left w:val="single" w:sz="6" w:space="0" w:color="auto"/>
+              <w:bottom w:val="single" w:sz="6" w:space="0" w:color="auto"/>
+              <w:right w:val="single" w:sz="6" w:space="0" w:color="auto"/>
+            </w:tcBorders>
+          </w:tcPr>
+          <w:p>
+            <w:pPr>
+              <w:pStyle w:val="ListParagraph"/>
+              <w:numPr>
+                <w:ilvl w:val="0"/>
+                <w:numId w:val="7"/>
+              </w:numPr>
+              <w:spacing w:line="259" w:lineRule="auto"/>
+              <w:rPr>
+                <w:sz w:val="32"/>
+                <w:szCs w:val="32"/>
+              </w:rPr>
+            </w:pPr>
+            <w:r>
+              <w:t>Revising RM</w:t>
+            </w:r>
+          </w:p>
+          <w:p>
+            <w:pPr>
+              <w:pStyle w:val="ListParagraph"/>
+              <w:numPr>
+                <w:ilvl w:val="0"/>
+                <w:numId w:val="7"/>
+              </w:numPr>
+              <w:spacing w:line="259" w:lineRule="auto"/>
+              <w:rPr>
+                <w:sz w:val="32"/>
+                <w:szCs w:val="32"/>
+              </w:rPr>
+            </w:pPr>
+            <w:r>
+              <w:t>Revising DM</w:t>
+            </w:r>
+          </w:p>
+          <w:p>
+            <w:pPr>
+              <w:pStyle w:val="ListParagraph"/>
+              <w:numPr>
+                <w:ilvl w:val="0"/>
+                <w:numId w:val="7"/>
+              </w:numPr>
+              <w:spacing w:line="259" w:lineRule="auto"/>
+              <w:rPr>
+                <w:sz w:val="32"/>
+                <w:szCs w:val="32"/>
+              </w:rPr>
+            </w:pPr>
+            <w:r>
+              <w:t>Fixing bugs</w:t>
+            </w:r>
+          </w:p>
+          <w:p>
+            <w:pPr>
+              <w:pStyle w:val="ListParagraph"/>
+              <w:numPr>
+                <w:ilvl w:val="0"/>
+                <w:numId w:val="7"/>
+              </w:numPr>
+              <w:spacing w:line="259" w:lineRule="auto"/>
+              <w:rPr>
+                <w:sz w:val="32"/>
+                <w:szCs w:val="32"/>
+              </w:rPr>
+            </w:pPr>
+            <w:r>
+              <w:t>Meeting with client</w:t>
+            </w:r>
+          </w:p>
+        </w:tc>
+      </w:tr>
+      <w:tr>
+        <w:trPr>
+          <w:cantSplit/>
+        </w:trPr>
+        <w:tc>
+          <w:tcPr>
+            <w:tcW w:w="2827" w:type="dxa"/>
+            <w:tcBorders>
+              <w:top w:val="single" w:sz="6" w:space="0" w:color="auto"/>
+              <w:left w:val="single" w:sz="6" w:space="0" w:color="auto"/>
+              <w:bottom w:val="single" w:sz="6" w:space="0" w:color="auto"/>
+              <w:right w:val="single" w:sz="6" w:space="0" w:color="auto"/>
+            </w:tcBorders>
+          </w:tcPr>
+          <w:p>
+            <w:pPr>
+              <w:pStyle w:val="NormalWeb"/>
+              <w:rPr>
+                <w:color w:val="000000" w:themeColor="text1"/>
+              </w:rPr>
+            </w:pPr>
+            <w:r>
+              <w:rPr>
+                <w:color w:val="000000" w:themeColor="text1"/>
+              </w:rPr>
+              <w:t xml:space="preserve">Gao </w:t>
+            </w:r>
+            <w:proofErr w:type="spellStart"/>
+            <w:r>
+              <w:rPr>
+                <w:color w:val="000000" w:themeColor="text1"/>
+              </w:rPr>
+              <w:t>Zhiyu</w:t>
+            </w:r>
+            <w:proofErr w:type="spellEnd"/>
+          </w:p>
+        </w:tc>
+        <w:tc>
+          <w:tcPr>
+            <w:tcW w:w="993" w:type="dxa"/>
+            <w:tcBorders>
+              <w:top w:val="single" w:sz="6" w:space="0" w:color="auto"/>
+              <w:left w:val="single" w:sz="6" w:space="0" w:color="auto"/>
+              <w:bottom w:val="single" w:sz="6" w:space="0" w:color="auto"/>
+              <w:right w:val="single" w:sz="6" w:space="0" w:color="auto"/>
+            </w:tcBorders>
+          </w:tcPr>
+          <w:p>
+            <w:pPr>
+              <w:spacing w:before="240" w:after="240"/>
+            </w:pPr>
+            <w:r>
+              <w:t>80</w:t>
+            </w:r>
+          </w:p>
+        </w:tc>
+        <w:tc>
+          <w:tcPr>
+            <w:tcW w:w="5180" w:type="dxa"/>
+            <w:tcBorders>
+              <w:top w:val="single" w:sz="6" w:space="0" w:color="auto"/>
+              <w:left w:val="single" w:sz="6" w:space="0" w:color="auto"/>
+              <w:bottom w:val="single" w:sz="6" w:space="0" w:color="auto"/>
+              <w:right w:val="single" w:sz="6" w:space="0" w:color="auto"/>
+            </w:tcBorders>
+          </w:tcPr>
+          <w:p>
+            <w:pPr>
+              <w:pStyle w:val="ListParagraph"/>
+              <w:numPr>
+                <w:ilvl w:val="0"/>
+                <w:numId w:val="7"/>
+              </w:numPr>
+              <w:spacing w:line="259" w:lineRule="auto"/>
+              <w:rPr>
+                <w:sz w:val="32"/>
+                <w:szCs w:val="32"/>
+              </w:rPr>
+            </w:pPr>
+            <w:r>
+              <w:t>Fix some bugs</w:t>
+            </w:r>
+          </w:p>
           <w:p>
             <w:pPr>
               <w:pStyle w:val="ListParagraph"/>
@@ -501,11 +904,10 @@
               </w:rPr>
             </w:pPr>
             <w:r>
-              <w:rPr/>
-              <w:t>...</w:t>
-            </w:r>
-          </w:p>
-          <w:p w14:noSpellErr="1">
+              <w:t>Deployment</w:t>
+            </w:r>
+          </w:p>
+          <w:p>
             <w:pPr>
               <w:pStyle w:val="ListParagraph"/>
               <w:numPr>
@@ -519,8 +921,7 @@
               </w:rPr>
             </w:pPr>
             <w:r>
-              <w:rPr/>
-              <w:t>…</w:t>
+              <w:t>Meeting with customer</w:t>
             </w:r>
           </w:p>
           <w:p>
@@ -537,8 +938,7 @@
               </w:rPr>
             </w:pPr>
             <w:r>
-              <w:rPr/>
-              <w:t>...</w:t>
+              <w:t>Integration Testing</w:t>
             </w:r>
           </w:p>
         </w:tc>
@@ -551,25 +951,22 @@
           <w:tcPr>
             <w:tcW w:w="2827" w:type="dxa"/>
             <w:tcBorders>
-              <w:top w:val="single" w:color="auto" w:sz="6" w:space="0"/>
-              <w:left w:val="single" w:color="auto" w:sz="6" w:space="0"/>
-              <w:bottom w:val="single" w:color="auto" w:sz="6" w:space="0"/>
-              <w:right w:val="single" w:color="auto" w:sz="6" w:space="0"/>
+              <w:top w:val="single" w:sz="6" w:space="0" w:color="auto"/>
+              <w:left w:val="single" w:sz="6" w:space="0" w:color="auto"/>
+              <w:bottom w:val="single" w:sz="6" w:space="0" w:color="auto"/>
+              <w:right w:val="single" w:sz="6" w:space="0" w:color="auto"/>
             </w:tcBorders>
-            <w:tcMar/>
-          </w:tcPr>
-          <w:p>
-            <w:pPr>
-              <w:pStyle w:val="NormalWeb"/>
-              <w:rPr>
-                <w:color w:val="000000" w:themeColor="text1"/>
-              </w:rPr>
-            </w:pPr>
-            <w:r>
-              <w:rPr>
-                <w:color w:val="000000" w:themeColor="text1"/>
-              </w:rPr>
-              <w:t>Kaung Myat Bo</w:t>
+          </w:tcPr>
+          <w:p>
+            <w:pPr>
+              <w:spacing w:before="240" w:after="240"/>
+              <w:rPr>
+                <w:rFonts w:ascii="Palatino Linotype,Segoe UI" w:eastAsia="Palatino Linotype,Segoe UI" w:hAnsi="Palatino Linotype,Segoe UI" w:cs="Palatino Linotype,Segoe UI"/>
+                <w:color w:val="333333"/>
+              </w:rPr>
+            </w:pPr>
+            <w:r>
+              <w:t>Nay Lin Aung</w:t>
             </w:r>
           </w:p>
         </w:tc>
@@ -577,24 +974,18 @@
           <w:tcPr>
             <w:tcW w:w="993" w:type="dxa"/>
             <w:tcBorders>
-              <w:top w:val="single" w:color="auto" w:sz="6" w:space="0"/>
-              <w:left w:val="single" w:color="auto" w:sz="6" w:space="0"/>
-              <w:bottom w:val="single" w:color="auto" w:sz="6" w:space="0"/>
-              <w:right w:val="single" w:color="auto" w:sz="6" w:space="0"/>
+              <w:top w:val="single" w:sz="6" w:space="0" w:color="auto"/>
+              <w:left w:val="single" w:sz="6" w:space="0" w:color="auto"/>
+              <w:bottom w:val="single" w:sz="6" w:space="0" w:color="auto"/>
+              <w:right w:val="single" w:sz="6" w:space="0" w:color="auto"/>
             </w:tcBorders>
-            <w:tcMar/>
-          </w:tcPr>
-          <w:p>
-            <w:pPr>
-              <w:pStyle w:val="Normal"/>
-              <w:bidi w:val="0"/>
-              <w:spacing w:before="240" w:beforeAutospacing="off" w:after="240" w:afterAutospacing="off" w:line="259" w:lineRule="auto"/>
-              <w:ind w:left="0" w:right="0"/>
-              <w:jc w:val="left"/>
-            </w:pPr>
-            <w:r>
-              <w:rPr/>
-              <w:t>45</w:t>
+          </w:tcPr>
+          <w:p>
+            <w:pPr>
+              <w:spacing w:before="240" w:after="240"/>
+            </w:pPr>
+            <w:r>
+              <w:t>84</w:t>
             </w:r>
           </w:p>
         </w:tc>
@@ -602,183 +993,13 @@
           <w:tcPr>
             <w:tcW w:w="5180" w:type="dxa"/>
             <w:tcBorders>
-              <w:top w:val="single" w:color="auto" w:sz="6" w:space="0"/>
-              <w:left w:val="single" w:color="auto" w:sz="6" w:space="0"/>
-              <w:bottom w:val="single" w:color="auto" w:sz="6" w:space="0"/>
-              <w:right w:val="single" w:color="auto" w:sz="6" w:space="0"/>
+              <w:top w:val="single" w:sz="6" w:space="0" w:color="auto"/>
+              <w:left w:val="single" w:sz="6" w:space="0" w:color="auto"/>
+              <w:bottom w:val="single" w:sz="6" w:space="0" w:color="auto"/>
+              <w:right w:val="single" w:sz="6" w:space="0" w:color="auto"/>
             </w:tcBorders>
-            <w:tcMar/>
-          </w:tcPr>
-          <w:p w14:noSpellErr="1">
-            <w:pPr>
-              <w:pStyle w:val="ListParagraph"/>
-              <w:numPr>
-                <w:ilvl w:val="0"/>
-                <w:numId w:val="7"/>
-              </w:numPr>
-              <w:bidi w:val="0"/>
-              <w:spacing w:before="0" w:beforeAutospacing="off" w:after="0" w:afterAutospacing="off" w:line="259" w:lineRule="auto"/>
-              <w:ind w:left="720" w:right="0" w:hanging="360"/>
-              <w:jc w:val="left"/>
-              <w:rPr>
-                <w:sz w:val="32"/>
-                <w:szCs w:val="32"/>
-              </w:rPr>
-            </w:pPr>
-            <w:r>
-              <w:rPr/>
-              <w:t>Revising RM</w:t>
-            </w:r>
-          </w:p>
-          <w:p w14:noSpellErr="1">
-            <w:pPr>
-              <w:pStyle w:val="ListParagraph"/>
-              <w:numPr>
-                <w:ilvl w:val="0"/>
-                <w:numId w:val="7"/>
-              </w:numPr>
-              <w:bidi w:val="0"/>
-              <w:spacing w:before="0" w:beforeAutospacing="off" w:after="0" w:afterAutospacing="off" w:line="259" w:lineRule="auto"/>
-              <w:ind w:left="720" w:right="0" w:hanging="360"/>
-              <w:jc w:val="left"/>
-              <w:rPr>
-                <w:sz w:val="32"/>
-                <w:szCs w:val="32"/>
-              </w:rPr>
-            </w:pPr>
-            <w:r>
-              <w:rPr/>
-              <w:t>Revising DM</w:t>
-            </w:r>
-          </w:p>
-          <w:p w14:noSpellErr="1">
-            <w:pPr>
-              <w:pStyle w:val="ListParagraph"/>
-              <w:numPr>
-                <w:ilvl w:val="0"/>
-                <w:numId w:val="7"/>
-              </w:numPr>
-              <w:bidi w:val="0"/>
-              <w:spacing w:before="0" w:beforeAutospacing="off" w:after="0" w:afterAutospacing="off" w:line="259" w:lineRule="auto"/>
-              <w:ind w:left="720" w:right="0" w:hanging="360"/>
-              <w:jc w:val="left"/>
-              <w:rPr>
-                <w:sz w:val="32"/>
-                <w:szCs w:val="32"/>
-              </w:rPr>
-            </w:pPr>
-            <w:r>
-              <w:rPr/>
-              <w:t>Fixing bugs</w:t>
-            </w:r>
-          </w:p>
-          <w:p w14:noSpellErr="1">
-            <w:pPr>
-              <w:pStyle w:val="ListParagraph"/>
-              <w:numPr>
-                <w:ilvl w:val="0"/>
-                <w:numId w:val="7"/>
-              </w:numPr>
-              <w:bidi w:val="0"/>
-              <w:spacing w:before="0" w:beforeAutospacing="off" w:after="0" w:afterAutospacing="off" w:line="259" w:lineRule="auto"/>
-              <w:ind w:left="720" w:right="0" w:hanging="360"/>
-              <w:jc w:val="left"/>
-              <w:rPr>
-                <w:sz w:val="32"/>
-                <w:szCs w:val="32"/>
-              </w:rPr>
-            </w:pPr>
-            <w:r>
-              <w:rPr/>
-              <w:t>Meeting with client</w:t>
-            </w:r>
-          </w:p>
-        </w:tc>
-      </w:tr>
-      <w:tr>
-        <w:trPr>
-          <w:cantSplit/>
-        </w:trPr>
-        <w:tc>
-          <w:tcPr>
-            <w:tcW w:w="2827" w:type="dxa"/>
-            <w:tcBorders>
-              <w:top w:val="single" w:color="auto" w:sz="6" w:space="0"/>
-              <w:left w:val="single" w:color="auto" w:sz="6" w:space="0"/>
-              <w:bottom w:val="single" w:color="auto" w:sz="6" w:space="0"/>
-              <w:right w:val="single" w:color="auto" w:sz="6" w:space="0"/>
-            </w:tcBorders>
-            <w:tcMar/>
-          </w:tcPr>
-          <w:p>
-            <w:pPr>
-              <w:pStyle w:val="NormalWeb"/>
-              <w:rPr>
-                <w:color w:val="000000" w:themeColor="text1"/>
-              </w:rPr>
-            </w:pPr>
-            <w:r>
-              <w:rPr>
-                <w:color w:val="000000" w:themeColor="text1"/>
-              </w:rPr>
-              <w:t>Gao Zhiyu</w:t>
-            </w:r>
-          </w:p>
-        </w:tc>
-        <w:tc>
-          <w:tcPr>
-            <w:tcW w:w="993" w:type="dxa"/>
-            <w:tcBorders>
-              <w:top w:val="single" w:color="auto" w:sz="6" w:space="0"/>
-              <w:left w:val="single" w:color="auto" w:sz="6" w:space="0"/>
-              <w:bottom w:val="single" w:color="auto" w:sz="6" w:space="0"/>
-              <w:right w:val="single" w:color="auto" w:sz="6" w:space="0"/>
-            </w:tcBorders>
-            <w:tcMar/>
-          </w:tcPr>
-          <w:p>
-            <w:pPr>
-              <w:spacing w:before="240" w:after="240"/>
-            </w:pPr>
-            <w:r>
-              <w:rPr/>
-              <w:t>40</w:t>
-            </w:r>
-          </w:p>
-        </w:tc>
-        <w:tc>
-          <w:tcPr>
-            <w:tcW w:w="5180" w:type="dxa"/>
-            <w:tcBorders>
-              <w:top w:val="single" w:color="auto" w:sz="6" w:space="0"/>
-              <w:left w:val="single" w:color="auto" w:sz="6" w:space="0"/>
-              <w:bottom w:val="single" w:color="auto" w:sz="6" w:space="0"/>
-              <w:right w:val="single" w:color="auto" w:sz="6" w:space="0"/>
-            </w:tcBorders>
-            <w:tcMar/>
-          </w:tcPr>
-          <w:p w14:noSpellErr="1">
-            <w:pPr>
-              <w:pStyle w:val="ListParagraph"/>
-              <w:numPr>
-                <w:ilvl w:val="0"/>
-                <w:numId w:val="7"/>
-              </w:numPr>
-              <w:bidi w:val="0"/>
-              <w:spacing w:before="0" w:beforeAutospacing="off" w:after="0" w:afterAutospacing="off" w:line="259" w:lineRule="auto"/>
-              <w:ind w:left="720" w:right="0" w:hanging="360"/>
-              <w:jc w:val="left"/>
-              <w:rPr>
-                <w:sz w:val="32"/>
-                <w:szCs w:val="32"/>
-              </w:rPr>
-            </w:pPr>
-            <w:r>
-              <w:rPr/>
-              <w:t>Fix some bugs</w:t>
-            </w:r>
-          </w:p>
-          <w:p w14:noSpellErr="1">
+          </w:tcPr>
+          <w:p>
             <w:pPr>
               <w:pStyle w:val="ListParagraph"/>
               <w:numPr>
@@ -787,16 +1008,20 @@
               </w:numPr>
               <w:spacing w:before="240" w:after="240"/>
               <w:rPr>
-                <w:sz w:val="32"/>
-                <w:szCs w:val="32"/>
-              </w:rPr>
-            </w:pPr>
-            <w:r>
-              <w:rPr/>
-              <w:t>Deployment</w:t>
-            </w:r>
-          </w:p>
-          <w:p w14:noSpellErr="1">
+                <w:rStyle w:val="normaltextrun"/>
+                <w:color w:val="000000" w:themeColor="text1"/>
+                <w:szCs w:val="24"/>
+              </w:rPr>
+            </w:pPr>
+            <w:r>
+              <w:rPr>
+                <w:rStyle w:val="normaltextrun"/>
+                <w:rFonts w:cs="Segoe UI"/>
+              </w:rPr>
+              <w:t>Editing test specifications and test cases</w:t>
+            </w:r>
+          </w:p>
+          <w:p>
             <w:pPr>
               <w:pStyle w:val="ListParagraph"/>
               <w:numPr>
@@ -805,16 +1030,20 @@
               </w:numPr>
               <w:spacing w:before="240" w:after="240"/>
               <w:rPr>
-                <w:sz w:val="32"/>
-                <w:szCs w:val="32"/>
-              </w:rPr>
-            </w:pPr>
-            <w:r>
-              <w:rPr/>
-              <w:t>Meeting with customer</w:t>
-            </w:r>
-          </w:p>
-          <w:p w14:noSpellErr="1">
+                <w:rStyle w:val="normaltextrun"/>
+                <w:color w:val="000000" w:themeColor="text1"/>
+                <w:szCs w:val="24"/>
+              </w:rPr>
+            </w:pPr>
+            <w:r>
+              <w:rPr>
+                <w:rStyle w:val="normaltextrun"/>
+                <w:rFonts w:cs="Segoe UI"/>
+              </w:rPr>
+              <w:t>Preparation and creation of user manual</w:t>
+            </w:r>
+          </w:p>
+          <w:p>
             <w:pPr>
               <w:pStyle w:val="ListParagraph"/>
               <w:numPr>
@@ -823,78 +1052,26 @@
               </w:numPr>
               <w:spacing w:before="240" w:after="240"/>
               <w:rPr>
-                <w:sz w:val="32"/>
-                <w:szCs w:val="32"/>
-              </w:rPr>
-            </w:pPr>
-            <w:r>
-              <w:rPr/>
-              <w:t>Integration Testing</w:t>
-            </w:r>
-          </w:p>
-        </w:tc>
-      </w:tr>
-      <w:tr>
-        <w:trPr>
-          <w:cantSplit/>
-        </w:trPr>
-        <w:tc>
-          <w:tcPr>
-            <w:tcW w:w="2827" w:type="dxa"/>
-            <w:tcBorders>
-              <w:top w:val="single" w:color="auto" w:sz="6" w:space="0"/>
-              <w:left w:val="single" w:color="auto" w:sz="6" w:space="0"/>
-              <w:bottom w:val="single" w:color="auto" w:sz="6" w:space="0"/>
-              <w:right w:val="single" w:color="auto" w:sz="6" w:space="0"/>
-            </w:tcBorders>
-            <w:tcMar/>
-          </w:tcPr>
-          <w:p>
-            <w:pPr>
-              <w:spacing w:before="240" w:after="240"/>
-              <w:rPr>
-                <w:rFonts w:ascii="Palatino Linotype,Segoe UI" w:hAnsi="Palatino Linotype,Segoe UI" w:eastAsia="Palatino Linotype,Segoe UI" w:cs="Palatino Linotype,Segoe UI"/>
-                <w:color w:val="333333"/>
-              </w:rPr>
-            </w:pPr>
-            <w:r>
-              <w:t>Nay Lin Aung</w:t>
-            </w:r>
-          </w:p>
-        </w:tc>
-        <w:tc>
-          <w:tcPr>
-            <w:tcW w:w="993" w:type="dxa"/>
-            <w:tcBorders>
-              <w:top w:val="single" w:color="auto" w:sz="6" w:space="0"/>
-              <w:left w:val="single" w:color="auto" w:sz="6" w:space="0"/>
-              <w:bottom w:val="single" w:color="auto" w:sz="6" w:space="0"/>
-              <w:right w:val="single" w:color="auto" w:sz="6" w:space="0"/>
-            </w:tcBorders>
-            <w:tcMar/>
-          </w:tcPr>
-          <w:p>
-            <w:pPr>
-              <w:spacing w:before="240" w:after="240"/>
-            </w:pPr>
-            <w:r>
-              <w:rPr/>
-              <w:t>84</w:t>
-            </w:r>
-          </w:p>
-        </w:tc>
-        <w:tc>
-          <w:tcPr>
-            <w:tcW w:w="5180" w:type="dxa"/>
-            <w:tcBorders>
-              <w:top w:val="single" w:color="auto" w:sz="6" w:space="0"/>
-              <w:left w:val="single" w:color="auto" w:sz="6" w:space="0"/>
-              <w:bottom w:val="single" w:color="auto" w:sz="6" w:space="0"/>
-              <w:right w:val="single" w:color="auto" w:sz="6" w:space="0"/>
-            </w:tcBorders>
-            <w:tcMar/>
-          </w:tcPr>
-          <w:p w14:noSpellErr="1">
+                <w:color w:val="000000" w:themeColor="text1"/>
+                <w:szCs w:val="24"/>
+              </w:rPr>
+            </w:pPr>
+            <w:r>
+              <w:rPr>
+                <w:rStyle w:val="normaltextrun"/>
+                <w:rFonts w:cs="Segoe UI"/>
+              </w:rPr>
+              <w:t>Regression Testing</w:t>
+            </w:r>
+            <w:r>
+              <w:rPr>
+                <w:rStyle w:val="eop"/>
+                <w:rFonts w:cs="Segoe UI"/>
+              </w:rPr>
+              <w:t> </w:t>
+            </w:r>
+          </w:p>
+          <w:p>
             <w:pPr>
               <w:pStyle w:val="ListParagraph"/>
               <w:numPr>
@@ -904,83 +1081,7 @@
               <w:spacing w:before="240" w:after="240"/>
               <w:rPr>
                 <w:rStyle w:val="normaltextrun"/>
-                <w:color w:val="000000" w:themeColor="text1" w:themeTint="FF" w:themeShade="FF"/>
-                <w:sz w:val="24"/>
-                <w:szCs w:val="24"/>
-              </w:rPr>
-            </w:pPr>
-            <w:r>
-              <w:rPr>
-                <w:rStyle w:val="normaltextrun"/>
-                <w:rFonts w:cs="Segoe UI"/>
-              </w:rPr>
-              <w:t>Editing test specifications and test cases</w:t>
-            </w:r>
-          </w:p>
-          <w:p w14:noSpellErr="1">
-            <w:pPr>
-              <w:pStyle w:val="ListParagraph"/>
-              <w:numPr>
-                <w:ilvl w:val="0"/>
-                <w:numId w:val="7"/>
-              </w:numPr>
-              <w:spacing w:before="240" w:after="240"/>
-              <w:rPr>
-                <w:rStyle w:val="normaltextrun"/>
-                <w:color w:val="000000" w:themeColor="text1" w:themeTint="FF" w:themeShade="FF"/>
-                <w:sz w:val="24"/>
-                <w:szCs w:val="24"/>
-              </w:rPr>
-            </w:pPr>
-            <w:r>
-              <w:rPr>
-                <w:rStyle w:val="normaltextrun"/>
-                <w:rFonts w:cs="Segoe UI"/>
-              </w:rPr>
-              <w:t>Preparation and creation of user manual</w:t>
-            </w:r>
-          </w:p>
-          <w:p w14:noSpellErr="1">
-            <w:pPr>
-              <w:pStyle w:val="ListParagraph"/>
-              <w:numPr>
-                <w:ilvl w:val="0"/>
-                <w:numId w:val="7"/>
-              </w:numPr>
-              <w:spacing w:before="240" w:after="240"/>
-              <w:rPr>
-                <w:color w:val="000000" w:themeColor="text1" w:themeTint="FF" w:themeShade="FF"/>
-                <w:sz w:val="24"/>
-                <w:szCs w:val="24"/>
-              </w:rPr>
-            </w:pPr>
-            <w:r>
-              <w:rPr>
-                <w:rStyle w:val="normaltextrun"/>
-                <w:rFonts w:cs="Segoe UI"/>
-              </w:rPr>
-              <w:t>Regression Testing</w:t>
-            </w:r>
-            <w:r>
-              <w:rPr>
-                <w:rStyle w:val="eop"/>
-                <w:rFonts w:cs="Segoe UI"/>
-              </w:rPr>
-              <w:t> </w:t>
-            </w:r>
-          </w:p>
-          <w:p>
-            <w:pPr>
-              <w:pStyle w:val="ListParagraph"/>
-              <w:numPr>
-                <w:ilvl w:val="0"/>
-                <w:numId w:val="7"/>
-              </w:numPr>
-              <w:spacing w:before="240" w:after="240"/>
-              <w:rPr>
-                <w:rStyle w:val="normaltextrun"/>
-                <w:color w:val="000000" w:themeColor="text1" w:themeTint="FF" w:themeShade="FF"/>
-                <w:sz w:val="24"/>
+                <w:color w:val="000000" w:themeColor="text1"/>
                 <w:szCs w:val="24"/>
               </w:rPr>
             </w:pPr>
@@ -1027,12 +1128,12 @@
       <w:tblPr>
         <w:tblW w:w="4290" w:type="pct"/>
         <w:tblBorders>
-          <w:top w:val="single" w:color="auto" w:sz="4" w:space="0"/>
-          <w:left w:val="single" w:color="auto" w:sz="4" w:space="0"/>
-          <w:bottom w:val="single" w:color="auto" w:sz="4" w:space="0"/>
-          <w:right w:val="single" w:color="auto" w:sz="4" w:space="0"/>
-          <w:insideH w:val="single" w:color="auto" w:sz="4" w:space="0"/>
-          <w:insideV w:val="single" w:color="auto" w:sz="4" w:space="0"/>
+          <w:top w:val="single" w:sz="4" w:space="0" w:color="auto"/>
+          <w:left w:val="single" w:sz="4" w:space="0" w:color="auto"/>
+          <w:bottom w:val="single" w:sz="4" w:space="0" w:color="auto"/>
+          <w:right w:val="single" w:sz="4" w:space="0" w:color="auto"/>
+          <w:insideH w:val="single" w:sz="4" w:space="0" w:color="auto"/>
+          <w:insideV w:val="single" w:sz="4" w:space="0" w:color="auto"/>
         </w:tblBorders>
         <w:tblLook w:val="04A0" w:firstRow="1" w:lastRow="0" w:firstColumn="1" w:lastColumn="0" w:noHBand="0" w:noVBand="1"/>
       </w:tblPr>
@@ -1048,7 +1149,6 @@
           <w:tcPr>
             <w:tcW w:w="2377" w:type="pct"/>
             <w:shd w:val="clear" w:color="auto" w:fill="auto"/>
-            <w:tcMar/>
           </w:tcPr>
           <w:p>
             <w:pPr>
@@ -1070,7 +1170,6 @@
           <w:tcPr>
             <w:tcW w:w="970" w:type="pct"/>
             <w:shd w:val="clear" w:color="auto" w:fill="auto"/>
-            <w:tcMar/>
           </w:tcPr>
           <w:p>
             <w:pPr>
@@ -1087,11 +1186,23 @@
         <w:tc>
           <w:tcPr>
             <w:tcW w:w="587" w:type="pct"/>
-            <w:tcMar/>
-          </w:tcPr>
-          <w:p>
-            <w:r>
-              <w:t>Kaung Myat Bo</w:t>
+          </w:tcPr>
+          <w:p>
+            <w:proofErr w:type="spellStart"/>
+            <w:r>
+              <w:t>Kaung</w:t>
+            </w:r>
+            <w:proofErr w:type="spellEnd"/>
+            <w:r>
+              <w:t xml:space="preserve"> </w:t>
+            </w:r>
+            <w:proofErr w:type="spellStart"/>
+            <w:r>
+              <w:t>Myat</w:t>
+            </w:r>
+            <w:proofErr w:type="spellEnd"/>
+            <w:r>
+              <w:t xml:space="preserve"> Bo</w:t>
             </w:r>
           </w:p>
         </w:tc>
@@ -1099,7 +1210,6 @@
           <w:tcPr>
             <w:tcW w:w="546" w:type="pct"/>
             <w:shd w:val="clear" w:color="auto" w:fill="auto"/>
-            <w:tcMar/>
           </w:tcPr>
           <w:p>
             <w:pPr>
@@ -1109,15 +1219,19 @@
               </w:rPr>
             </w:pPr>
             <w:r>
-              <w:t>Gao Zhiyu</w:t>
-            </w:r>
+              <w:t xml:space="preserve">Gao </w:t>
+            </w:r>
+            <w:proofErr w:type="spellStart"/>
+            <w:r>
+              <w:t>Zhiyu</w:t>
+            </w:r>
+            <w:proofErr w:type="spellEnd"/>
           </w:p>
         </w:tc>
         <w:tc>
           <w:tcPr>
             <w:tcW w:w="519" w:type="pct"/>
             <w:shd w:val="clear" w:color="auto" w:fill="auto"/>
-            <w:tcMar/>
           </w:tcPr>
           <w:p>
             <w:r>
@@ -1131,11 +1245,9 @@
           <w:tcPr>
             <w:tcW w:w="2377" w:type="pct"/>
             <w:shd w:val="clear" w:color="auto" w:fill="auto"/>
-            <w:tcMar/>
-          </w:tcPr>
-          <w:p w14:noSpellErr="1">
-            <w:r>
-              <w:rPr/>
+          </w:tcPr>
+          <w:p>
+            <w:r>
               <w:t>Bug fixing</w:t>
             </w:r>
           </w:p>
@@ -1144,19 +1256,16 @@
           <w:tcPr>
             <w:tcW w:w="970" w:type="pct"/>
             <w:shd w:val="clear" w:color="auto" w:fill="auto"/>
-            <w:tcMar/>
           </w:tcPr>
           <w:p/>
         </w:tc>
         <w:tc>
           <w:tcPr>
             <w:tcW w:w="587" w:type="pct"/>
-            <w:tcMar/>
-          </w:tcPr>
-          <w:p>
-            <w:r>
-              <w:rPr/>
-              <w:t>21</w:t>
+          </w:tcPr>
+          <w:p>
+            <w:r>
+              <w:t>X</w:t>
             </w:r>
           </w:p>
         </w:tc>
@@ -1164,12 +1273,10 @@
           <w:tcPr>
             <w:tcW w:w="546" w:type="pct"/>
             <w:shd w:val="clear" w:color="auto" w:fill="auto"/>
-            <w:tcMar/>
-          </w:tcPr>
-          <w:p>
-            <w:r>
-              <w:rPr/>
-              <w:t>15</w:t>
+          </w:tcPr>
+          <w:p>
+            <w:r>
+              <w:t>X</w:t>
             </w:r>
           </w:p>
         </w:tc>
@@ -1177,7 +1284,6 @@
           <w:tcPr>
             <w:tcW w:w="519" w:type="pct"/>
             <w:shd w:val="clear" w:color="auto" w:fill="auto"/>
-            <w:tcMar/>
           </w:tcPr>
           <w:p/>
         </w:tc>
@@ -1187,11 +1293,9 @@
           <w:tcPr>
             <w:tcW w:w="2377" w:type="pct"/>
             <w:shd w:val="clear" w:color="auto" w:fill="auto"/>
-            <w:tcMar/>
-          </w:tcPr>
-          <w:p w14:noSpellErr="1">
-            <w:r>
-              <w:rPr/>
+          </w:tcPr>
+          <w:p>
+            <w:r>
               <w:t>RM and DM</w:t>
             </w:r>
           </w:p>
@@ -1200,19 +1304,16 @@
           <w:tcPr>
             <w:tcW w:w="970" w:type="pct"/>
             <w:shd w:val="clear" w:color="auto" w:fill="auto"/>
-            <w:tcMar/>
           </w:tcPr>
           <w:p/>
         </w:tc>
         <w:tc>
           <w:tcPr>
             <w:tcW w:w="587" w:type="pct"/>
-            <w:tcMar/>
-          </w:tcPr>
-          <w:p>
-            <w:r>
-              <w:rPr/>
-              <w:t>23</w:t>
+          </w:tcPr>
+          <w:p>
+            <w:r>
+              <w:t>X</w:t>
             </w:r>
           </w:p>
         </w:tc>
@@ -1220,7 +1321,6 @@
           <w:tcPr>
             <w:tcW w:w="546" w:type="pct"/>
             <w:shd w:val="clear" w:color="auto" w:fill="auto"/>
-            <w:tcMar/>
           </w:tcPr>
           <w:p/>
         </w:tc>
@@ -1228,7 +1328,6 @@
           <w:tcPr>
             <w:tcW w:w="519" w:type="pct"/>
             <w:shd w:val="clear" w:color="auto" w:fill="auto"/>
-            <w:tcMar/>
           </w:tcPr>
           <w:p/>
         </w:tc>
@@ -1238,7 +1337,6 @@
           <w:tcPr>
             <w:tcW w:w="2377" w:type="pct"/>
             <w:shd w:val="clear" w:color="auto" w:fill="auto"/>
-            <w:tcMar/>
           </w:tcPr>
           <w:p>
             <w:r>
@@ -1250,19 +1348,16 @@
           <w:tcPr>
             <w:tcW w:w="970" w:type="pct"/>
             <w:shd w:val="clear" w:color="auto" w:fill="auto"/>
-            <w:tcMar/>
           </w:tcPr>
           <w:p/>
         </w:tc>
         <w:tc>
           <w:tcPr>
             <w:tcW w:w="587" w:type="pct"/>
-            <w:tcMar/>
-          </w:tcPr>
-          <w:p>
-            <w:r>
-              <w:rPr/>
-              <w:t>1</w:t>
+          </w:tcPr>
+          <w:p>
+            <w:r>
+              <w:t>X</w:t>
             </w:r>
           </w:p>
         </w:tc>
@@ -1270,12 +1365,10 @@
           <w:tcPr>
             <w:tcW w:w="546" w:type="pct"/>
             <w:shd w:val="clear" w:color="auto" w:fill="auto"/>
-            <w:tcMar/>
-          </w:tcPr>
-          <w:p>
-            <w:r>
-              <w:rPr/>
-              <w:t>1</w:t>
+          </w:tcPr>
+          <w:p>
+            <w:r>
+              <w:t>X</w:t>
             </w:r>
           </w:p>
         </w:tc>
@@ -1283,7 +1376,6 @@
           <w:tcPr>
             <w:tcW w:w="519" w:type="pct"/>
             <w:shd w:val="clear" w:color="auto" w:fill="auto"/>
-            <w:tcMar/>
           </w:tcPr>
           <w:p/>
         </w:tc>
@@ -1293,9 +1385,9 @@
           <w:tcPr>
             <w:tcW w:w="2377" w:type="pct"/>
             <w:shd w:val="clear" w:color="auto" w:fill="auto"/>
-            <w:tcMar/>
-          </w:tcPr>
-          <w:p>
+          </w:tcPr>
+          <w:p>
+            <w:proofErr w:type="spellStart"/>
             <w:r>
               <w:rPr>
                 <w:rStyle w:val="spellingerror"/>
@@ -1303,6 +1395,7 @@
               </w:rPr>
               <w:t>JavaMailPoC</w:t>
             </w:r>
+            <w:proofErr w:type="spellEnd"/>
             <w:r>
               <w:rPr>
                 <w:rStyle w:val="eop"/>
@@ -1316,14 +1409,12 @@
           <w:tcPr>
             <w:tcW w:w="970" w:type="pct"/>
             <w:shd w:val="clear" w:color="auto" w:fill="auto"/>
-            <w:tcMar/>
           </w:tcPr>
           <w:p/>
         </w:tc>
         <w:tc>
           <w:tcPr>
             <w:tcW w:w="587" w:type="pct"/>
-            <w:tcMar/>
           </w:tcPr>
           <w:p>
             <w:pPr>
@@ -1338,7 +1429,6 @@
           <w:tcPr>
             <w:tcW w:w="546" w:type="pct"/>
             <w:shd w:val="clear" w:color="auto" w:fill="auto"/>
-            <w:tcMar/>
           </w:tcPr>
           <w:p>
             <w:pPr>
@@ -1353,7 +1443,6 @@
           <w:tcPr>
             <w:tcW w:w="519" w:type="pct"/>
             <w:shd w:val="clear" w:color="auto" w:fill="auto"/>
-            <w:tcMar/>
           </w:tcPr>
           <w:p/>
         </w:tc>
@@ -1363,7 +1452,6 @@
           <w:tcPr>
             <w:tcW w:w="2377" w:type="pct"/>
             <w:shd w:val="clear" w:color="auto" w:fill="auto"/>
-            <w:tcMar/>
           </w:tcPr>
           <w:p>
             <w:r>
@@ -1371,68 +1459,56 @@
                 <w:rStyle w:val="normaltextrun"/>
                 <w:rFonts w:cs="Segoe UI"/>
               </w:rPr>
-              <w:t xml:space="preserve">Forget Password Development </w:t>
-            </w:r>
-            <w:r>
+              <w:t>Forget Password Development with OTP</w:t>
+            </w:r>
+            <w:r>
+              <w:rPr>
+                <w:rStyle w:val="eop"/>
+                <w:rFonts w:cs="Segoe UI"/>
+              </w:rPr>
+              <w:t> </w:t>
+            </w:r>
+          </w:p>
+        </w:tc>
+        <w:tc>
+          <w:tcPr>
+            <w:tcW w:w="970" w:type="pct"/>
+            <w:shd w:val="clear" w:color="auto" w:fill="auto"/>
+          </w:tcPr>
+          <w:p>
+            <w:r>
+              <w:rPr>
+                <w:rStyle w:val="eop"/>
+                <w:rFonts w:cs="Segoe UI"/>
+              </w:rPr>
+              <w:t> </w:t>
+            </w:r>
+          </w:p>
+        </w:tc>
+        <w:tc>
+          <w:tcPr>
+            <w:tcW w:w="587" w:type="pct"/>
+          </w:tcPr>
+          <w:p>
+            <w:pPr>
               <w:rPr>
                 <w:rStyle w:val="normaltextrun"/>
                 <w:rFonts w:cs="Segoe UI"/>
               </w:rPr>
-              <w:lastRenderedPageBreak/>
-              <w:t>with OTP</w:t>
-            </w:r>
-            <w:r>
+            </w:pPr>
+          </w:p>
+        </w:tc>
+        <w:tc>
+          <w:tcPr>
+            <w:tcW w:w="546" w:type="pct"/>
+            <w:shd w:val="clear" w:color="auto" w:fill="auto"/>
+          </w:tcPr>
+          <w:p>
+            <w:pPr>
               <w:rPr>
                 <w:rStyle w:val="eop"/>
                 <w:rFonts w:cs="Segoe UI"/>
               </w:rPr>
-              <w:t> </w:t>
-            </w:r>
-          </w:p>
-        </w:tc>
-        <w:tc>
-          <w:tcPr>
-            <w:tcW w:w="970" w:type="pct"/>
-            <w:shd w:val="clear" w:color="auto" w:fill="auto"/>
-            <w:tcMar/>
-          </w:tcPr>
-          <w:p>
-            <w:r>
-              <w:rPr>
-                <w:rStyle w:val="eop"/>
-                <w:rFonts w:cs="Segoe UI"/>
-              </w:rPr>
-              <w:lastRenderedPageBreak/>
-              <w:t> </w:t>
-            </w:r>
-          </w:p>
-        </w:tc>
-        <w:tc>
-          <w:tcPr>
-            <w:tcW w:w="587" w:type="pct"/>
-            <w:tcMar/>
-          </w:tcPr>
-          <w:p>
-            <w:pPr>
-              <w:rPr>
-                <w:rStyle w:val="normaltextrun"/>
-                <w:rFonts w:cs="Segoe UI"/>
-              </w:rPr>
-            </w:pPr>
-          </w:p>
-        </w:tc>
-        <w:tc>
-          <w:tcPr>
-            <w:tcW w:w="546" w:type="pct"/>
-            <w:shd w:val="clear" w:color="auto" w:fill="auto"/>
-            <w:tcMar/>
-          </w:tcPr>
-          <w:p>
-            <w:pPr>
-              <w:rPr>
-                <w:rStyle w:val="eop"/>
-                <w:rFonts w:cs="Segoe UI"/>
-              </w:rPr>
             </w:pPr>
           </w:p>
         </w:tc>
@@ -1440,7 +1516,6 @@
           <w:tcPr>
             <w:tcW w:w="519" w:type="pct"/>
             <w:shd w:val="clear" w:color="auto" w:fill="auto"/>
-            <w:tcMar/>
           </w:tcPr>
           <w:p/>
         </w:tc>
@@ -1450,7 +1525,6 @@
           <w:tcPr>
             <w:tcW w:w="2377" w:type="pct"/>
             <w:shd w:val="clear" w:color="auto" w:fill="auto"/>
-            <w:tcMar/>
           </w:tcPr>
           <w:p>
             <w:r>
@@ -1458,7 +1532,6 @@
                 <w:rStyle w:val="normaltextrun"/>
                 <w:rFonts w:cs="Segoe UI"/>
               </w:rPr>
-              <w:lastRenderedPageBreak/>
               <w:t>Unit Test / Integration Testing / Support ((IT a bit))</w:t>
             </w:r>
             <w:r>
@@ -1474,7 +1547,6 @@
           <w:tcPr>
             <w:tcW w:w="970" w:type="pct"/>
             <w:shd w:val="clear" w:color="auto" w:fill="auto"/>
-            <w:tcMar/>
           </w:tcPr>
           <w:p>
             <w:r>
@@ -1489,7 +1561,6 @@
         <w:tc>
           <w:tcPr>
             <w:tcW w:w="587" w:type="pct"/>
-            <w:tcMar/>
           </w:tcPr>
           <w:p>
             <w:pPr>
@@ -1504,7 +1575,6 @@
           <w:tcPr>
             <w:tcW w:w="546" w:type="pct"/>
             <w:shd w:val="clear" w:color="auto" w:fill="auto"/>
-            <w:tcMar/>
           </w:tcPr>
           <w:p>
             <w:pPr>
@@ -1519,7 +1589,6 @@
           <w:tcPr>
             <w:tcW w:w="519" w:type="pct"/>
             <w:shd w:val="clear" w:color="auto" w:fill="auto"/>
-            <w:tcMar/>
           </w:tcPr>
           <w:p/>
         </w:tc>
@@ -1529,7 +1598,6 @@
           <w:tcPr>
             <w:tcW w:w="2377" w:type="pct"/>
             <w:shd w:val="clear" w:color="auto" w:fill="auto"/>
-            <w:tcMar/>
           </w:tcPr>
           <w:p>
             <w:r>
@@ -1552,7 +1620,6 @@
           <w:tcPr>
             <w:tcW w:w="970" w:type="pct"/>
             <w:shd w:val="clear" w:color="auto" w:fill="auto"/>
-            <w:tcMar/>
           </w:tcPr>
           <w:p>
             <w:r>
@@ -1567,7 +1634,6 @@
         <w:tc>
           <w:tcPr>
             <w:tcW w:w="587" w:type="pct"/>
-            <w:tcMar/>
           </w:tcPr>
           <w:p>
             <w:pPr>
@@ -1582,7 +1648,6 @@
           <w:tcPr>
             <w:tcW w:w="546" w:type="pct"/>
             <w:shd w:val="clear" w:color="auto" w:fill="auto"/>
-            <w:tcMar/>
           </w:tcPr>
           <w:p>
             <w:pPr>
@@ -1597,7 +1662,6 @@
           <w:tcPr>
             <w:tcW w:w="519" w:type="pct"/>
             <w:shd w:val="clear" w:color="auto" w:fill="auto"/>
-            <w:tcMar/>
           </w:tcPr>
           <w:p/>
         </w:tc>
@@ -1607,7 +1671,6 @@
           <w:tcPr>
             <w:tcW w:w="2377" w:type="pct"/>
             <w:shd w:val="clear" w:color="auto" w:fill="auto"/>
-            <w:tcMar/>
           </w:tcPr>
           <w:p>
             <w:r>
@@ -1630,7 +1693,6 @@
           <w:tcPr>
             <w:tcW w:w="970" w:type="pct"/>
             <w:shd w:val="clear" w:color="auto" w:fill="auto"/>
-            <w:tcMar/>
           </w:tcPr>
           <w:p>
             <w:r>
@@ -1645,7 +1707,6 @@
         <w:tc>
           <w:tcPr>
             <w:tcW w:w="587" w:type="pct"/>
-            <w:tcMar/>
           </w:tcPr>
           <w:p>
             <w:pPr>
@@ -1660,7 +1721,6 @@
           <w:tcPr>
             <w:tcW w:w="546" w:type="pct"/>
             <w:shd w:val="clear" w:color="auto" w:fill="auto"/>
-            <w:tcMar/>
           </w:tcPr>
           <w:p>
             <w:pPr>
@@ -1675,7 +1735,6 @@
           <w:tcPr>
             <w:tcW w:w="519" w:type="pct"/>
             <w:shd w:val="clear" w:color="auto" w:fill="auto"/>
-            <w:tcMar/>
           </w:tcPr>
           <w:p/>
         </w:tc>
@@ -1685,7 +1744,6 @@
           <w:tcPr>
             <w:tcW w:w="2377" w:type="pct"/>
             <w:shd w:val="clear" w:color="auto" w:fill="auto"/>
-            <w:tcMar/>
           </w:tcPr>
           <w:p>
             <w:r>
@@ -1708,7 +1766,6 @@
           <w:tcPr>
             <w:tcW w:w="970" w:type="pct"/>
             <w:shd w:val="clear" w:color="auto" w:fill="auto"/>
-            <w:tcMar/>
           </w:tcPr>
           <w:p>
             <w:r>
@@ -1723,7 +1780,6 @@
         <w:tc>
           <w:tcPr>
             <w:tcW w:w="587" w:type="pct"/>
-            <w:tcMar/>
           </w:tcPr>
           <w:p>
             <w:pPr>
@@ -1738,7 +1794,6 @@
           <w:tcPr>
             <w:tcW w:w="546" w:type="pct"/>
             <w:shd w:val="clear" w:color="auto" w:fill="auto"/>
-            <w:tcMar/>
           </w:tcPr>
           <w:p>
             <w:pPr>
@@ -1753,7 +1808,6 @@
           <w:tcPr>
             <w:tcW w:w="519" w:type="pct"/>
             <w:shd w:val="clear" w:color="auto" w:fill="auto"/>
-            <w:tcMar/>
           </w:tcPr>
           <w:p/>
         </w:tc>
@@ -1763,7 +1817,6 @@
           <w:tcPr>
             <w:tcW w:w="2377" w:type="pct"/>
             <w:shd w:val="clear" w:color="auto" w:fill="auto"/>
-            <w:tcMar/>
           </w:tcPr>
           <w:p>
             <w:r>
@@ -1786,7 +1839,6 @@
           <w:tcPr>
             <w:tcW w:w="970" w:type="pct"/>
             <w:shd w:val="clear" w:color="auto" w:fill="auto"/>
-            <w:tcMar/>
           </w:tcPr>
           <w:p>
             <w:r>
@@ -1801,7 +1853,6 @@
         <w:tc>
           <w:tcPr>
             <w:tcW w:w="587" w:type="pct"/>
-            <w:tcMar/>
           </w:tcPr>
           <w:p>
             <w:pPr>
@@ -1816,7 +1867,6 @@
           <w:tcPr>
             <w:tcW w:w="546" w:type="pct"/>
             <w:shd w:val="clear" w:color="auto" w:fill="auto"/>
-            <w:tcMar/>
           </w:tcPr>
           <w:p>
             <w:pPr>
@@ -1831,7 +1881,6 @@
           <w:tcPr>
             <w:tcW w:w="519" w:type="pct"/>
             <w:shd w:val="clear" w:color="auto" w:fill="auto"/>
-            <w:tcMar/>
           </w:tcPr>
           <w:p/>
         </w:tc>
@@ -1841,7 +1890,6 @@
           <w:tcPr>
             <w:tcW w:w="2377" w:type="pct"/>
             <w:shd w:val="clear" w:color="auto" w:fill="auto"/>
-            <w:tcMar/>
           </w:tcPr>
           <w:p>
             <w:r>
@@ -1864,7 +1912,6 @@
           <w:tcPr>
             <w:tcW w:w="970" w:type="pct"/>
             <w:shd w:val="clear" w:color="auto" w:fill="auto"/>
-            <w:tcMar/>
           </w:tcPr>
           <w:p>
             <w:r>
@@ -1879,7 +1926,6 @@
         <w:tc>
           <w:tcPr>
             <w:tcW w:w="587" w:type="pct"/>
-            <w:tcMar/>
           </w:tcPr>
           <w:p>
             <w:pPr>
@@ -1894,7 +1940,6 @@
           <w:tcPr>
             <w:tcW w:w="546" w:type="pct"/>
             <w:shd w:val="clear" w:color="auto" w:fill="auto"/>
-            <w:tcMar/>
           </w:tcPr>
           <w:p>
             <w:pPr>
@@ -1909,7 +1954,6 @@
           <w:tcPr>
             <w:tcW w:w="519" w:type="pct"/>
             <w:shd w:val="clear" w:color="auto" w:fill="auto"/>
-            <w:tcMar/>
           </w:tcPr>
           <w:p/>
         </w:tc>
@@ -1919,11 +1963,9 @@
           <w:tcPr>
             <w:tcW w:w="3759" w:type="dxa"/>
             <w:shd w:val="clear" w:color="auto" w:fill="auto"/>
-            <w:tcMar/>
-          </w:tcPr>
-          <w:p w14:noSpellErr="1">
-            <w:pPr>
-              <w:pStyle w:val="Normal"/>
+          </w:tcPr>
+          <w:p>
+            <w:pPr>
               <w:rPr>
                 <w:rStyle w:val="normaltextrun"/>
                 <w:rFonts w:cs="Segoe UI"/>
@@ -1942,11 +1984,9 @@
           <w:tcPr>
             <w:tcW w:w="1534" w:type="dxa"/>
             <w:shd w:val="clear" w:color="auto" w:fill="auto"/>
-            <w:tcMar/>
-          </w:tcPr>
-          <w:p>
-            <w:pPr>
-              <w:pStyle w:val="Normal"/>
+          </w:tcPr>
+          <w:p>
+            <w:pPr>
               <w:rPr>
                 <w:rStyle w:val="eop"/>
                 <w:rFonts w:cs="Segoe UI"/>
@@ -1957,11 +1997,9 @@
         <w:tc>
           <w:tcPr>
             <w:tcW w:w="929" w:type="dxa"/>
-            <w:tcMar/>
-          </w:tcPr>
-          <w:p>
-            <w:pPr>
-              <w:pStyle w:val="Normal"/>
+          </w:tcPr>
+          <w:p>
+            <w:pPr>
               <w:rPr>
                 <w:rStyle w:val="normaltextrun"/>
                 <w:rFonts w:cs="Segoe UI"/>
@@ -1973,11 +2011,9 @@
           <w:tcPr>
             <w:tcW w:w="864" w:type="dxa"/>
             <w:shd w:val="clear" w:color="auto" w:fill="auto"/>
-            <w:tcMar/>
-          </w:tcPr>
-          <w:p>
-            <w:pPr>
-              <w:pStyle w:val="Normal"/>
+          </w:tcPr>
+          <w:p>
+            <w:pPr>
               <w:rPr>
                 <w:rStyle w:val="eop"/>
                 <w:rFonts w:cs="Segoe UI"/>
@@ -1988,7 +2024,7 @@
                 <w:rStyle w:val="eop"/>
                 <w:rFonts w:cs="Segoe UI"/>
               </w:rPr>
-              <w:t>15</w:t>
+              <w:t>X</w:t>
             </w:r>
           </w:p>
         </w:tc>
@@ -1996,13 +2032,8 @@
           <w:tcPr>
             <w:tcW w:w="821" w:type="dxa"/>
             <w:shd w:val="clear" w:color="auto" w:fill="auto"/>
-            <w:tcMar/>
-          </w:tcPr>
-          <w:p>
-            <w:pPr>
-              <w:pStyle w:val="Normal"/>
-            </w:pPr>
-          </w:p>
+          </w:tcPr>
+          <w:p/>
         </w:tc>
       </w:tr>
       <w:tr>
@@ -2010,11 +2041,9 @@
           <w:tcPr>
             <w:tcW w:w="3759" w:type="dxa"/>
             <w:shd w:val="clear" w:color="auto" w:fill="auto"/>
-            <w:tcMar/>
-          </w:tcPr>
-          <w:p>
-            <w:pPr>
-              <w:pStyle w:val="Normal"/>
+          </w:tcPr>
+          <w:p>
+            <w:pPr>
               <w:rPr>
                 <w:rStyle w:val="normaltextrun"/>
                 <w:rFonts w:cs="Segoe UI"/>
@@ -2025,7 +2054,15 @@
                 <w:rStyle w:val="normaltextrun"/>
                 <w:rFonts w:cs="Segoe UI"/>
               </w:rPr>
-              <w:t xml:space="preserve">Production environment care and deployment </w:t>
+              <w:t xml:space="preserve">Production environment care </w:t>
+            </w:r>
+            <w:r>
+              <w:rPr>
+                <w:rStyle w:val="normaltextrun"/>
+                <w:rFonts w:cs="Segoe UI"/>
+              </w:rPr>
+              <w:lastRenderedPageBreak/>
+              <w:t xml:space="preserve">and deployment </w:t>
             </w:r>
           </w:p>
         </w:tc>
@@ -2033,11 +2070,9 @@
           <w:tcPr>
             <w:tcW w:w="1534" w:type="dxa"/>
             <w:shd w:val="clear" w:color="auto" w:fill="auto"/>
-            <w:tcMar/>
-          </w:tcPr>
-          <w:p>
-            <w:pPr>
-              <w:pStyle w:val="Normal"/>
+          </w:tcPr>
+          <w:p>
+            <w:pPr>
               <w:rPr>
                 <w:rStyle w:val="eop"/>
                 <w:rFonts w:cs="Segoe UI"/>
@@ -2048,11 +2083,9 @@
         <w:tc>
           <w:tcPr>
             <w:tcW w:w="929" w:type="dxa"/>
-            <w:tcMar/>
-          </w:tcPr>
-          <w:p>
-            <w:pPr>
-              <w:pStyle w:val="Normal"/>
+          </w:tcPr>
+          <w:p>
+            <w:pPr>
               <w:rPr>
                 <w:rStyle w:val="normaltextrun"/>
                 <w:rFonts w:cs="Segoe UI"/>
@@ -2064,11 +2097,9 @@
           <w:tcPr>
             <w:tcW w:w="864" w:type="dxa"/>
             <w:shd w:val="clear" w:color="auto" w:fill="auto"/>
-            <w:tcMar/>
-          </w:tcPr>
-          <w:p>
-            <w:pPr>
-              <w:pStyle w:val="Normal"/>
+          </w:tcPr>
+          <w:p>
+            <w:pPr>
               <w:rPr>
                 <w:rStyle w:val="eop"/>
                 <w:rFonts w:cs="Segoe UI"/>
@@ -2079,7 +2110,7 @@
                 <w:rStyle w:val="eop"/>
                 <w:rFonts w:cs="Segoe UI"/>
               </w:rPr>
-              <w:t>9</w:t>
+              <w:t>X</w:t>
             </w:r>
           </w:p>
         </w:tc>
@@ -2087,13 +2118,8 @@
           <w:tcPr>
             <w:tcW w:w="821" w:type="dxa"/>
             <w:shd w:val="clear" w:color="auto" w:fill="auto"/>
-            <w:tcMar/>
-          </w:tcPr>
-          <w:p>
-            <w:pPr>
-              <w:pStyle w:val="Normal"/>
-            </w:pPr>
-          </w:p>
+          </w:tcPr>
+          <w:p/>
         </w:tc>
       </w:tr>
       <w:tr>
@@ -2101,11 +2127,9 @@
           <w:tcPr>
             <w:tcW w:w="3759" w:type="dxa"/>
             <w:shd w:val="clear" w:color="auto" w:fill="auto"/>
-            <w:tcMar/>
-          </w:tcPr>
-          <w:p w14:noSpellErr="1">
-            <w:pPr>
-              <w:pStyle w:val="Normal"/>
+          </w:tcPr>
+          <w:p>
+            <w:pPr>
               <w:rPr>
                 <w:rStyle w:val="normaltextrun"/>
                 <w:rFonts w:cs="Segoe UI"/>
@@ -2116,6 +2140,7 @@
                 <w:rStyle w:val="normaltextrun"/>
                 <w:rFonts w:cs="Segoe UI"/>
               </w:rPr>
+              <w:lastRenderedPageBreak/>
               <w:t>Preparation and creation of user manual</w:t>
             </w:r>
           </w:p>
@@ -2124,11 +2149,9 @@
           <w:tcPr>
             <w:tcW w:w="1534" w:type="dxa"/>
             <w:shd w:val="clear" w:color="auto" w:fill="auto"/>
-            <w:tcMar/>
-          </w:tcPr>
-          <w:p>
-            <w:pPr>
-              <w:pStyle w:val="Normal"/>
+          </w:tcPr>
+          <w:p>
+            <w:pPr>
               <w:rPr>
                 <w:rStyle w:val="eop"/>
                 <w:rFonts w:cs="Segoe UI"/>
@@ -2139,11 +2162,9 @@
         <w:tc>
           <w:tcPr>
             <w:tcW w:w="929" w:type="dxa"/>
-            <w:tcMar/>
-          </w:tcPr>
-          <w:p>
-            <w:pPr>
-              <w:pStyle w:val="Normal"/>
+          </w:tcPr>
+          <w:p>
+            <w:pPr>
               <w:rPr>
                 <w:rStyle w:val="normaltextrun"/>
                 <w:rFonts w:cs="Segoe UI"/>
@@ -2155,11 +2176,9 @@
           <w:tcPr>
             <w:tcW w:w="864" w:type="dxa"/>
             <w:shd w:val="clear" w:color="auto" w:fill="auto"/>
-            <w:tcMar/>
-          </w:tcPr>
-          <w:p>
-            <w:pPr>
-              <w:pStyle w:val="Normal"/>
+          </w:tcPr>
+          <w:p>
+            <w:pPr>
               <w:rPr>
                 <w:rStyle w:val="eop"/>
                 <w:rFonts w:cs="Segoe UI"/>
@@ -2171,15 +2190,10 @@
           <w:tcPr>
             <w:tcW w:w="821" w:type="dxa"/>
             <w:shd w:val="clear" w:color="auto" w:fill="auto"/>
-            <w:tcMar/>
-          </w:tcPr>
-          <w:p>
-            <w:pPr>
-              <w:pStyle w:val="Normal"/>
-            </w:pPr>
-            <w:r>
-              <w:rPr/>
-              <w:t>30</w:t>
+          </w:tcPr>
+          <w:p>
+            <w:r>
+              <w:t>X</w:t>
             </w:r>
           </w:p>
         </w:tc>
@@ -2189,11 +2203,9 @@
           <w:tcPr>
             <w:tcW w:w="3759" w:type="dxa"/>
             <w:shd w:val="clear" w:color="auto" w:fill="auto"/>
-            <w:tcMar/>
-          </w:tcPr>
-          <w:p w14:noSpellErr="1">
-            <w:pPr>
-              <w:pStyle w:val="Normal"/>
+          </w:tcPr>
+          <w:p>
+            <w:pPr>
               <w:rPr>
                 <w:rStyle w:val="normaltextrun"/>
                 <w:rFonts w:cs="Segoe UI"/>
@@ -2212,11 +2224,9 @@
           <w:tcPr>
             <w:tcW w:w="1534" w:type="dxa"/>
             <w:shd w:val="clear" w:color="auto" w:fill="auto"/>
-            <w:tcMar/>
-          </w:tcPr>
-          <w:p>
-            <w:pPr>
-              <w:pStyle w:val="Normal"/>
+          </w:tcPr>
+          <w:p>
+            <w:pPr>
               <w:rPr>
                 <w:rStyle w:val="eop"/>
                 <w:rFonts w:cs="Segoe UI"/>
@@ -2227,11 +2237,9 @@
         <w:tc>
           <w:tcPr>
             <w:tcW w:w="929" w:type="dxa"/>
-            <w:tcMar/>
-          </w:tcPr>
-          <w:p>
-            <w:pPr>
-              <w:pStyle w:val="Normal"/>
+          </w:tcPr>
+          <w:p>
+            <w:pPr>
               <w:rPr>
                 <w:rStyle w:val="normaltextrun"/>
                 <w:rFonts w:cs="Segoe UI"/>
@@ -2243,11 +2251,9 @@
           <w:tcPr>
             <w:tcW w:w="864" w:type="dxa"/>
             <w:shd w:val="clear" w:color="auto" w:fill="auto"/>
-            <w:tcMar/>
-          </w:tcPr>
-          <w:p>
-            <w:pPr>
-              <w:pStyle w:val="Normal"/>
+          </w:tcPr>
+          <w:p>
+            <w:pPr>
               <w:rPr>
                 <w:rStyle w:val="eop"/>
                 <w:rFonts w:cs="Segoe UI"/>
@@ -2259,15 +2265,10 @@
           <w:tcPr>
             <w:tcW w:w="821" w:type="dxa"/>
             <w:shd w:val="clear" w:color="auto" w:fill="auto"/>
-            <w:tcMar/>
-          </w:tcPr>
-          <w:p>
-            <w:pPr>
-              <w:pStyle w:val="Normal"/>
-            </w:pPr>
-            <w:r>
-              <w:rPr/>
-              <w:t>20</w:t>
+          </w:tcPr>
+          <w:p>
+            <w:r>
+              <w:t>X</w:t>
             </w:r>
           </w:p>
         </w:tc>
@@ -2277,7 +2278,6 @@
           <w:tcPr>
             <w:tcW w:w="2377" w:type="pct"/>
             <w:shd w:val="clear" w:color="auto" w:fill="auto"/>
-            <w:tcMar/>
           </w:tcPr>
           <w:p>
             <w:r>
@@ -2300,7 +2300,6 @@
           <w:tcPr>
             <w:tcW w:w="970" w:type="pct"/>
             <w:shd w:val="clear" w:color="auto" w:fill="auto"/>
-            <w:tcMar/>
           </w:tcPr>
           <w:p>
             <w:r>
@@ -2315,7 +2314,6 @@
         <w:tc>
           <w:tcPr>
             <w:tcW w:w="587" w:type="pct"/>
-            <w:tcMar/>
           </w:tcPr>
           <w:p>
             <w:pPr>
@@ -2330,7 +2328,6 @@
           <w:tcPr>
             <w:tcW w:w="546" w:type="pct"/>
             <w:shd w:val="clear" w:color="auto" w:fill="auto"/>
-            <w:tcMar/>
           </w:tcPr>
           <w:p>
             <w:pPr>
@@ -2345,12 +2342,10 @@
           <w:tcPr>
             <w:tcW w:w="519" w:type="pct"/>
             <w:shd w:val="clear" w:color="auto" w:fill="auto"/>
-            <w:tcMar/>
-          </w:tcPr>
-          <w:p>
-            <w:r>
-              <w:rPr/>
-              <w:t>16</w:t>
+          </w:tcPr>
+          <w:p>
+            <w:r>
+              <w:t>X</w:t>
             </w:r>
           </w:p>
         </w:tc>
@@ -2360,11 +2355,9 @@
           <w:tcPr>
             <w:tcW w:w="3759" w:type="dxa"/>
             <w:shd w:val="clear" w:color="auto" w:fill="auto"/>
-            <w:tcMar/>
-          </w:tcPr>
-          <w:p w14:noSpellErr="1">
-            <w:pPr>
-              <w:pStyle w:val="Normal"/>
+          </w:tcPr>
+          <w:p>
+            <w:pPr>
               <w:rPr>
                 <w:rStyle w:val="normaltextrun"/>
                 <w:rFonts w:cs="Segoe UI"/>
@@ -2383,11 +2376,9 @@
           <w:tcPr>
             <w:tcW w:w="1534" w:type="dxa"/>
             <w:shd w:val="clear" w:color="auto" w:fill="auto"/>
-            <w:tcMar/>
-          </w:tcPr>
-          <w:p>
-            <w:pPr>
-              <w:pStyle w:val="Normal"/>
+          </w:tcPr>
+          <w:p>
+            <w:pPr>
               <w:rPr>
                 <w:rStyle w:val="eop"/>
                 <w:rFonts w:cs="Segoe UI"/>
@@ -2398,11 +2389,9 @@
         <w:tc>
           <w:tcPr>
             <w:tcW w:w="929" w:type="dxa"/>
-            <w:tcMar/>
-          </w:tcPr>
-          <w:p>
-            <w:pPr>
-              <w:pStyle w:val="Normal"/>
+          </w:tcPr>
+          <w:p>
+            <w:pPr>
               <w:rPr>
                 <w:rStyle w:val="normaltextrun"/>
                 <w:rFonts w:cs="Segoe UI"/>
@@ -2414,11 +2403,9 @@
           <w:tcPr>
             <w:tcW w:w="864" w:type="dxa"/>
             <w:shd w:val="clear" w:color="auto" w:fill="auto"/>
-            <w:tcMar/>
-          </w:tcPr>
-          <w:p>
-            <w:pPr>
-              <w:pStyle w:val="Normal"/>
+          </w:tcPr>
+          <w:p>
+            <w:pPr>
               <w:rPr>
                 <w:rStyle w:val="eop"/>
                 <w:rFonts w:cs="Segoe UI"/>
@@ -2430,15 +2417,10 @@
           <w:tcPr>
             <w:tcW w:w="821" w:type="dxa"/>
             <w:shd w:val="clear" w:color="auto" w:fill="auto"/>
-            <w:tcMar/>
-          </w:tcPr>
-          <w:p>
-            <w:pPr>
-              <w:pStyle w:val="Normal"/>
-            </w:pPr>
-            <w:r>
-              <w:rPr/>
-              <w:t>10</w:t>
+          </w:tcPr>
+          <w:p>
+            <w:r>
+              <w:t>X</w:t>
             </w:r>
           </w:p>
         </w:tc>
@@ -2448,7 +2430,6 @@
           <w:tcPr>
             <w:tcW w:w="2377" w:type="pct"/>
             <w:shd w:val="clear" w:color="auto" w:fill="auto"/>
-            <w:tcMar/>
           </w:tcPr>
           <w:p>
             <w:r>
@@ -2471,7 +2452,6 @@
           <w:tcPr>
             <w:tcW w:w="970" w:type="pct"/>
             <w:shd w:val="clear" w:color="auto" w:fill="auto"/>
-            <w:tcMar/>
           </w:tcPr>
           <w:p>
             <w:r>
@@ -2486,7 +2466,6 @@
         <w:tc>
           <w:tcPr>
             <w:tcW w:w="587" w:type="pct"/>
-            <w:tcMar/>
           </w:tcPr>
           <w:p>
             <w:pPr>
@@ -2501,7 +2480,6 @@
           <w:tcPr>
             <w:tcW w:w="546" w:type="pct"/>
             <w:shd w:val="clear" w:color="auto" w:fill="auto"/>
-            <w:tcMar/>
           </w:tcPr>
           <w:p>
             <w:pPr>
@@ -2516,7 +2494,6 @@
           <w:tcPr>
             <w:tcW w:w="519" w:type="pct"/>
             <w:shd w:val="clear" w:color="auto" w:fill="auto"/>
-            <w:tcMar/>
           </w:tcPr>
           <w:p/>
         </w:tc>
@@ -2526,7 +2503,6 @@
           <w:tcPr>
             <w:tcW w:w="2377" w:type="pct"/>
             <w:shd w:val="clear" w:color="auto" w:fill="auto"/>
-            <w:tcMar/>
           </w:tcPr>
           <w:p>
             <w:r>
@@ -2556,7 +2532,6 @@
           <w:tcPr>
             <w:tcW w:w="970" w:type="pct"/>
             <w:shd w:val="clear" w:color="auto" w:fill="auto"/>
-            <w:tcMar/>
           </w:tcPr>
           <w:p>
             <w:r>
@@ -2571,7 +2546,6 @@
         <w:tc>
           <w:tcPr>
             <w:tcW w:w="587" w:type="pct"/>
-            <w:tcMar/>
           </w:tcPr>
           <w:p>
             <w:pPr>
@@ -2586,7 +2560,6 @@
           <w:tcPr>
             <w:tcW w:w="546" w:type="pct"/>
             <w:shd w:val="clear" w:color="auto" w:fill="auto"/>
-            <w:tcMar/>
           </w:tcPr>
           <w:p>
             <w:pPr>
@@ -2601,25 +2574,18 @@
           <w:tcPr>
             <w:tcW w:w="519" w:type="pct"/>
             <w:shd w:val="clear" w:color="auto" w:fill="auto"/>
-            <w:tcMar/>
-          </w:tcPr>
-          <w:p>
-            <w:r>
-              <w:rPr/>
-              <w:t>8</w:t>
-            </w:r>
+          </w:tcPr>
+          <w:p>
+            <w:r>
+              <w:t>X</w:t>
+            </w:r>
+            <w:bookmarkStart w:id="0" w:name="_GoBack"/>
+            <w:bookmarkEnd w:id="0"/>
           </w:p>
         </w:tc>
       </w:tr>
     </w:tbl>
     <w:p/>
-    <w:p>
-      <w:pPr>
-        <w:rPr>
-          <w:b/>
-        </w:rPr>
-      </w:pPr>
-    </w:p>
     <w:p>
       <w:pPr>
         <w:rPr>
@@ -2635,9 +2601,6 @@
         <w:adjustRightInd/>
         <w:textAlignment w:val="auto"/>
       </w:pPr>
-      <w:r>
-        <w:br w:type="page"/>
-      </w:r>
     </w:p>
     <w:p/>
     <w:p>
@@ -2677,10 +2640,10 @@
           <w:tcPr>
             <w:tcW w:w="9000" w:type="dxa"/>
             <w:tcBorders>
-              <w:top w:val="single" w:color="auto" w:sz="6" w:space="0"/>
-              <w:left w:val="single" w:color="auto" w:sz="6" w:space="0"/>
-              <w:bottom w:val="single" w:color="auto" w:sz="6" w:space="0"/>
-              <w:right w:val="single" w:color="auto" w:sz="6" w:space="0"/>
+              <w:top w:val="single" w:sz="6" w:space="0" w:color="auto"/>
+              <w:left w:val="single" w:sz="6" w:space="0" w:color="auto"/>
+              <w:bottom w:val="single" w:sz="6" w:space="0" w:color="auto"/>
+              <w:right w:val="single" w:sz="6" w:space="0" w:color="auto"/>
             </w:tcBorders>
           </w:tcPr>
           <w:p>
@@ -2718,42 +2681,19 @@
           </w:p>
           <w:p>
             <w:pPr>
+              <w:pStyle w:val="ListParagraph"/>
+              <w:numPr>
+                <w:ilvl w:val="0"/>
+                <w:numId w:val="9"/>
+              </w:numPr>
               <w:spacing w:before="120" w:after="120"/>
             </w:pPr>
             <w:r>
-              <w:t>Requirements</w:t>
-            </w:r>
-            <w:r>
-              <w:t xml:space="preserve"> have been modified</w:t>
-            </w:r>
-            <w:r>
-              <w:t xml:space="preserve"> - mostly related to design but affecting , required </w:t>
-            </w:r>
-            <w:r>
-              <w:t>considerable</w:t>
-            </w:r>
-            <w:r>
-              <w:t xml:space="preserve"> re-work on the documents closed during second stage</w:t>
-            </w:r>
-          </w:p>
-          <w:p>
-            <w:pPr>
-              <w:spacing w:before="120" w:after="120"/>
-            </w:pPr>
-            <w:r>
-              <w:t>Treza has taken break</w:t>
-            </w:r>
-            <w:r>
-              <w:t>; Though we started as a six member team, we are now left with four members</w:t>
-            </w:r>
-          </w:p>
-          <w:p>
-            <w:pPr>
-              <w:spacing w:before="240" w:after="240"/>
-              <w:rPr>
-                <w:b/>
-              </w:rPr>
-            </w:pPr>
+              <w:t xml:space="preserve">No issues/NA as </w:t>
+            </w:r>
+            <w:r>
+              <w:t>UAT Sign-off received on the 25th of Jan 2019</w:t>
+            </w:r>
           </w:p>
         </w:tc>
       </w:tr>
@@ -2765,10 +2705,10 @@
           <w:tcPr>
             <w:tcW w:w="9000" w:type="dxa"/>
             <w:tcBorders>
-              <w:top w:val="single" w:color="auto" w:sz="6" w:space="0"/>
-              <w:left w:val="single" w:color="auto" w:sz="6" w:space="0"/>
-              <w:bottom w:val="single" w:color="auto" w:sz="6" w:space="0"/>
-              <w:right w:val="single" w:color="auto" w:sz="6" w:space="0"/>
+              <w:top w:val="single" w:sz="6" w:space="0" w:color="auto"/>
+              <w:left w:val="single" w:sz="6" w:space="0" w:color="auto"/>
+              <w:bottom w:val="single" w:sz="6" w:space="0" w:color="auto"/>
+              <w:right w:val="single" w:sz="6" w:space="0" w:color="auto"/>
             </w:tcBorders>
           </w:tcPr>
           <w:p>
@@ -2789,46 +2729,25 @@
           </w:p>
           <w:p>
             <w:pPr>
+              <w:pStyle w:val="ListParagraph"/>
+              <w:numPr>
+                <w:ilvl w:val="0"/>
+                <w:numId w:val="9"/>
+              </w:numPr>
               <w:spacing w:before="120" w:after="120"/>
             </w:pPr>
             <w:r>
-              <w:t>Preparation towards upcoming final audit (deliverables, documentation)</w:t>
-            </w:r>
-          </w:p>
-          <w:p>
-            <w:pPr>
-              <w:spacing w:before="120" w:after="120"/>
-            </w:pPr>
-            <w:r>
-              <w:t>Complete all of the deliverables (for final presentation)</w:t>
-            </w:r>
-          </w:p>
-          <w:p>
-            <w:pPr>
-              <w:spacing w:before="120" w:after="120"/>
-            </w:pPr>
-            <w:r>
-              <w:t>Circulate</w:t>
-            </w:r>
-            <w:r>
-              <w:t xml:space="preserve"> the documents for final review</w:t>
-            </w:r>
-          </w:p>
-          <w:p>
-            <w:pPr>
-              <w:spacing w:before="240" w:after="240"/>
-              <w:rPr>
-                <w:b/>
-              </w:rPr>
-            </w:pPr>
-          </w:p>
-          <w:p>
-            <w:pPr>
-              <w:spacing w:before="240" w:after="240"/>
-              <w:rPr>
-                <w:b/>
-              </w:rPr>
-            </w:pPr>
+              <w:t xml:space="preserve">End of </w:t>
+            </w:r>
+            <w:r>
+              <w:rPr>
+                <w:bCs/>
+              </w:rPr>
+              <w:t>Project</w:t>
+            </w:r>
+            <w:r>
+              <w:t xml:space="preserve">/FYP - Project Report </w:t>
+            </w:r>
           </w:p>
         </w:tc>
       </w:tr>
@@ -2837,7 +2756,7 @@
     <w:sectPr>
       <w:headerReference w:type="default" r:id="rId12"/>
       <w:footerReference w:type="default" r:id="rId13"/>
-      <w:pgSz w:w="11880" w:h="16819" w:orient="portrait"/>
+      <w:pgSz w:w="11880" w:h="16819"/>
       <w:pgMar w:top="1080" w:right="1440" w:bottom="1440" w:left="1440" w:header="720" w:footer="720" w:gutter="0"/>
       <w:paperSrc w:first="32" w:other="32"/>
       <w:cols w:space="720"/>
@@ -2866,12 +2785,12 @@
 </file>
 
 <file path=word/footer1.xml><?xml version="1.0" encoding="utf-8"?>
-<w:ftr xmlns:wpc="http://schemas.microsoft.com/office/word/2010/wordprocessingCanvas" xmlns:mc="http://schemas.openxmlformats.org/markup-compatibility/2006" xmlns:o="urn:schemas-microsoft-com:office:office" xmlns:r="http://schemas.openxmlformats.org/officeDocument/2006/relationships" xmlns:m="http://schemas.openxmlformats.org/officeDocument/2006/math" xmlns:v="urn:schemas-microsoft-com:vml" xmlns:wp14="http://schemas.microsoft.com/office/word/2010/wordprocessingDrawing" xmlns:wp="http://schemas.openxmlformats.org/drawingml/2006/wordprocessingDrawing" xmlns:w10="urn:schemas-microsoft-com:office:word" xmlns:w="http://schemas.openxmlformats.org/wordprocessingml/2006/main" xmlns:w14="http://schemas.microsoft.com/office/word/2010/wordml" xmlns:wpg="http://schemas.microsoft.com/office/word/2010/wordprocessingGroup" xmlns:wpi="http://schemas.microsoft.com/office/word/2010/wordprocessingInk" xmlns:wne="http://schemas.microsoft.com/office/word/2006/wordml" xmlns:wps="http://schemas.microsoft.com/office/word/2010/wordprocessingShape" xmlns:a="http://schemas.openxmlformats.org/drawingml/2006/main" xmlns:pic="http://schemas.openxmlformats.org/drawingml/2006/picture" xmlns:a14="http://schemas.microsoft.com/office/drawing/2010/main" mc:Ignorable="w14 wp14">
+<w:ftr xmlns:wpc="http://schemas.microsoft.com/office/word/2010/wordprocessingCanvas" xmlns:mc="http://schemas.openxmlformats.org/markup-compatibility/2006" xmlns:o="urn:schemas-microsoft-com:office:office" xmlns:r="http://schemas.openxmlformats.org/officeDocument/2006/relationships" xmlns:m="http://schemas.openxmlformats.org/officeDocument/2006/math" xmlns:v="urn:schemas-microsoft-com:vml" xmlns:wp14="http://schemas.microsoft.com/office/word/2010/wordprocessingDrawing" xmlns:wp="http://schemas.openxmlformats.org/drawingml/2006/wordprocessingDrawing" xmlns:w10="urn:schemas-microsoft-com:office:word" xmlns:w="http://schemas.openxmlformats.org/wordprocessingml/2006/main" xmlns:w14="http://schemas.microsoft.com/office/word/2010/wordml" xmlns:wpg="http://schemas.microsoft.com/office/word/2010/wordprocessingGroup" xmlns:wpi="http://schemas.microsoft.com/office/word/2010/wordprocessingInk" xmlns:wne="http://schemas.microsoft.com/office/word/2006/wordml" xmlns:wps="http://schemas.microsoft.com/office/word/2010/wordprocessingShape" mc:Ignorable="w14 wp14">
   <w:p>
     <w:pPr>
       <w:pStyle w:val="Header"/>
       <w:pBdr>
-        <w:top w:val="single" w:color="auto" w:sz="6" w:space="0"/>
+        <w:top w:val="single" w:sz="6" w:space="0" w:color="auto"/>
       </w:pBdr>
       <w:tabs>
         <w:tab w:val="clear" w:pos="8640"/>
@@ -2882,7 +2801,7 @@
   <w:p>
     <w:pPr>
       <w:pBdr>
-        <w:top w:val="single" w:color="auto" w:sz="6" w:space="0"/>
+        <w:top w:val="single" w:sz="6" w:space="0" w:color="auto"/>
       </w:pBdr>
       <w:tabs>
         <w:tab w:val="left" w:pos="3240"/>
@@ -2917,6 +2836,7 @@
       </w:rPr>
       <w:tab/>
     </w:r>
+    <w:proofErr w:type="spellStart"/>
     <w:r>
       <w:rPr>
         <w:b/>
@@ -2926,7 +2846,19 @@
         <w:position w:val="30"/>
         <w:sz w:val="20"/>
       </w:rPr>
-      <w:t>MTech SE Project Progress Report Form</w:t>
+      <w:t>MTech</w:t>
+    </w:r>
+    <w:proofErr w:type="spellEnd"/>
+    <w:r>
+      <w:rPr>
+        <w:b/>
+        <w:bCs/>
+        <w:i/>
+        <w:iCs/>
+        <w:position w:val="30"/>
+        <w:sz w:val="20"/>
+      </w:rPr>
+      <w:t xml:space="preserve"> SE Project Progress Report Form</w:t>
     </w:r>
     <w:r>
       <w:rPr>
@@ -3023,7 +2955,7 @@
     <w:pPr>
       <w:pStyle w:val="Header"/>
       <w:pBdr>
-        <w:bottom w:val="single" w:color="auto" w:sz="6" w:space="0"/>
+        <w:bottom w:val="single" w:sz="6" w:space="0" w:color="auto"/>
       </w:pBdr>
       <w:tabs>
         <w:tab w:val="clear" w:pos="4320"/>
@@ -3104,7 +3036,7 @@
         <w:noProof/>
         <w:sz w:val="20"/>
       </w:rPr>
-      <w:t>2</w:t>
+      <w:t>3</w:t>
     </w:r>
     <w:r>
       <w:rPr>
@@ -3163,7 +3095,7 @@
         <w:noProof/>
         <w:sz w:val="20"/>
       </w:rPr>
-      <w:t>5</w:t>
+      <w:t>4</w:t>
     </w:r>
     <w:r>
       <w:rPr>
@@ -3195,7 +3127,7 @@
         <w:ind w:left="720" w:hanging="360"/>
       </w:pPr>
       <w:rPr>
-        <w:rFonts w:hint="default" w:ascii="Symbol" w:hAnsi="Symbol"/>
+        <w:rFonts w:ascii="Symbol" w:hAnsi="Symbol" w:hint="default"/>
       </w:rPr>
     </w:lvl>
     <w:lvl w:ilvl="1" w:tplc="E886FF16">
@@ -3207,7 +3139,7 @@
         <w:ind w:left="1440" w:hanging="360"/>
       </w:pPr>
       <w:rPr>
-        <w:rFonts w:hint="default" w:ascii="Courier New" w:hAnsi="Courier New"/>
+        <w:rFonts w:ascii="Courier New" w:hAnsi="Courier New" w:hint="default"/>
       </w:rPr>
     </w:lvl>
     <w:lvl w:ilvl="2" w:tplc="AE30E4F0">
@@ -3219,7 +3151,7 @@
         <w:ind w:left="2160" w:hanging="360"/>
       </w:pPr>
       <w:rPr>
-        <w:rFonts w:hint="default" w:ascii="Wingdings" w:hAnsi="Wingdings"/>
+        <w:rFonts w:ascii="Wingdings" w:hAnsi="Wingdings" w:hint="default"/>
       </w:rPr>
     </w:lvl>
     <w:lvl w:ilvl="3" w:tplc="608098F8">
@@ -3231,7 +3163,7 @@
         <w:ind w:left="2880" w:hanging="360"/>
       </w:pPr>
       <w:rPr>
-        <w:rFonts w:hint="default" w:ascii="Symbol" w:hAnsi="Symbol"/>
+        <w:rFonts w:ascii="Symbol" w:hAnsi="Symbol" w:hint="default"/>
       </w:rPr>
     </w:lvl>
     <w:lvl w:ilvl="4" w:tplc="EF4E3678">
@@ -3243,7 +3175,7 @@
         <w:ind w:left="3600" w:hanging="360"/>
       </w:pPr>
       <w:rPr>
-        <w:rFonts w:hint="default" w:ascii="Courier New" w:hAnsi="Courier New"/>
+        <w:rFonts w:ascii="Courier New" w:hAnsi="Courier New" w:hint="default"/>
       </w:rPr>
     </w:lvl>
     <w:lvl w:ilvl="5" w:tplc="FBFC9E9C">
@@ -3255,7 +3187,7 @@
         <w:ind w:left="4320" w:hanging="360"/>
       </w:pPr>
       <w:rPr>
-        <w:rFonts w:hint="default" w:ascii="Wingdings" w:hAnsi="Wingdings"/>
+        <w:rFonts w:ascii="Wingdings" w:hAnsi="Wingdings" w:hint="default"/>
       </w:rPr>
     </w:lvl>
     <w:lvl w:ilvl="6" w:tplc="730C1802">
@@ -3267,7 +3199,7 @@
         <w:ind w:left="5040" w:hanging="360"/>
       </w:pPr>
       <w:rPr>
-        <w:rFonts w:hint="default" w:ascii="Symbol" w:hAnsi="Symbol"/>
+        <w:rFonts w:ascii="Symbol" w:hAnsi="Symbol" w:hint="default"/>
       </w:rPr>
     </w:lvl>
     <w:lvl w:ilvl="7" w:tplc="87C06E74">
@@ -3279,7 +3211,7 @@
         <w:ind w:left="5760" w:hanging="360"/>
       </w:pPr>
       <w:rPr>
-        <w:rFonts w:hint="default" w:ascii="Courier New" w:hAnsi="Courier New"/>
+        <w:rFonts w:ascii="Courier New" w:hAnsi="Courier New" w:hint="default"/>
       </w:rPr>
     </w:lvl>
     <w:lvl w:ilvl="8" w:tplc="D1EE1D72">
@@ -3291,11 +3223,124 @@
         <w:ind w:left="6480" w:hanging="360"/>
       </w:pPr>
       <w:rPr>
-        <w:rFonts w:hint="default" w:ascii="Wingdings" w:hAnsi="Wingdings"/>
+        <w:rFonts w:ascii="Wingdings" w:hAnsi="Wingdings" w:hint="default"/>
       </w:rPr>
     </w:lvl>
   </w:abstractNum>
   <w:abstractNum w:abstractNumId="1">
+    <w:nsid w:val="48DD1D2C"/>
+    <w:multiLevelType w:val="hybridMultilevel"/>
+    <w:tmpl w:val="64B012FE"/>
+    <w:lvl w:ilvl="0" w:tplc="08090001">
+      <w:start w:val="1"/>
+      <w:numFmt w:val="bullet"/>
+      <w:lvlText w:val=""/>
+      <w:lvlJc w:val="left"/>
+      <w:pPr>
+        <w:ind w:left="720" w:hanging="360"/>
+      </w:pPr>
+      <w:rPr>
+        <w:rFonts w:ascii="Symbol" w:hAnsi="Symbol" w:hint="default"/>
+      </w:rPr>
+    </w:lvl>
+    <w:lvl w:ilvl="1" w:tplc="08090003" w:tentative="1">
+      <w:start w:val="1"/>
+      <w:numFmt w:val="bullet"/>
+      <w:lvlText w:val="o"/>
+      <w:lvlJc w:val="left"/>
+      <w:pPr>
+        <w:ind w:left="1440" w:hanging="360"/>
+      </w:pPr>
+      <w:rPr>
+        <w:rFonts w:ascii="Courier New" w:hAnsi="Courier New" w:cs="Courier New" w:hint="default"/>
+      </w:rPr>
+    </w:lvl>
+    <w:lvl w:ilvl="2" w:tplc="08090005" w:tentative="1">
+      <w:start w:val="1"/>
+      <w:numFmt w:val="bullet"/>
+      <w:lvlText w:val=""/>
+      <w:lvlJc w:val="left"/>
+      <w:pPr>
+        <w:ind w:left="2160" w:hanging="360"/>
+      </w:pPr>
+      <w:rPr>
+        <w:rFonts w:ascii="Wingdings" w:hAnsi="Wingdings" w:hint="default"/>
+      </w:rPr>
+    </w:lvl>
+    <w:lvl w:ilvl="3" w:tplc="08090001" w:tentative="1">
+      <w:start w:val="1"/>
+      <w:numFmt w:val="bullet"/>
+      <w:lvlText w:val=""/>
+      <w:lvlJc w:val="left"/>
+      <w:pPr>
+        <w:ind w:left="2880" w:hanging="360"/>
+      </w:pPr>
+      <w:rPr>
+        <w:rFonts w:ascii="Symbol" w:hAnsi="Symbol" w:hint="default"/>
+      </w:rPr>
+    </w:lvl>
+    <w:lvl w:ilvl="4" w:tplc="08090003" w:tentative="1">
+      <w:start w:val="1"/>
+      <w:numFmt w:val="bullet"/>
+      <w:lvlText w:val="o"/>
+      <w:lvlJc w:val="left"/>
+      <w:pPr>
+        <w:ind w:left="3600" w:hanging="360"/>
+      </w:pPr>
+      <w:rPr>
+        <w:rFonts w:ascii="Courier New" w:hAnsi="Courier New" w:cs="Courier New" w:hint="default"/>
+      </w:rPr>
+    </w:lvl>
+    <w:lvl w:ilvl="5" w:tplc="08090005" w:tentative="1">
+      <w:start w:val="1"/>
+      <w:numFmt w:val="bullet"/>
+      <w:lvlText w:val=""/>
+      <w:lvlJc w:val="left"/>
+      <w:pPr>
+        <w:ind w:left="4320" w:hanging="360"/>
+      </w:pPr>
+      <w:rPr>
+        <w:rFonts w:ascii="Wingdings" w:hAnsi="Wingdings" w:hint="default"/>
+      </w:rPr>
+    </w:lvl>
+    <w:lvl w:ilvl="6" w:tplc="08090001" w:tentative="1">
+      <w:start w:val="1"/>
+      <w:numFmt w:val="bullet"/>
+      <w:lvlText w:val=""/>
+      <w:lvlJc w:val="left"/>
+      <w:pPr>
+        <w:ind w:left="5040" w:hanging="360"/>
+      </w:pPr>
+      <w:rPr>
+        <w:rFonts w:ascii="Symbol" w:hAnsi="Symbol" w:hint="default"/>
+      </w:rPr>
+    </w:lvl>
+    <w:lvl w:ilvl="7" w:tplc="08090003" w:tentative="1">
+      <w:start w:val="1"/>
+      <w:numFmt w:val="bullet"/>
+      <w:lvlText w:val="o"/>
+      <w:lvlJc w:val="left"/>
+      <w:pPr>
+        <w:ind w:left="5760" w:hanging="360"/>
+      </w:pPr>
+      <w:rPr>
+        <w:rFonts w:ascii="Courier New" w:hAnsi="Courier New" w:cs="Courier New" w:hint="default"/>
+      </w:rPr>
+    </w:lvl>
+    <w:lvl w:ilvl="8" w:tplc="08090005" w:tentative="1">
+      <w:start w:val="1"/>
+      <w:numFmt w:val="bullet"/>
+      <w:lvlText w:val=""/>
+      <w:lvlJc w:val="left"/>
+      <w:pPr>
+        <w:ind w:left="6480" w:hanging="360"/>
+      </w:pPr>
+      <w:rPr>
+        <w:rFonts w:ascii="Wingdings" w:hAnsi="Wingdings" w:hint="default"/>
+      </w:rPr>
+    </w:lvl>
+  </w:abstractNum>
+  <w:abstractNum w:abstractNumId="2">
     <w:nsid w:val="4C9065CE"/>
     <w:multiLevelType w:val="hybridMultilevel"/>
     <w:tmpl w:val="BE46362C"/>
@@ -3308,7 +3353,7 @@
         <w:ind w:left="720" w:hanging="360"/>
       </w:pPr>
       <w:rPr>
-        <w:rFonts w:hint="default" w:ascii="Symbol" w:hAnsi="Symbol"/>
+        <w:rFonts w:ascii="Symbol" w:hAnsi="Symbol" w:hint="default"/>
       </w:rPr>
     </w:lvl>
     <w:lvl w:ilvl="1" w:tplc="AB72B180">
@@ -3320,7 +3365,7 @@
         <w:ind w:left="1440" w:hanging="360"/>
       </w:pPr>
       <w:rPr>
-        <w:rFonts w:hint="default" w:ascii="Courier New" w:hAnsi="Courier New"/>
+        <w:rFonts w:ascii="Courier New" w:hAnsi="Courier New" w:hint="default"/>
       </w:rPr>
     </w:lvl>
     <w:lvl w:ilvl="2" w:tplc="FBE649D2">
@@ -3332,7 +3377,7 @@
         <w:ind w:left="2160" w:hanging="360"/>
       </w:pPr>
       <w:rPr>
-        <w:rFonts w:hint="default" w:ascii="Wingdings" w:hAnsi="Wingdings"/>
+        <w:rFonts w:ascii="Wingdings" w:hAnsi="Wingdings" w:hint="default"/>
       </w:rPr>
     </w:lvl>
     <w:lvl w:ilvl="3" w:tplc="7BA0417E">
@@ -3344,7 +3389,7 @@
         <w:ind w:left="2880" w:hanging="360"/>
       </w:pPr>
       <w:rPr>
-        <w:rFonts w:hint="default" w:ascii="Symbol" w:hAnsi="Symbol"/>
+        <w:rFonts w:ascii="Symbol" w:hAnsi="Symbol" w:hint="default"/>
       </w:rPr>
     </w:lvl>
     <w:lvl w:ilvl="4" w:tplc="CFB04124">
@@ -3356,7 +3401,7 @@
         <w:ind w:left="3600" w:hanging="360"/>
       </w:pPr>
       <w:rPr>
-        <w:rFonts w:hint="default" w:ascii="Courier New" w:hAnsi="Courier New"/>
+        <w:rFonts w:ascii="Courier New" w:hAnsi="Courier New" w:hint="default"/>
       </w:rPr>
     </w:lvl>
     <w:lvl w:ilvl="5" w:tplc="62000F16">
@@ -3368,7 +3413,7 @@
         <w:ind w:left="4320" w:hanging="360"/>
       </w:pPr>
       <w:rPr>
-        <w:rFonts w:hint="default" w:ascii="Wingdings" w:hAnsi="Wingdings"/>
+        <w:rFonts w:ascii="Wingdings" w:hAnsi="Wingdings" w:hint="default"/>
       </w:rPr>
     </w:lvl>
     <w:lvl w:ilvl="6" w:tplc="3D705898">
@@ -3380,7 +3425,7 @@
         <w:ind w:left="5040" w:hanging="360"/>
       </w:pPr>
       <w:rPr>
-        <w:rFonts w:hint="default" w:ascii="Symbol" w:hAnsi="Symbol"/>
+        <w:rFonts w:ascii="Symbol" w:hAnsi="Symbol" w:hint="default"/>
       </w:rPr>
     </w:lvl>
     <w:lvl w:ilvl="7" w:tplc="1F626226">
@@ -3392,7 +3437,7 @@
         <w:ind w:left="5760" w:hanging="360"/>
       </w:pPr>
       <w:rPr>
-        <w:rFonts w:hint="default" w:ascii="Courier New" w:hAnsi="Courier New"/>
+        <w:rFonts w:ascii="Courier New" w:hAnsi="Courier New" w:hint="default"/>
       </w:rPr>
     </w:lvl>
     <w:lvl w:ilvl="8" w:tplc="D35AD94C">
@@ -3404,11 +3449,11 @@
         <w:ind w:left="6480" w:hanging="360"/>
       </w:pPr>
       <w:rPr>
-        <w:rFonts w:hint="default" w:ascii="Wingdings" w:hAnsi="Wingdings"/>
+        <w:rFonts w:ascii="Wingdings" w:hAnsi="Wingdings" w:hint="default"/>
       </w:rPr>
     </w:lvl>
   </w:abstractNum>
-  <w:abstractNum w:abstractNumId="2">
+  <w:abstractNum w:abstractNumId="3">
     <w:nsid w:val="4D661727"/>
     <w:multiLevelType w:val="hybridMultilevel"/>
     <w:tmpl w:val="BA7CD1DC"/>
@@ -3421,7 +3466,7 @@
         <w:ind w:left="720" w:hanging="360"/>
       </w:pPr>
       <w:rPr>
-        <w:rFonts w:hint="default" w:ascii="Symbol" w:hAnsi="Symbol"/>
+        <w:rFonts w:ascii="Symbol" w:hAnsi="Symbol" w:hint="default"/>
       </w:rPr>
     </w:lvl>
     <w:lvl w:ilvl="1" w:tplc="C02E5E8A">
@@ -3433,7 +3478,7 @@
         <w:ind w:left="1440" w:hanging="360"/>
       </w:pPr>
       <w:rPr>
-        <w:rFonts w:hint="default" w:ascii="Courier New" w:hAnsi="Courier New"/>
+        <w:rFonts w:ascii="Courier New" w:hAnsi="Courier New" w:hint="default"/>
       </w:rPr>
     </w:lvl>
     <w:lvl w:ilvl="2" w:tplc="69F8B178">
@@ -3445,7 +3490,7 @@
         <w:ind w:left="2160" w:hanging="360"/>
       </w:pPr>
       <w:rPr>
-        <w:rFonts w:hint="default" w:ascii="Wingdings" w:hAnsi="Wingdings"/>
+        <w:rFonts w:ascii="Wingdings" w:hAnsi="Wingdings" w:hint="default"/>
       </w:rPr>
     </w:lvl>
     <w:lvl w:ilvl="3" w:tplc="F350F8A8">
@@ -3457,7 +3502,7 @@
         <w:ind w:left="2880" w:hanging="360"/>
       </w:pPr>
       <w:rPr>
-        <w:rFonts w:hint="default" w:ascii="Symbol" w:hAnsi="Symbol"/>
+        <w:rFonts w:ascii="Symbol" w:hAnsi="Symbol" w:hint="default"/>
       </w:rPr>
     </w:lvl>
     <w:lvl w:ilvl="4" w:tplc="07EC43BE">
@@ -3469,7 +3514,7 @@
         <w:ind w:left="3600" w:hanging="360"/>
       </w:pPr>
       <w:rPr>
-        <w:rFonts w:hint="default" w:ascii="Courier New" w:hAnsi="Courier New"/>
+        <w:rFonts w:ascii="Courier New" w:hAnsi="Courier New" w:hint="default"/>
       </w:rPr>
     </w:lvl>
     <w:lvl w:ilvl="5" w:tplc="5C2459B8">
@@ -3481,7 +3526,7 @@
         <w:ind w:left="4320" w:hanging="360"/>
       </w:pPr>
       <w:rPr>
-        <w:rFonts w:hint="default" w:ascii="Wingdings" w:hAnsi="Wingdings"/>
+        <w:rFonts w:ascii="Wingdings" w:hAnsi="Wingdings" w:hint="default"/>
       </w:rPr>
     </w:lvl>
     <w:lvl w:ilvl="6" w:tplc="77E6449E">
@@ -3493,7 +3538,7 @@
         <w:ind w:left="5040" w:hanging="360"/>
       </w:pPr>
       <w:rPr>
-        <w:rFonts w:hint="default" w:ascii="Symbol" w:hAnsi="Symbol"/>
+        <w:rFonts w:ascii="Symbol" w:hAnsi="Symbol" w:hint="default"/>
       </w:rPr>
     </w:lvl>
     <w:lvl w:ilvl="7" w:tplc="D5907A1C">
@@ -3505,7 +3550,7 @@
         <w:ind w:left="5760" w:hanging="360"/>
       </w:pPr>
       <w:rPr>
-        <w:rFonts w:hint="default" w:ascii="Courier New" w:hAnsi="Courier New"/>
+        <w:rFonts w:ascii="Courier New" w:hAnsi="Courier New" w:hint="default"/>
       </w:rPr>
     </w:lvl>
     <w:lvl w:ilvl="8" w:tplc="ECF40AB2">
@@ -3517,15 +3562,15 @@
         <w:ind w:left="6480" w:hanging="360"/>
       </w:pPr>
       <w:rPr>
-        <w:rFonts w:hint="default" w:ascii="Wingdings" w:hAnsi="Wingdings"/>
+        <w:rFonts w:ascii="Wingdings" w:hAnsi="Wingdings" w:hint="default"/>
       </w:rPr>
     </w:lvl>
   </w:abstractNum>
-  <w:abstractNum w:abstractNumId="3">
+  <w:abstractNum w:abstractNumId="4">
     <w:nsid w:val="5F7E305C"/>
     <w:multiLevelType w:val="hybridMultilevel"/>
     <w:tmpl w:val="E3C48A08"/>
-    <w:lvl w:ilvl="0">
+    <w:lvl w:ilvl="0" w:tplc="FFFFFFFF">
       <w:start w:val="1"/>
       <w:numFmt w:val="bullet"/>
       <w:lvlText w:val=""/>
@@ -3534,7 +3579,7 @@
         <w:ind w:left="720" w:hanging="360"/>
       </w:pPr>
       <w:rPr>
-        <w:rFonts w:hint="default" w:ascii="Wingdings" w:hAnsi="Wingdings"/>
+        <w:rFonts w:ascii="Wingdings" w:hAnsi="Wingdings" w:hint="default"/>
       </w:rPr>
     </w:lvl>
     <w:lvl w:ilvl="1" w:tplc="04090003" w:tentative="1">
@@ -3546,7 +3591,7 @@
         <w:ind w:left="1440" w:hanging="360"/>
       </w:pPr>
       <w:rPr>
-        <w:rFonts w:hint="default" w:ascii="Courier New" w:hAnsi="Courier New" w:cs="Courier New"/>
+        <w:rFonts w:ascii="Courier New" w:hAnsi="Courier New" w:cs="Courier New" w:hint="default"/>
       </w:rPr>
     </w:lvl>
     <w:lvl w:ilvl="2" w:tplc="04090005" w:tentative="1">
@@ -3558,7 +3603,7 @@
         <w:ind w:left="2160" w:hanging="360"/>
       </w:pPr>
       <w:rPr>
-        <w:rFonts w:hint="default" w:ascii="Wingdings" w:hAnsi="Wingdings"/>
+        <w:rFonts w:ascii="Wingdings" w:hAnsi="Wingdings" w:hint="default"/>
       </w:rPr>
     </w:lvl>
     <w:lvl w:ilvl="3" w:tplc="04090001" w:tentative="1">
@@ -3570,7 +3615,7 @@
         <w:ind w:left="2880" w:hanging="360"/>
       </w:pPr>
       <w:rPr>
-        <w:rFonts w:hint="default" w:ascii="Symbol" w:hAnsi="Symbol"/>
+        <w:rFonts w:ascii="Symbol" w:hAnsi="Symbol" w:hint="default"/>
       </w:rPr>
     </w:lvl>
     <w:lvl w:ilvl="4" w:tplc="04090003" w:tentative="1">
@@ -3582,7 +3627,7 @@
         <w:ind w:left="3600" w:hanging="360"/>
       </w:pPr>
       <w:rPr>
-        <w:rFonts w:hint="default" w:ascii="Courier New" w:hAnsi="Courier New" w:cs="Courier New"/>
+        <w:rFonts w:ascii="Courier New" w:hAnsi="Courier New" w:cs="Courier New" w:hint="default"/>
       </w:rPr>
     </w:lvl>
     <w:lvl w:ilvl="5" w:tplc="04090005" w:tentative="1">
@@ -3594,7 +3639,7 @@
         <w:ind w:left="4320" w:hanging="360"/>
       </w:pPr>
       <w:rPr>
-        <w:rFonts w:hint="default" w:ascii="Wingdings" w:hAnsi="Wingdings"/>
+        <w:rFonts w:ascii="Wingdings" w:hAnsi="Wingdings" w:hint="default"/>
       </w:rPr>
     </w:lvl>
     <w:lvl w:ilvl="6" w:tplc="04090001" w:tentative="1">
@@ -3606,7 +3651,7 @@
         <w:ind w:left="5040" w:hanging="360"/>
       </w:pPr>
       <w:rPr>
-        <w:rFonts w:hint="default" w:ascii="Symbol" w:hAnsi="Symbol"/>
+        <w:rFonts w:ascii="Symbol" w:hAnsi="Symbol" w:hint="default"/>
       </w:rPr>
     </w:lvl>
     <w:lvl w:ilvl="7" w:tplc="04090003" w:tentative="1">
@@ -3618,7 +3663,7 @@
         <w:ind w:left="5760" w:hanging="360"/>
       </w:pPr>
       <w:rPr>
-        <w:rFonts w:hint="default" w:ascii="Courier New" w:hAnsi="Courier New" w:cs="Courier New"/>
+        <w:rFonts w:ascii="Courier New" w:hAnsi="Courier New" w:cs="Courier New" w:hint="default"/>
       </w:rPr>
     </w:lvl>
     <w:lvl w:ilvl="8" w:tplc="04090005" w:tentative="1">
@@ -3630,11 +3675,11 @@
         <w:ind w:left="6480" w:hanging="360"/>
       </w:pPr>
       <w:rPr>
-        <w:rFonts w:hint="default" w:ascii="Wingdings" w:hAnsi="Wingdings"/>
+        <w:rFonts w:ascii="Wingdings" w:hAnsi="Wingdings" w:hint="default"/>
       </w:rPr>
     </w:lvl>
   </w:abstractNum>
-  <w:abstractNum w:abstractNumId="4">
+  <w:abstractNum w:abstractNumId="5">
     <w:nsid w:val="70A37835"/>
     <w:multiLevelType w:val="hybridMultilevel"/>
     <w:tmpl w:val="CE2ABA6C"/>
@@ -3647,7 +3692,7 @@
         <w:ind w:left="720" w:hanging="360"/>
       </w:pPr>
       <w:rPr>
-        <w:rFonts w:hint="default" w:ascii="Symbol" w:hAnsi="Symbol"/>
+        <w:rFonts w:ascii="Symbol" w:hAnsi="Symbol" w:hint="default"/>
       </w:rPr>
     </w:lvl>
     <w:lvl w:ilvl="1" w:tplc="7FAE934A">
@@ -3659,7 +3704,7 @@
         <w:ind w:left="1440" w:hanging="360"/>
       </w:pPr>
       <w:rPr>
-        <w:rFonts w:hint="default" w:ascii="Courier New" w:hAnsi="Courier New"/>
+        <w:rFonts w:ascii="Courier New" w:hAnsi="Courier New" w:hint="default"/>
       </w:rPr>
     </w:lvl>
     <w:lvl w:ilvl="2" w:tplc="03320BBA">
@@ -3671,7 +3716,7 @@
         <w:ind w:left="2160" w:hanging="360"/>
       </w:pPr>
       <w:rPr>
-        <w:rFonts w:hint="default" w:ascii="Wingdings" w:hAnsi="Wingdings"/>
+        <w:rFonts w:ascii="Wingdings" w:hAnsi="Wingdings" w:hint="default"/>
       </w:rPr>
     </w:lvl>
     <w:lvl w:ilvl="3" w:tplc="5B58A200">
@@ -3683,7 +3728,7 @@
         <w:ind w:left="2880" w:hanging="360"/>
       </w:pPr>
       <w:rPr>
-        <w:rFonts w:hint="default" w:ascii="Symbol" w:hAnsi="Symbol"/>
+        <w:rFonts w:ascii="Symbol" w:hAnsi="Symbol" w:hint="default"/>
       </w:rPr>
     </w:lvl>
     <w:lvl w:ilvl="4" w:tplc="4360347E">
@@ -3695,7 +3740,7 @@
         <w:ind w:left="3600" w:hanging="360"/>
       </w:pPr>
       <w:rPr>
-        <w:rFonts w:hint="default" w:ascii="Courier New" w:hAnsi="Courier New"/>
+        <w:rFonts w:ascii="Courier New" w:hAnsi="Courier New" w:hint="default"/>
       </w:rPr>
     </w:lvl>
     <w:lvl w:ilvl="5" w:tplc="1304DC04">
@@ -3707,7 +3752,7 @@
         <w:ind w:left="4320" w:hanging="360"/>
       </w:pPr>
       <w:rPr>
-        <w:rFonts w:hint="default" w:ascii="Wingdings" w:hAnsi="Wingdings"/>
+        <w:rFonts w:ascii="Wingdings" w:hAnsi="Wingdings" w:hint="default"/>
       </w:rPr>
     </w:lvl>
     <w:lvl w:ilvl="6" w:tplc="FE72E4CA">
@@ -3719,7 +3764,7 @@
         <w:ind w:left="5040" w:hanging="360"/>
       </w:pPr>
       <w:rPr>
-        <w:rFonts w:hint="default" w:ascii="Symbol" w:hAnsi="Symbol"/>
+        <w:rFonts w:ascii="Symbol" w:hAnsi="Symbol" w:hint="default"/>
       </w:rPr>
     </w:lvl>
     <w:lvl w:ilvl="7" w:tplc="9D927DEA">
@@ -3731,7 +3776,7 @@
         <w:ind w:left="5760" w:hanging="360"/>
       </w:pPr>
       <w:rPr>
-        <w:rFonts w:hint="default" w:ascii="Courier New" w:hAnsi="Courier New"/>
+        <w:rFonts w:ascii="Courier New" w:hAnsi="Courier New" w:hint="default"/>
       </w:rPr>
     </w:lvl>
     <w:lvl w:ilvl="8" w:tplc="1DD858D4">
@@ -3743,11 +3788,11 @@
         <w:ind w:left="6480" w:hanging="360"/>
       </w:pPr>
       <w:rPr>
-        <w:rFonts w:hint="default" w:ascii="Wingdings" w:hAnsi="Wingdings"/>
+        <w:rFonts w:ascii="Wingdings" w:hAnsi="Wingdings" w:hint="default"/>
       </w:rPr>
     </w:lvl>
   </w:abstractNum>
-  <w:abstractNum w:abstractNumId="5">
+  <w:abstractNum w:abstractNumId="6">
     <w:nsid w:val="757961B9"/>
     <w:multiLevelType w:val="hybridMultilevel"/>
     <w:tmpl w:val="695A2DA6"/>
@@ -3760,7 +3805,7 @@
         <w:ind w:left="720" w:hanging="360"/>
       </w:pPr>
       <w:rPr>
-        <w:rFonts w:hint="default" w:ascii="Symbol" w:hAnsi="Symbol"/>
+        <w:rFonts w:ascii="Symbol" w:hAnsi="Symbol" w:hint="default"/>
       </w:rPr>
     </w:lvl>
     <w:lvl w:ilvl="1" w:tplc="90EAE38C">
@@ -3772,7 +3817,7 @@
         <w:ind w:left="1440" w:hanging="360"/>
       </w:pPr>
       <w:rPr>
-        <w:rFonts w:hint="default" w:ascii="Symbol" w:hAnsi="Symbol"/>
+        <w:rFonts w:ascii="Symbol" w:hAnsi="Symbol" w:hint="default"/>
       </w:rPr>
     </w:lvl>
     <w:lvl w:ilvl="2" w:tplc="0DA49AA2">
@@ -3784,7 +3829,7 @@
         <w:ind w:left="2160" w:hanging="360"/>
       </w:pPr>
       <w:rPr>
-        <w:rFonts w:hint="default" w:ascii="Wingdings" w:hAnsi="Wingdings"/>
+        <w:rFonts w:ascii="Wingdings" w:hAnsi="Wingdings" w:hint="default"/>
       </w:rPr>
     </w:lvl>
     <w:lvl w:ilvl="3" w:tplc="E1A663B6">
@@ -3796,7 +3841,7 @@
         <w:ind w:left="2880" w:hanging="360"/>
       </w:pPr>
       <w:rPr>
-        <w:rFonts w:hint="default" w:ascii="Symbol" w:hAnsi="Symbol"/>
+        <w:rFonts w:ascii="Symbol" w:hAnsi="Symbol" w:hint="default"/>
       </w:rPr>
     </w:lvl>
     <w:lvl w:ilvl="4" w:tplc="923CB542">
@@ -3808,7 +3853,7 @@
         <w:ind w:left="3600" w:hanging="360"/>
       </w:pPr>
       <w:rPr>
-        <w:rFonts w:hint="default" w:ascii="Courier New" w:hAnsi="Courier New"/>
+        <w:rFonts w:ascii="Courier New" w:hAnsi="Courier New" w:hint="default"/>
       </w:rPr>
     </w:lvl>
     <w:lvl w:ilvl="5" w:tplc="12CEB068">
@@ -3820,7 +3865,7 @@
         <w:ind w:left="4320" w:hanging="360"/>
       </w:pPr>
       <w:rPr>
-        <w:rFonts w:hint="default" w:ascii="Wingdings" w:hAnsi="Wingdings"/>
+        <w:rFonts w:ascii="Wingdings" w:hAnsi="Wingdings" w:hint="default"/>
       </w:rPr>
     </w:lvl>
     <w:lvl w:ilvl="6" w:tplc="2AC29778">
@@ -3832,7 +3877,7 @@
         <w:ind w:left="5040" w:hanging="360"/>
       </w:pPr>
       <w:rPr>
-        <w:rFonts w:hint="default" w:ascii="Symbol" w:hAnsi="Symbol"/>
+        <w:rFonts w:ascii="Symbol" w:hAnsi="Symbol" w:hint="default"/>
       </w:rPr>
     </w:lvl>
     <w:lvl w:ilvl="7" w:tplc="7F8E017C">
@@ -3844,7 +3889,7 @@
         <w:ind w:left="5760" w:hanging="360"/>
       </w:pPr>
       <w:rPr>
-        <w:rFonts w:hint="default" w:ascii="Courier New" w:hAnsi="Courier New"/>
+        <w:rFonts w:ascii="Courier New" w:hAnsi="Courier New" w:hint="default"/>
       </w:rPr>
     </w:lvl>
     <w:lvl w:ilvl="8" w:tplc="2FFE6AF8">
@@ -3856,11 +3901,11 @@
         <w:ind w:left="6480" w:hanging="360"/>
       </w:pPr>
       <w:rPr>
-        <w:rFonts w:hint="default" w:ascii="Wingdings" w:hAnsi="Wingdings"/>
+        <w:rFonts w:ascii="Wingdings" w:hAnsi="Wingdings" w:hint="default"/>
       </w:rPr>
     </w:lvl>
   </w:abstractNum>
-  <w:abstractNum w:abstractNumId="6">
+  <w:abstractNum w:abstractNumId="7">
     <w:nsid w:val="7A0A35CA"/>
     <w:multiLevelType w:val="hybridMultilevel"/>
     <w:tmpl w:val="7D02163E"/>
@@ -3873,7 +3918,7 @@
         <w:ind w:left="720" w:hanging="360"/>
       </w:pPr>
       <w:rPr>
-        <w:rFonts w:hint="default" w:ascii="Symbol" w:hAnsi="Symbol"/>
+        <w:rFonts w:ascii="Symbol" w:hAnsi="Symbol" w:hint="default"/>
       </w:rPr>
     </w:lvl>
     <w:lvl w:ilvl="1" w:tplc="5D9816BE">
@@ -3885,7 +3930,7 @@
         <w:ind w:left="1440" w:hanging="360"/>
       </w:pPr>
       <w:rPr>
-        <w:rFonts w:hint="default" w:ascii="Courier New" w:hAnsi="Courier New"/>
+        <w:rFonts w:ascii="Courier New" w:hAnsi="Courier New" w:hint="default"/>
       </w:rPr>
     </w:lvl>
     <w:lvl w:ilvl="2" w:tplc="E35C0622">
@@ -3897,7 +3942,7 @@
         <w:ind w:left="2160" w:hanging="360"/>
       </w:pPr>
       <w:rPr>
-        <w:rFonts w:hint="default" w:ascii="Wingdings" w:hAnsi="Wingdings"/>
+        <w:rFonts w:ascii="Wingdings" w:hAnsi="Wingdings" w:hint="default"/>
       </w:rPr>
     </w:lvl>
     <w:lvl w:ilvl="3" w:tplc="A48E6556">
@@ -3909,7 +3954,7 @@
         <w:ind w:left="2880" w:hanging="360"/>
       </w:pPr>
       <w:rPr>
-        <w:rFonts w:hint="default" w:ascii="Symbol" w:hAnsi="Symbol"/>
+        <w:rFonts w:ascii="Symbol" w:hAnsi="Symbol" w:hint="default"/>
       </w:rPr>
     </w:lvl>
     <w:lvl w:ilvl="4" w:tplc="FFD2BC3C">
@@ -3921,7 +3966,7 @@
         <w:ind w:left="3600" w:hanging="360"/>
       </w:pPr>
       <w:rPr>
-        <w:rFonts w:hint="default" w:ascii="Courier New" w:hAnsi="Courier New"/>
+        <w:rFonts w:ascii="Courier New" w:hAnsi="Courier New" w:hint="default"/>
       </w:rPr>
     </w:lvl>
     <w:lvl w:ilvl="5" w:tplc="FE324B96">
@@ -3933,7 +3978,7 @@
         <w:ind w:left="4320" w:hanging="360"/>
       </w:pPr>
       <w:rPr>
-        <w:rFonts w:hint="default" w:ascii="Wingdings" w:hAnsi="Wingdings"/>
+        <w:rFonts w:ascii="Wingdings" w:hAnsi="Wingdings" w:hint="default"/>
       </w:rPr>
     </w:lvl>
     <w:lvl w:ilvl="6" w:tplc="30488ECA">
@@ -3945,7 +3990,7 @@
         <w:ind w:left="5040" w:hanging="360"/>
       </w:pPr>
       <w:rPr>
-        <w:rFonts w:hint="default" w:ascii="Symbol" w:hAnsi="Symbol"/>
+        <w:rFonts w:ascii="Symbol" w:hAnsi="Symbol" w:hint="default"/>
       </w:rPr>
     </w:lvl>
     <w:lvl w:ilvl="7" w:tplc="46048004">
@@ -3957,7 +4002,7 @@
         <w:ind w:left="5760" w:hanging="360"/>
       </w:pPr>
       <w:rPr>
-        <w:rFonts w:hint="default" w:ascii="Courier New" w:hAnsi="Courier New"/>
+        <w:rFonts w:ascii="Courier New" w:hAnsi="Courier New" w:hint="default"/>
       </w:rPr>
     </w:lvl>
     <w:lvl w:ilvl="8" w:tplc="B1626BDA">
@@ -3969,7 +4014,7 @@
         <w:ind w:left="6480" w:hanging="360"/>
       </w:pPr>
       <w:rPr>
-        <w:rFonts w:hint="default" w:ascii="Wingdings" w:hAnsi="Wingdings"/>
+        <w:rFonts w:ascii="Wingdings" w:hAnsi="Wingdings" w:hint="default"/>
       </w:rPr>
     </w:lvl>
   </w:abstractNum>
@@ -3977,25 +4022,28 @@
     <w:abstractNumId w:val="0"/>
   </w:num>
   <w:num w:numId="2">
+    <w:abstractNumId w:val="6"/>
+  </w:num>
+  <w:num w:numId="3">
+    <w:abstractNumId w:val="7"/>
+  </w:num>
+  <w:num w:numId="4">
+    <w:abstractNumId w:val="3"/>
+  </w:num>
+  <w:num w:numId="5">
+    <w:abstractNumId w:val="2"/>
+  </w:num>
+  <w:num w:numId="6">
     <w:abstractNumId w:val="5"/>
   </w:num>
-  <w:num w:numId="3">
-    <w:abstractNumId w:val="6"/>
-  </w:num>
-  <w:num w:numId="4">
-    <w:abstractNumId w:val="2"/>
-  </w:num>
-  <w:num w:numId="5">
-    <w:abstractNumId w:val="1"/>
-  </w:num>
-  <w:num w:numId="6">
+  <w:num w:numId="7">
     <w:abstractNumId w:val="4"/>
   </w:num>
-  <w:num w:numId="7">
-    <w:abstractNumId w:val="3"/>
+  <w:num w:numId="8">
+    <w:abstractNumId w:val="4"/>
   </w:num>
-  <w:num w:numId="8">
-    <w:abstractNumId w:val="3"/>
+  <w:num w:numId="9">
+    <w:abstractNumId w:val="1"/>
   </w:num>
 </w:numbering>
 </file>
@@ -4005,15 +4053,15 @@
   <w:docDefaults>
     <w:rPrDefault>
       <w:rPr>
-        <w:rFonts w:ascii="Times" w:hAnsi="Times" w:eastAsia="Times New Roman" w:cs="Times New Roman"/>
+        <w:rFonts w:ascii="Times" w:eastAsia="Times New Roman" w:hAnsi="Times" w:cs="Times New Roman"/>
         <w:lang w:val="en-GB" w:eastAsia="ja-JP" w:bidi="ar-SA"/>
       </w:rPr>
     </w:rPrDefault>
     <w:pPrDefault/>
   </w:docDefaults>
   <w:latentStyles w:defLockedState="0" w:defUIPriority="99" w:defSemiHidden="1" w:defUnhideWhenUsed="1" w:defQFormat="0" w:count="267">
-    <w:lsdException w:name="Normal" w:uiPriority="0" w:semiHidden="0" w:unhideWhenUsed="0" w:qFormat="1"/>
-    <w:lsdException w:name="heading 1" w:uiPriority="9" w:semiHidden="0" w:unhideWhenUsed="0" w:qFormat="1"/>
+    <w:lsdException w:name="Normal" w:semiHidden="0" w:uiPriority="0" w:unhideWhenUsed="0" w:qFormat="1"/>
+    <w:lsdException w:name="heading 1" w:semiHidden="0" w:uiPriority="9" w:unhideWhenUsed="0" w:qFormat="1"/>
     <w:lsdException w:name="heading 2" w:uiPriority="9" w:qFormat="1"/>
     <w:lsdException w:name="heading 3" w:uiPriority="9" w:qFormat="1"/>
     <w:lsdException w:name="heading 4" w:uiPriority="9" w:qFormat="1"/>
@@ -4032,125 +4080,125 @@
     <w:lsdException w:name="toc 8" w:uiPriority="39"/>
     <w:lsdException w:name="toc 9" w:uiPriority="39"/>
     <w:lsdException w:name="caption" w:uiPriority="35" w:qFormat="1"/>
-    <w:lsdException w:name="Title" w:uiPriority="10" w:semiHidden="0" w:unhideWhenUsed="0" w:qFormat="1"/>
+    <w:lsdException w:name="Title" w:semiHidden="0" w:uiPriority="10" w:unhideWhenUsed="0" w:qFormat="1"/>
     <w:lsdException w:name="Default Paragraph Font" w:uiPriority="1"/>
-    <w:lsdException w:name="Subtitle" w:uiPriority="11" w:semiHidden="0" w:unhideWhenUsed="0" w:qFormat="1"/>
-    <w:lsdException w:name="Strong" w:uiPriority="22" w:semiHidden="0" w:unhideWhenUsed="0" w:qFormat="1"/>
-    <w:lsdException w:name="Emphasis" w:uiPriority="20" w:semiHidden="0" w:unhideWhenUsed="0" w:qFormat="1"/>
-    <w:lsdException w:name="Table Grid" w:uiPriority="59" w:semiHidden="0" w:unhideWhenUsed="0"/>
+    <w:lsdException w:name="Subtitle" w:semiHidden="0" w:uiPriority="11" w:unhideWhenUsed="0" w:qFormat="1"/>
+    <w:lsdException w:name="Strong" w:semiHidden="0" w:uiPriority="22" w:unhideWhenUsed="0" w:qFormat="1"/>
+    <w:lsdException w:name="Emphasis" w:semiHidden="0" w:uiPriority="20" w:unhideWhenUsed="0" w:qFormat="1"/>
+    <w:lsdException w:name="Table Grid" w:semiHidden="0" w:uiPriority="59" w:unhideWhenUsed="0"/>
     <w:lsdException w:name="Placeholder Text" w:unhideWhenUsed="0"/>
-    <w:lsdException w:name="No Spacing" w:uiPriority="1" w:semiHidden="0" w:unhideWhenUsed="0" w:qFormat="1"/>
-    <w:lsdException w:name="Light Shading" w:uiPriority="60" w:semiHidden="0" w:unhideWhenUsed="0"/>
-    <w:lsdException w:name="Light List" w:uiPriority="61" w:semiHidden="0" w:unhideWhenUsed="0"/>
-    <w:lsdException w:name="Light Grid" w:uiPriority="62" w:semiHidden="0" w:unhideWhenUsed="0"/>
-    <w:lsdException w:name="Medium Shading 1" w:uiPriority="63" w:semiHidden="0" w:unhideWhenUsed="0"/>
-    <w:lsdException w:name="Medium Shading 2" w:uiPriority="64" w:semiHidden="0" w:unhideWhenUsed="0"/>
-    <w:lsdException w:name="Medium List 1" w:uiPriority="65" w:semiHidden="0" w:unhideWhenUsed="0"/>
-    <w:lsdException w:name="Medium List 2" w:uiPriority="66" w:semiHidden="0" w:unhideWhenUsed="0"/>
-    <w:lsdException w:name="Medium Grid 1" w:uiPriority="67" w:semiHidden="0" w:unhideWhenUsed="0"/>
-    <w:lsdException w:name="Medium Grid 2" w:uiPriority="68" w:semiHidden="0" w:unhideWhenUsed="0"/>
-    <w:lsdException w:name="Medium Grid 3" w:uiPriority="69" w:semiHidden="0" w:unhideWhenUsed="0"/>
-    <w:lsdException w:name="Dark List" w:uiPriority="70" w:semiHidden="0" w:unhideWhenUsed="0"/>
-    <w:lsdException w:name="Colorful Shading" w:uiPriority="71" w:semiHidden="0" w:unhideWhenUsed="0"/>
-    <w:lsdException w:name="Colorful List" w:uiPriority="72" w:semiHidden="0" w:unhideWhenUsed="0"/>
-    <w:lsdException w:name="Colorful Grid" w:uiPriority="73" w:semiHidden="0" w:unhideWhenUsed="0"/>
-    <w:lsdException w:name="Light Shading Accent 1" w:uiPriority="60" w:semiHidden="0" w:unhideWhenUsed="0"/>
-    <w:lsdException w:name="Light List Accent 1" w:uiPriority="61" w:semiHidden="0" w:unhideWhenUsed="0"/>
-    <w:lsdException w:name="Light Grid Accent 1" w:uiPriority="62" w:semiHidden="0" w:unhideWhenUsed="0"/>
-    <w:lsdException w:name="Medium Shading 1 Accent 1" w:uiPriority="63" w:semiHidden="0" w:unhideWhenUsed="0"/>
-    <w:lsdException w:name="Medium Shading 2 Accent 1" w:uiPriority="64" w:semiHidden="0" w:unhideWhenUsed="0"/>
-    <w:lsdException w:name="Medium List 1 Accent 1" w:uiPriority="65" w:semiHidden="0" w:unhideWhenUsed="0"/>
+    <w:lsdException w:name="No Spacing" w:semiHidden="0" w:uiPriority="1" w:unhideWhenUsed="0" w:qFormat="1"/>
+    <w:lsdException w:name="Light Shading" w:semiHidden="0" w:uiPriority="60" w:unhideWhenUsed="0"/>
+    <w:lsdException w:name="Light List" w:semiHidden="0" w:uiPriority="61" w:unhideWhenUsed="0"/>
+    <w:lsdException w:name="Light Grid" w:semiHidden="0" w:uiPriority="62" w:unhideWhenUsed="0"/>
+    <w:lsdException w:name="Medium Shading 1" w:semiHidden="0" w:uiPriority="63" w:unhideWhenUsed="0"/>
+    <w:lsdException w:name="Medium Shading 2" w:semiHidden="0" w:uiPriority="64" w:unhideWhenUsed="0"/>
+    <w:lsdException w:name="Medium List 1" w:semiHidden="0" w:uiPriority="65" w:unhideWhenUsed="0"/>
+    <w:lsdException w:name="Medium List 2" w:semiHidden="0" w:uiPriority="66" w:unhideWhenUsed="0"/>
+    <w:lsdException w:name="Medium Grid 1" w:semiHidden="0" w:uiPriority="67" w:unhideWhenUsed="0"/>
+    <w:lsdException w:name="Medium Grid 2" w:semiHidden="0" w:uiPriority="68" w:unhideWhenUsed="0"/>
+    <w:lsdException w:name="Medium Grid 3" w:semiHidden="0" w:uiPriority="69" w:unhideWhenUsed="0"/>
+    <w:lsdException w:name="Dark List" w:semiHidden="0" w:uiPriority="70" w:unhideWhenUsed="0"/>
+    <w:lsdException w:name="Colorful Shading" w:semiHidden="0" w:uiPriority="71" w:unhideWhenUsed="0"/>
+    <w:lsdException w:name="Colorful List" w:semiHidden="0" w:uiPriority="72" w:unhideWhenUsed="0"/>
+    <w:lsdException w:name="Colorful Grid" w:semiHidden="0" w:uiPriority="73" w:unhideWhenUsed="0"/>
+    <w:lsdException w:name="Light Shading Accent 1" w:semiHidden="0" w:uiPriority="60" w:unhideWhenUsed="0"/>
+    <w:lsdException w:name="Light List Accent 1" w:semiHidden="0" w:uiPriority="61" w:unhideWhenUsed="0"/>
+    <w:lsdException w:name="Light Grid Accent 1" w:semiHidden="0" w:uiPriority="62" w:unhideWhenUsed="0"/>
+    <w:lsdException w:name="Medium Shading 1 Accent 1" w:semiHidden="0" w:uiPriority="63" w:unhideWhenUsed="0"/>
+    <w:lsdException w:name="Medium Shading 2 Accent 1" w:semiHidden="0" w:uiPriority="64" w:unhideWhenUsed="0"/>
+    <w:lsdException w:name="Medium List 1 Accent 1" w:semiHidden="0" w:uiPriority="65" w:unhideWhenUsed="0"/>
     <w:lsdException w:name="Revision" w:unhideWhenUsed="0"/>
-    <w:lsdException w:name="List Paragraph" w:uiPriority="34" w:semiHidden="0" w:unhideWhenUsed="0" w:qFormat="1"/>
-    <w:lsdException w:name="Quote" w:uiPriority="29" w:semiHidden="0" w:unhideWhenUsed="0" w:qFormat="1"/>
-    <w:lsdException w:name="Intense Quote" w:uiPriority="30" w:semiHidden="0" w:unhideWhenUsed="0" w:qFormat="1"/>
-    <w:lsdException w:name="Medium List 2 Accent 1" w:uiPriority="66" w:semiHidden="0" w:unhideWhenUsed="0"/>
-    <w:lsdException w:name="Medium Grid 1 Accent 1" w:uiPriority="67" w:semiHidden="0" w:unhideWhenUsed="0"/>
-    <w:lsdException w:name="Medium Grid 2 Accent 1" w:uiPriority="68" w:semiHidden="0" w:unhideWhenUsed="0"/>
-    <w:lsdException w:name="Medium Grid 3 Accent 1" w:uiPriority="69" w:semiHidden="0" w:unhideWhenUsed="0"/>
-    <w:lsdException w:name="Dark List Accent 1" w:uiPriority="70" w:semiHidden="0" w:unhideWhenUsed="0"/>
-    <w:lsdException w:name="Colorful Shading Accent 1" w:uiPriority="71" w:semiHidden="0" w:unhideWhenUsed="0"/>
-    <w:lsdException w:name="Colorful List Accent 1" w:uiPriority="72" w:semiHidden="0" w:unhideWhenUsed="0"/>
-    <w:lsdException w:name="Colorful Grid Accent 1" w:uiPriority="73" w:semiHidden="0" w:unhideWhenUsed="0"/>
-    <w:lsdException w:name="Light Shading Accent 2" w:uiPriority="60" w:semiHidden="0" w:unhideWhenUsed="0"/>
-    <w:lsdException w:name="Light List Accent 2" w:uiPriority="61" w:semiHidden="0" w:unhideWhenUsed="0"/>
-    <w:lsdException w:name="Light Grid Accent 2" w:uiPriority="62" w:semiHidden="0" w:unhideWhenUsed="0"/>
-    <w:lsdException w:name="Medium Shading 1 Accent 2" w:uiPriority="63" w:semiHidden="0" w:unhideWhenUsed="0"/>
-    <w:lsdException w:name="Medium Shading 2 Accent 2" w:uiPriority="64" w:semiHidden="0" w:unhideWhenUsed="0"/>
-    <w:lsdException w:name="Medium List 1 Accent 2" w:uiPriority="65" w:semiHidden="0" w:unhideWhenUsed="0"/>
-    <w:lsdException w:name="Medium List 2 Accent 2" w:uiPriority="66" w:semiHidden="0" w:unhideWhenUsed="0"/>
-    <w:lsdException w:name="Medium Grid 1 Accent 2" w:uiPriority="67" w:semiHidden="0" w:unhideWhenUsed="0"/>
-    <w:lsdException w:name="Medium Grid 2 Accent 2" w:uiPriority="68" w:semiHidden="0" w:unhideWhenUsed="0"/>
-    <w:lsdException w:name="Medium Grid 3 Accent 2" w:uiPriority="69" w:semiHidden="0" w:unhideWhenUsed="0"/>
-    <w:lsdException w:name="Dark List Accent 2" w:uiPriority="70" w:semiHidden="0" w:unhideWhenUsed="0"/>
-    <w:lsdException w:name="Colorful Shading Accent 2" w:uiPriority="71" w:semiHidden="0" w:unhideWhenUsed="0"/>
-    <w:lsdException w:name="Colorful List Accent 2" w:uiPriority="72" w:semiHidden="0" w:unhideWhenUsed="0"/>
-    <w:lsdException w:name="Colorful Grid Accent 2" w:uiPriority="73" w:semiHidden="0" w:unhideWhenUsed="0"/>
-    <w:lsdException w:name="Light Shading Accent 3" w:uiPriority="60" w:semiHidden="0" w:unhideWhenUsed="0"/>
-    <w:lsdException w:name="Light List Accent 3" w:uiPriority="61" w:semiHidden="0" w:unhideWhenUsed="0"/>
-    <w:lsdException w:name="Light Grid Accent 3" w:uiPriority="62" w:semiHidden="0" w:unhideWhenUsed="0"/>
-    <w:lsdException w:name="Medium Shading 1 Accent 3" w:uiPriority="63" w:semiHidden="0" w:unhideWhenUsed="0"/>
-    <w:lsdException w:name="Medium Shading 2 Accent 3" w:uiPriority="64" w:semiHidden="0" w:unhideWhenUsed="0"/>
-    <w:lsdException w:name="Medium List 1 Accent 3" w:uiPriority="65" w:semiHidden="0" w:unhideWhenUsed="0"/>
-    <w:lsdException w:name="Medium List 2 Accent 3" w:uiPriority="66" w:semiHidden="0" w:unhideWhenUsed="0"/>
-    <w:lsdException w:name="Medium Grid 1 Accent 3" w:uiPriority="67" w:semiHidden="0" w:unhideWhenUsed="0"/>
-    <w:lsdException w:name="Medium Grid 2 Accent 3" w:uiPriority="68" w:semiHidden="0" w:unhideWhenUsed="0"/>
-    <w:lsdException w:name="Medium Grid 3 Accent 3" w:uiPriority="69" w:semiHidden="0" w:unhideWhenUsed="0"/>
-    <w:lsdException w:name="Dark List Accent 3" w:uiPriority="70" w:semiHidden="0" w:unhideWhenUsed="0"/>
-    <w:lsdException w:name="Colorful Shading Accent 3" w:uiPriority="71" w:semiHidden="0" w:unhideWhenUsed="0"/>
-    <w:lsdException w:name="Colorful List Accent 3" w:uiPriority="72" w:semiHidden="0" w:unhideWhenUsed="0"/>
-    <w:lsdException w:name="Colorful Grid Accent 3" w:uiPriority="73" w:semiHidden="0" w:unhideWhenUsed="0"/>
-    <w:lsdException w:name="Light Shading Accent 4" w:uiPriority="60" w:semiHidden="0" w:unhideWhenUsed="0"/>
-    <w:lsdException w:name="Light List Accent 4" w:uiPriority="61" w:semiHidden="0" w:unhideWhenUsed="0"/>
-    <w:lsdException w:name="Light Grid Accent 4" w:uiPriority="62" w:semiHidden="0" w:unhideWhenUsed="0"/>
-    <w:lsdException w:name="Medium Shading 1 Accent 4" w:uiPriority="63" w:semiHidden="0" w:unhideWhenUsed="0"/>
-    <w:lsdException w:name="Medium Shading 2 Accent 4" w:uiPriority="64" w:semiHidden="0" w:unhideWhenUsed="0"/>
-    <w:lsdException w:name="Medium List 1 Accent 4" w:uiPriority="65" w:semiHidden="0" w:unhideWhenUsed="0"/>
-    <w:lsdException w:name="Medium List 2 Accent 4" w:uiPriority="66" w:semiHidden="0" w:unhideWhenUsed="0"/>
-    <w:lsdException w:name="Medium Grid 1 Accent 4" w:uiPriority="67" w:semiHidden="0" w:unhideWhenUsed="0"/>
-    <w:lsdException w:name="Medium Grid 2 Accent 4" w:uiPriority="68" w:semiHidden="0" w:unhideWhenUsed="0"/>
-    <w:lsdException w:name="Medium Grid 3 Accent 4" w:uiPriority="69" w:semiHidden="0" w:unhideWhenUsed="0"/>
-    <w:lsdException w:name="Dark List Accent 4" w:uiPriority="70" w:semiHidden="0" w:unhideWhenUsed="0"/>
-    <w:lsdException w:name="Colorful Shading Accent 4" w:uiPriority="71" w:semiHidden="0" w:unhideWhenUsed="0"/>
-    <w:lsdException w:name="Colorful List Accent 4" w:uiPriority="72" w:semiHidden="0" w:unhideWhenUsed="0"/>
-    <w:lsdException w:name="Colorful Grid Accent 4" w:uiPriority="73" w:semiHidden="0" w:unhideWhenUsed="0"/>
-    <w:lsdException w:name="Light Shading Accent 5" w:uiPriority="60" w:semiHidden="0" w:unhideWhenUsed="0"/>
-    <w:lsdException w:name="Light List Accent 5" w:uiPriority="61" w:semiHidden="0" w:unhideWhenUsed="0"/>
-    <w:lsdException w:name="Light Grid Accent 5" w:uiPriority="62" w:semiHidden="0" w:unhideWhenUsed="0"/>
-    <w:lsdException w:name="Medium Shading 1 Accent 5" w:uiPriority="63" w:semiHidden="0" w:unhideWhenUsed="0"/>
-    <w:lsdException w:name="Medium Shading 2 Accent 5" w:uiPriority="64" w:semiHidden="0" w:unhideWhenUsed="0"/>
-    <w:lsdException w:name="Medium List 1 Accent 5" w:uiPriority="65" w:semiHidden="0" w:unhideWhenUsed="0"/>
-    <w:lsdException w:name="Medium List 2 Accent 5" w:uiPriority="66" w:semiHidden="0" w:unhideWhenUsed="0"/>
-    <w:lsdException w:name="Medium Grid 1 Accent 5" w:uiPriority="67" w:semiHidden="0" w:unhideWhenUsed="0"/>
-    <w:lsdException w:name="Medium Grid 2 Accent 5" w:uiPriority="68" w:semiHidden="0" w:unhideWhenUsed="0"/>
-    <w:lsdException w:name="Medium Grid 3 Accent 5" w:uiPriority="69" w:semiHidden="0" w:unhideWhenUsed="0"/>
-    <w:lsdException w:name="Dark List Accent 5" w:uiPriority="70" w:semiHidden="0" w:unhideWhenUsed="0"/>
-    <w:lsdException w:name="Colorful Shading Accent 5" w:uiPriority="71" w:semiHidden="0" w:unhideWhenUsed="0"/>
-    <w:lsdException w:name="Colorful List Accent 5" w:uiPriority="72" w:semiHidden="0" w:unhideWhenUsed="0"/>
-    <w:lsdException w:name="Colorful Grid Accent 5" w:uiPriority="73" w:semiHidden="0" w:unhideWhenUsed="0"/>
-    <w:lsdException w:name="Light Shading Accent 6" w:uiPriority="60" w:semiHidden="0" w:unhideWhenUsed="0"/>
-    <w:lsdException w:name="Light List Accent 6" w:uiPriority="61" w:semiHidden="0" w:unhideWhenUsed="0"/>
-    <w:lsdException w:name="Light Grid Accent 6" w:uiPriority="62" w:semiHidden="0" w:unhideWhenUsed="0"/>
-    <w:lsdException w:name="Medium Shading 1 Accent 6" w:uiPriority="63" w:semiHidden="0" w:unhideWhenUsed="0"/>
-    <w:lsdException w:name="Medium Shading 2 Accent 6" w:uiPriority="64" w:semiHidden="0" w:unhideWhenUsed="0"/>
-    <w:lsdException w:name="Medium List 1 Accent 6" w:uiPriority="65" w:semiHidden="0" w:unhideWhenUsed="0"/>
-    <w:lsdException w:name="Medium List 2 Accent 6" w:uiPriority="66" w:semiHidden="0" w:unhideWhenUsed="0"/>
-    <w:lsdException w:name="Medium Grid 1 Accent 6" w:uiPriority="67" w:semiHidden="0" w:unhideWhenUsed="0"/>
-    <w:lsdException w:name="Medium Grid 2 Accent 6" w:uiPriority="68" w:semiHidden="0" w:unhideWhenUsed="0"/>
-    <w:lsdException w:name="Medium Grid 3 Accent 6" w:uiPriority="69" w:semiHidden="0" w:unhideWhenUsed="0"/>
-    <w:lsdException w:name="Dark List Accent 6" w:uiPriority="70" w:semiHidden="0" w:unhideWhenUsed="0"/>
-    <w:lsdException w:name="Colorful Shading Accent 6" w:uiPriority="71" w:semiHidden="0" w:unhideWhenUsed="0"/>
-    <w:lsdException w:name="Colorful List Accent 6" w:uiPriority="72" w:semiHidden="0" w:unhideWhenUsed="0"/>
-    <w:lsdException w:name="Colorful Grid Accent 6" w:uiPriority="73" w:semiHidden="0" w:unhideWhenUsed="0"/>
-    <w:lsdException w:name="Subtle Emphasis" w:uiPriority="19" w:semiHidden="0" w:unhideWhenUsed="0" w:qFormat="1"/>
-    <w:lsdException w:name="Intense Emphasis" w:uiPriority="21" w:semiHidden="0" w:unhideWhenUsed="0" w:qFormat="1"/>
-    <w:lsdException w:name="Subtle Reference" w:uiPriority="31" w:semiHidden="0" w:unhideWhenUsed="0" w:qFormat="1"/>
-    <w:lsdException w:name="Intense Reference" w:uiPriority="32" w:semiHidden="0" w:unhideWhenUsed="0" w:qFormat="1"/>
-    <w:lsdException w:name="Book Title" w:uiPriority="33" w:semiHidden="0" w:unhideWhenUsed="0" w:qFormat="1"/>
+    <w:lsdException w:name="List Paragraph" w:semiHidden="0" w:uiPriority="34" w:unhideWhenUsed="0" w:qFormat="1"/>
+    <w:lsdException w:name="Quote" w:semiHidden="0" w:uiPriority="29" w:unhideWhenUsed="0" w:qFormat="1"/>
+    <w:lsdException w:name="Intense Quote" w:semiHidden="0" w:uiPriority="30" w:unhideWhenUsed="0" w:qFormat="1"/>
+    <w:lsdException w:name="Medium List 2 Accent 1" w:semiHidden="0" w:uiPriority="66" w:unhideWhenUsed="0"/>
+    <w:lsdException w:name="Medium Grid 1 Accent 1" w:semiHidden="0" w:uiPriority="67" w:unhideWhenUsed="0"/>
+    <w:lsdException w:name="Medium Grid 2 Accent 1" w:semiHidden="0" w:uiPriority="68" w:unhideWhenUsed="0"/>
+    <w:lsdException w:name="Medium Grid 3 Accent 1" w:semiHidden="0" w:uiPriority="69" w:unhideWhenUsed="0"/>
+    <w:lsdException w:name="Dark List Accent 1" w:semiHidden="0" w:uiPriority="70" w:unhideWhenUsed="0"/>
+    <w:lsdException w:name="Colorful Shading Accent 1" w:semiHidden="0" w:uiPriority="71" w:unhideWhenUsed="0"/>
+    <w:lsdException w:name="Colorful List Accent 1" w:semiHidden="0" w:uiPriority="72" w:unhideWhenUsed="0"/>
+    <w:lsdException w:name="Colorful Grid Accent 1" w:semiHidden="0" w:uiPriority="73" w:unhideWhenUsed="0"/>
+    <w:lsdException w:name="Light Shading Accent 2" w:semiHidden="0" w:uiPriority="60" w:unhideWhenUsed="0"/>
+    <w:lsdException w:name="Light List Accent 2" w:semiHidden="0" w:uiPriority="61" w:unhideWhenUsed="0"/>
+    <w:lsdException w:name="Light Grid Accent 2" w:semiHidden="0" w:uiPriority="62" w:unhideWhenUsed="0"/>
+    <w:lsdException w:name="Medium Shading 1 Accent 2" w:semiHidden="0" w:uiPriority="63" w:unhideWhenUsed="0"/>
+    <w:lsdException w:name="Medium Shading 2 Accent 2" w:semiHidden="0" w:uiPriority="64" w:unhideWhenUsed="0"/>
+    <w:lsdException w:name="Medium List 1 Accent 2" w:semiHidden="0" w:uiPriority="65" w:unhideWhenUsed="0"/>
+    <w:lsdException w:name="Medium List 2 Accent 2" w:semiHidden="0" w:uiPriority="66" w:unhideWhenUsed="0"/>
+    <w:lsdException w:name="Medium Grid 1 Accent 2" w:semiHidden="0" w:uiPriority="67" w:unhideWhenUsed="0"/>
+    <w:lsdException w:name="Medium Grid 2 Accent 2" w:semiHidden="0" w:uiPriority="68" w:unhideWhenUsed="0"/>
+    <w:lsdException w:name="Medium Grid 3 Accent 2" w:semiHidden="0" w:uiPriority="69" w:unhideWhenUsed="0"/>
+    <w:lsdException w:name="Dark List Accent 2" w:semiHidden="0" w:uiPriority="70" w:unhideWhenUsed="0"/>
+    <w:lsdException w:name="Colorful Shading Accent 2" w:semiHidden="0" w:uiPriority="71" w:unhideWhenUsed="0"/>
+    <w:lsdException w:name="Colorful List Accent 2" w:semiHidden="0" w:uiPriority="72" w:unhideWhenUsed="0"/>
+    <w:lsdException w:name="Colorful Grid Accent 2" w:semiHidden="0" w:uiPriority="73" w:unhideWhenUsed="0"/>
+    <w:lsdException w:name="Light Shading Accent 3" w:semiHidden="0" w:uiPriority="60" w:unhideWhenUsed="0"/>
+    <w:lsdException w:name="Light List Accent 3" w:semiHidden="0" w:uiPriority="61" w:unhideWhenUsed="0"/>
+    <w:lsdException w:name="Light Grid Accent 3" w:semiHidden="0" w:uiPriority="62" w:unhideWhenUsed="0"/>
+    <w:lsdException w:name="Medium Shading 1 Accent 3" w:semiHidden="0" w:uiPriority="63" w:unhideWhenUsed="0"/>
+    <w:lsdException w:name="Medium Shading 2 Accent 3" w:semiHidden="0" w:uiPriority="64" w:unhideWhenUsed="0"/>
+    <w:lsdException w:name="Medium List 1 Accent 3" w:semiHidden="0" w:uiPriority="65" w:unhideWhenUsed="0"/>
+    <w:lsdException w:name="Medium List 2 Accent 3" w:semiHidden="0" w:uiPriority="66" w:unhideWhenUsed="0"/>
+    <w:lsdException w:name="Medium Grid 1 Accent 3" w:semiHidden="0" w:uiPriority="67" w:unhideWhenUsed="0"/>
+    <w:lsdException w:name="Medium Grid 2 Accent 3" w:semiHidden="0" w:uiPriority="68" w:unhideWhenUsed="0"/>
+    <w:lsdException w:name="Medium Grid 3 Accent 3" w:semiHidden="0" w:uiPriority="69" w:unhideWhenUsed="0"/>
+    <w:lsdException w:name="Dark List Accent 3" w:semiHidden="0" w:uiPriority="70" w:unhideWhenUsed="0"/>
+    <w:lsdException w:name="Colorful Shading Accent 3" w:semiHidden="0" w:uiPriority="71" w:unhideWhenUsed="0"/>
+    <w:lsdException w:name="Colorful List Accent 3" w:semiHidden="0" w:uiPriority="72" w:unhideWhenUsed="0"/>
+    <w:lsdException w:name="Colorful Grid Accent 3" w:semiHidden="0" w:uiPriority="73" w:unhideWhenUsed="0"/>
+    <w:lsdException w:name="Light Shading Accent 4" w:semiHidden="0" w:uiPriority="60" w:unhideWhenUsed="0"/>
+    <w:lsdException w:name="Light List Accent 4" w:semiHidden="0" w:uiPriority="61" w:unhideWhenUsed="0"/>
+    <w:lsdException w:name="Light Grid Accent 4" w:semiHidden="0" w:uiPriority="62" w:unhideWhenUsed="0"/>
+    <w:lsdException w:name="Medium Shading 1 Accent 4" w:semiHidden="0" w:uiPriority="63" w:unhideWhenUsed="0"/>
+    <w:lsdException w:name="Medium Shading 2 Accent 4" w:semiHidden="0" w:uiPriority="64" w:unhideWhenUsed="0"/>
+    <w:lsdException w:name="Medium List 1 Accent 4" w:semiHidden="0" w:uiPriority="65" w:unhideWhenUsed="0"/>
+    <w:lsdException w:name="Medium List 2 Accent 4" w:semiHidden="0" w:uiPriority="66" w:unhideWhenUsed="0"/>
+    <w:lsdException w:name="Medium Grid 1 Accent 4" w:semiHidden="0" w:uiPriority="67" w:unhideWhenUsed="0"/>
+    <w:lsdException w:name="Medium Grid 2 Accent 4" w:semiHidden="0" w:uiPriority="68" w:unhideWhenUsed="0"/>
+    <w:lsdException w:name="Medium Grid 3 Accent 4" w:semiHidden="0" w:uiPriority="69" w:unhideWhenUsed="0"/>
+    <w:lsdException w:name="Dark List Accent 4" w:semiHidden="0" w:uiPriority="70" w:unhideWhenUsed="0"/>
+    <w:lsdException w:name="Colorful Shading Accent 4" w:semiHidden="0" w:uiPriority="71" w:unhideWhenUsed="0"/>
+    <w:lsdException w:name="Colorful List Accent 4" w:semiHidden="0" w:uiPriority="72" w:unhideWhenUsed="0"/>
+    <w:lsdException w:name="Colorful Grid Accent 4" w:semiHidden="0" w:uiPriority="73" w:unhideWhenUsed="0"/>
+    <w:lsdException w:name="Light Shading Accent 5" w:semiHidden="0" w:uiPriority="60" w:unhideWhenUsed="0"/>
+    <w:lsdException w:name="Light List Accent 5" w:semiHidden="0" w:uiPriority="61" w:unhideWhenUsed="0"/>
+    <w:lsdException w:name="Light Grid Accent 5" w:semiHidden="0" w:uiPriority="62" w:unhideWhenUsed="0"/>
+    <w:lsdException w:name="Medium Shading 1 Accent 5" w:semiHidden="0" w:uiPriority="63" w:unhideWhenUsed="0"/>
+    <w:lsdException w:name="Medium Shading 2 Accent 5" w:semiHidden="0" w:uiPriority="64" w:unhideWhenUsed="0"/>
+    <w:lsdException w:name="Medium List 1 Accent 5" w:semiHidden="0" w:uiPriority="65" w:unhideWhenUsed="0"/>
+    <w:lsdException w:name="Medium List 2 Accent 5" w:semiHidden="0" w:uiPriority="66" w:unhideWhenUsed="0"/>
+    <w:lsdException w:name="Medium Grid 1 Accent 5" w:semiHidden="0" w:uiPriority="67" w:unhideWhenUsed="0"/>
+    <w:lsdException w:name="Medium Grid 2 Accent 5" w:semiHidden="0" w:uiPriority="68" w:unhideWhenUsed="0"/>
+    <w:lsdException w:name="Medium Grid 3 Accent 5" w:semiHidden="0" w:uiPriority="69" w:unhideWhenUsed="0"/>
+    <w:lsdException w:name="Dark List Accent 5" w:semiHidden="0" w:uiPriority="70" w:unhideWhenUsed="0"/>
+    <w:lsdException w:name="Colorful Shading Accent 5" w:semiHidden="0" w:uiPriority="71" w:unhideWhenUsed="0"/>
+    <w:lsdException w:name="Colorful List Accent 5" w:semiHidden="0" w:uiPriority="72" w:unhideWhenUsed="0"/>
+    <w:lsdException w:name="Colorful Grid Accent 5" w:semiHidden="0" w:uiPriority="73" w:unhideWhenUsed="0"/>
+    <w:lsdException w:name="Light Shading Accent 6" w:semiHidden="0" w:uiPriority="60" w:unhideWhenUsed="0"/>
+    <w:lsdException w:name="Light List Accent 6" w:semiHidden="0" w:uiPriority="61" w:unhideWhenUsed="0"/>
+    <w:lsdException w:name="Light Grid Accent 6" w:semiHidden="0" w:uiPriority="62" w:unhideWhenUsed="0"/>
+    <w:lsdException w:name="Medium Shading 1 Accent 6" w:semiHidden="0" w:uiPriority="63" w:unhideWhenUsed="0"/>
+    <w:lsdException w:name="Medium Shading 2 Accent 6" w:semiHidden="0" w:uiPriority="64" w:unhideWhenUsed="0"/>
+    <w:lsdException w:name="Medium List 1 Accent 6" w:semiHidden="0" w:uiPriority="65" w:unhideWhenUsed="0"/>
+    <w:lsdException w:name="Medium List 2 Accent 6" w:semiHidden="0" w:uiPriority="66" w:unhideWhenUsed="0"/>
+    <w:lsdException w:name="Medium Grid 1 Accent 6" w:semiHidden="0" w:uiPriority="67" w:unhideWhenUsed="0"/>
+    <w:lsdException w:name="Medium Grid 2 Accent 6" w:semiHidden="0" w:uiPriority="68" w:unhideWhenUsed="0"/>
+    <w:lsdException w:name="Medium Grid 3 Accent 6" w:semiHidden="0" w:uiPriority="69" w:unhideWhenUsed="0"/>
+    <w:lsdException w:name="Dark List Accent 6" w:semiHidden="0" w:uiPriority="70" w:unhideWhenUsed="0"/>
+    <w:lsdException w:name="Colorful Shading Accent 6" w:semiHidden="0" w:uiPriority="71" w:unhideWhenUsed="0"/>
+    <w:lsdException w:name="Colorful List Accent 6" w:semiHidden="0" w:uiPriority="72" w:unhideWhenUsed="0"/>
+    <w:lsdException w:name="Colorful Grid Accent 6" w:semiHidden="0" w:uiPriority="73" w:unhideWhenUsed="0"/>
+    <w:lsdException w:name="Subtle Emphasis" w:semiHidden="0" w:uiPriority="19" w:unhideWhenUsed="0" w:qFormat="1"/>
+    <w:lsdException w:name="Intense Emphasis" w:semiHidden="0" w:uiPriority="21" w:unhideWhenUsed="0" w:qFormat="1"/>
+    <w:lsdException w:name="Subtle Reference" w:semiHidden="0" w:uiPriority="31" w:unhideWhenUsed="0" w:qFormat="1"/>
+    <w:lsdException w:name="Intense Reference" w:semiHidden="0" w:uiPriority="32" w:unhideWhenUsed="0" w:qFormat="1"/>
+    <w:lsdException w:name="Book Title" w:semiHidden="0" w:uiPriority="33" w:unhideWhenUsed="0" w:qFormat="1"/>
     <w:lsdException w:name="Bibliography" w:uiPriority="37"/>
     <w:lsdException w:name="TOC Heading" w:uiPriority="39" w:qFormat="1"/>
   </w:latentStyles>
-  <w:style w:type="paragraph" w:styleId="Normal" w:default="1">
+  <w:style w:type="paragraph" w:default="1" w:styleId="Normal">
     <w:name w:val="Normal"/>
     <w:qFormat/>
     <w:pPr>
@@ -4167,13 +4215,13 @@
       <w:lang w:val="en-US" w:eastAsia="en-SG"/>
     </w:rPr>
   </w:style>
-  <w:style w:type="character" w:styleId="DefaultParagraphFont" w:default="1">
+  <w:style w:type="character" w:default="1" w:styleId="DefaultParagraphFont">
     <w:name w:val="Default Paragraph Font"/>
     <w:uiPriority w:val="1"/>
     <w:semiHidden/>
     <w:unhideWhenUsed/>
   </w:style>
-  <w:style w:type="table" w:styleId="TableNormal" w:default="1">
+  <w:style w:type="table" w:default="1" w:styleId="TableNormal">
     <w:name w:val="Normal Table"/>
     <w:uiPriority w:val="99"/>
     <w:semiHidden/>
@@ -4188,7 +4236,7 @@
       </w:tblCellMar>
     </w:tblPr>
   </w:style>
-  <w:style w:type="numbering" w:styleId="NoList" w:default="1">
+  <w:style w:type="numbering" w:default="1" w:styleId="NoList">
     <w:name w:val="No List"/>
     <w:uiPriority w:val="99"/>
     <w:semiHidden/>
@@ -4242,12 +4290,12 @@
       </w:tabs>
     </w:pPr>
   </w:style>
-  <w:style w:type="paragraph" w:styleId="PageNumber1" w:customStyle="1">
+  <w:style w:type="paragraph" w:customStyle="1" w:styleId="PageNumber1">
     <w:name w:val="Page Number1"/>
     <w:basedOn w:val="Normal"/>
     <w:next w:val="Normal"/>
   </w:style>
-  <w:style w:type="paragraph" w:styleId="Times" w:customStyle="1">
+  <w:style w:type="paragraph" w:customStyle="1" w:styleId="Times">
     <w:name w:val="Times"/>
     <w:basedOn w:val="Normal"/>
     <w:pPr>
@@ -4257,14 +4305,14 @@
       <w:sz w:val="18"/>
     </w:rPr>
   </w:style>
-  <w:style w:type="paragraph" w:styleId="point" w:customStyle="1">
+  <w:style w:type="paragraph" w:customStyle="1" w:styleId="point">
     <w:name w:val="point"/>
     <w:basedOn w:val="Normal"/>
     <w:rPr>
       <w:sz w:val="18"/>
     </w:rPr>
   </w:style>
-  <w:style w:type="paragraph" w:styleId="SPara" w:customStyle="1">
+  <w:style w:type="paragraph" w:customStyle="1" w:styleId="SPara">
     <w:name w:val="SPara"/>
     <w:basedOn w:val="Normal"/>
     <w:pPr>
@@ -4276,7 +4324,7 @@
       <w:sz w:val="18"/>
     </w:rPr>
   </w:style>
-  <w:style w:type="paragraph" w:styleId="SHMAIN" w:customStyle="1">
+  <w:style w:type="paragraph" w:customStyle="1" w:styleId="SHMAIN">
     <w:name w:val="SHMAIN"/>
     <w:basedOn w:val="Normal"/>
     <w:pPr>
@@ -4289,7 +4337,7 @@
       <w:sz w:val="18"/>
     </w:rPr>
   </w:style>
-  <w:style w:type="paragraph" w:styleId="AL" w:customStyle="1">
+  <w:style w:type="paragraph" w:customStyle="1" w:styleId="AL">
     <w:name w:val="AL"/>
     <w:pPr>
       <w:overflowPunct w:val="0"/>
@@ -4308,7 +4356,7 @@
       <w:lang w:val="en-US" w:eastAsia="en-SG"/>
     </w:rPr>
   </w:style>
-  <w:style w:type="paragraph" w:styleId="AN" w:customStyle="1">
+  <w:style w:type="paragraph" w:customStyle="1" w:styleId="AN">
     <w:name w:val="AN"/>
     <w:pPr>
       <w:overflowPunct w:val="0"/>
@@ -4327,7 +4375,7 @@
       <w:lang w:val="en-US" w:eastAsia="en-SG"/>
     </w:rPr>
   </w:style>
-  <w:style w:type="paragraph" w:styleId="AU" w:customStyle="1">
+  <w:style w:type="paragraph" w:customStyle="1" w:styleId="AU">
     <w:name w:val="AU"/>
     <w:pPr>
       <w:overflowPunct w:val="0"/>
@@ -4346,7 +4394,7 @@
       <w:lang w:val="en-US" w:eastAsia="en-SG"/>
     </w:rPr>
   </w:style>
-  <w:style w:type="paragraph" w:styleId="IP" w:customStyle="1">
+  <w:style w:type="paragraph" w:customStyle="1" w:styleId="IP">
     <w:name w:val="IP"/>
     <w:pPr>
       <w:overflowPunct w:val="0"/>
@@ -4365,7 +4413,7 @@
       <w:lang w:val="en-US" w:eastAsia="en-SG"/>
     </w:rPr>
   </w:style>
-  <w:style w:type="paragraph" w:styleId="MP" w:customStyle="1">
+  <w:style w:type="paragraph" w:customStyle="1" w:styleId="MP">
     <w:name w:val="MP"/>
     <w:pPr>
       <w:overflowPunct w:val="0"/>
@@ -4384,7 +4432,7 @@
       <w:lang w:val="en-US" w:eastAsia="en-SG"/>
     </w:rPr>
   </w:style>
-  <w:style w:type="paragraph" w:styleId="QH" w:customStyle="1">
+  <w:style w:type="paragraph" w:customStyle="1" w:styleId="QH">
     <w:name w:val="QH"/>
     <w:pPr>
       <w:overflowPunct w:val="0"/>
@@ -4404,7 +4452,7 @@
       <w:lang w:val="en-US" w:eastAsia="en-SG"/>
     </w:rPr>
   </w:style>
-  <w:style w:type="paragraph" w:styleId="RP" w:customStyle="1">
+  <w:style w:type="paragraph" w:customStyle="1" w:styleId="RP">
     <w:name w:val="RP"/>
     <w:pPr>
       <w:overflowPunct w:val="0"/>
@@ -4423,7 +4471,7 @@
       <w:lang w:val="en-US" w:eastAsia="en-SG"/>
     </w:rPr>
   </w:style>
-  <w:style w:type="paragraph" w:styleId="SH" w:customStyle="1">
+  <w:style w:type="paragraph" w:customStyle="1" w:styleId="SH">
     <w:name w:val="SH"/>
     <w:pPr>
       <w:overflowPunct w:val="0"/>
@@ -4443,7 +4491,7 @@
       <w:lang w:val="en-US" w:eastAsia="en-SG"/>
     </w:rPr>
   </w:style>
-  <w:style w:type="paragraph" w:styleId="UP" w:customStyle="1">
+  <w:style w:type="paragraph" w:customStyle="1" w:styleId="UP">
     <w:name w:val="UP"/>
     <w:pPr>
       <w:overflowPunct w:val="0"/>
@@ -4461,7 +4509,7 @@
       <w:lang w:val="en-US" w:eastAsia="en-SG"/>
     </w:rPr>
   </w:style>
-  <w:style w:type="paragraph" w:styleId="HL-1" w:customStyle="1">
+  <w:style w:type="paragraph" w:customStyle="1" w:styleId="HL-1">
     <w:name w:val="HL-1"/>
     <w:basedOn w:val="Normal"/>
     <w:pPr>
@@ -4473,11 +4521,11 @@
       <w:sz w:val="36"/>
     </w:rPr>
   </w:style>
-  <w:style w:type="paragraph" w:styleId="FIXSPACE" w:customStyle="1">
+  <w:style w:type="paragraph" w:customStyle="1" w:styleId="FIXSPACE">
     <w:name w:val="FIX SPACE"/>
     <w:basedOn w:val="PageNumber1"/>
   </w:style>
-  <w:style w:type="paragraph" w:styleId="subsubpara" w:customStyle="1">
+  <w:style w:type="paragraph" w:customStyle="1" w:styleId="subsubpara">
     <w:name w:val="sub sub para"/>
     <w:basedOn w:val="Normal"/>
     <w:pPr>
@@ -4486,7 +4534,7 @@
       <w:jc w:val="both"/>
     </w:pPr>
   </w:style>
-  <w:style w:type="paragraph" w:styleId="Header-L1" w:customStyle="1">
+  <w:style w:type="paragraph" w:customStyle="1" w:styleId="Header-L1">
     <w:name w:val="Header-L1"/>
     <w:basedOn w:val="Normal"/>
     <w:pPr>
@@ -4498,7 +4546,7 @@
       <w:caps/>
     </w:rPr>
   </w:style>
-  <w:style w:type="paragraph" w:styleId="Header-L2" w:customStyle="1">
+  <w:style w:type="paragraph" w:customStyle="1" w:styleId="Header-L2">
     <w:name w:val="Header-L2"/>
     <w:basedOn w:val="Normal"/>
     <w:pPr>
@@ -4509,7 +4557,7 @@
       <w:b/>
     </w:rPr>
   </w:style>
-  <w:style w:type="paragraph" w:styleId="L3-Header" w:customStyle="1">
+  <w:style w:type="paragraph" w:customStyle="1" w:styleId="L3-Header">
     <w:name w:val="L3-Header"/>
     <w:basedOn w:val="Normal"/>
     <w:pPr>
@@ -4532,7 +4580,7 @@
       <w:jc w:val="both"/>
     </w:pPr>
   </w:style>
-  <w:style w:type="paragraph" w:styleId="L3-header0" w:customStyle="1">
+  <w:style w:type="paragraph" w:customStyle="1" w:styleId="L3-header0">
     <w:name w:val="L3-header"/>
     <w:basedOn w:val="Normal"/>
     <w:pPr>
@@ -4555,7 +4603,7 @@
       <w:jc w:val="both"/>
     </w:pPr>
   </w:style>
-  <w:style w:type="paragraph" w:styleId="RDBDSTYLESHEETP" w:customStyle="1">
+  <w:style w:type="paragraph" w:customStyle="1" w:styleId="RDBDSTYLESHEETP">
     <w:name w:val="RDBD STYLE SHEET/P"/>
     <w:basedOn w:val="Normal"/>
     <w:pPr>
@@ -4590,12 +4638,12 @@
     <w:rsid w:val="00934601"/>
     <w:tblPr>
       <w:tblBorders>
-        <w:top w:val="single" w:color="auto" w:sz="4" w:space="0"/>
-        <w:left w:val="single" w:color="auto" w:sz="4" w:space="0"/>
-        <w:bottom w:val="single" w:color="auto" w:sz="4" w:space="0"/>
-        <w:right w:val="single" w:color="auto" w:sz="4" w:space="0"/>
-        <w:insideH w:val="single" w:color="auto" w:sz="4" w:space="0"/>
-        <w:insideV w:val="single" w:color="auto" w:sz="4" w:space="0"/>
+        <w:top w:val="single" w:sz="4" w:space="0" w:color="auto"/>
+        <w:left w:val="single" w:sz="4" w:space="0" w:color="auto"/>
+        <w:bottom w:val="single" w:sz="4" w:space="0" w:color="auto"/>
+        <w:right w:val="single" w:sz="4" w:space="0" w:color="auto"/>
+        <w:insideH w:val="single" w:sz="4" w:space="0" w:color="auto"/>
+        <w:insideV w:val="single" w:sz="4" w:space="0" w:color="auto"/>
       </w:tblBorders>
     </w:tblPr>
   </w:style>
@@ -4613,7 +4661,7 @@
       <w:szCs w:val="16"/>
     </w:rPr>
   </w:style>
-  <w:style w:type="character" w:styleId="BalloonTextChar" w:customStyle="1">
+  <w:style w:type="character" w:customStyle="1" w:styleId="BalloonTextChar">
     <w:name w:val="Balloon Text Char"/>
     <w:basedOn w:val="DefaultParagraphFont"/>
     <w:link w:val="BalloonText"/>
@@ -4639,17 +4687,17 @@
       <w:contextualSpacing/>
     </w:pPr>
   </w:style>
-  <w:style w:type="character" w:styleId="normaltextrun" w:customStyle="1">
+  <w:style w:type="character" w:customStyle="1" w:styleId="normaltextrun">
     <w:name w:val="normaltextrun"/>
     <w:basedOn w:val="DefaultParagraphFont"/>
     <w:rsid w:val="00286709"/>
   </w:style>
-  <w:style w:type="character" w:styleId="spellingerror" w:customStyle="1">
+  <w:style w:type="character" w:customStyle="1" w:styleId="spellingerror">
     <w:name w:val="spellingerror"/>
     <w:basedOn w:val="DefaultParagraphFont"/>
     <w:rsid w:val="00286709"/>
   </w:style>
-  <w:style w:type="character" w:styleId="eop" w:customStyle="1">
+  <w:style w:type="character" w:customStyle="1" w:styleId="eop">
     <w:name w:val="eop"/>
     <w:basedOn w:val="DefaultParagraphFont"/>
     <w:rsid w:val="00286709"/>
@@ -5603,44 +5651,19 @@
   <a:extraClrSchemeLst/>
   <a:extLst>
     <a:ext uri="{05A4C25C-085E-4340-85A3-A5531E510DB2}">
-      <thm15:themeFamily xmlns="" xmlns:thm15="http://schemas.microsoft.com/office/thememl/2012/main" name="Office Theme" id="{62F939B6-93AF-4DB8-9C6B-D6C7DFDC589F}" vid="{4A3C46E8-61CC-4603-A589-7422A47A8E4A}"/>
+      <thm15:themeFamily xmlns:thm15="http://schemas.microsoft.com/office/thememl/2012/main" xmlns="" name="Office Theme" id="{62F939B6-93AF-4DB8-9C6B-D6C7DFDC589F}" vid="{4A3C46E8-61CC-4603-A589-7422A47A8E4A}"/>
     </a:ext>
   </a:extLst>
 </a:theme>
 </file>
 
 <file path=customXml/item1.xml><?xml version="1.0" encoding="utf-8"?>
-<p:properties xmlns:p="http://schemas.microsoft.com/office/2006/metadata/properties" xmlns:xsi="http://www.w3.org/2001/XMLSchema-instance" xmlns:pc="http://schemas.microsoft.com/office/infopath/2007/PartnerControls">
-  <documentManagement>
-    <SharedWithUsers xmlns="8713b872-19eb-4d2b-8193-6933383828b5">
-      <UserInfo>
-        <DisplayName>SE25-PT07-FYP-RAM</DisplayName>
-        <AccountId>7</AccountId>
-        <AccountType/>
-      </UserInfo>
-      <UserInfo>
-        <DisplayName>Narasimhan Balasubramanian</DisplayName>
-        <AccountId>6</AccountId>
-        <AccountType/>
-      </UserInfo>
-      <UserInfo>
-        <DisplayName>Nay Lin Aung</DisplayName>
-        <AccountId>15</AccountId>
-        <AccountType/>
-      </UserInfo>
-      <UserInfo>
-        <DisplayName>Gao Zhiyu</DisplayName>
-        <AccountId>14</AccountId>
-        <AccountType/>
-      </UserInfo>
-      <UserInfo>
-        <DisplayName>Treza Bawm Win</DisplayName>
-        <AccountId>12</AccountId>
-        <AccountType/>
-      </UserInfo>
-    </SharedWithUsers>
-  </documentManagement>
-</p:properties>
+<?mso-contentType ?>
+<FormTemplates xmlns="http://schemas.microsoft.com/sharepoint/v3/contenttype/forms">
+  <Display>DocumentLibraryForm</Display>
+  <Edit>DocumentLibraryForm</Edit>
+  <New>DocumentLibraryForm</New>
+</FormTemplates>
 </file>
 
 <file path=customXml/item2.xml><?xml version="1.0" encoding="utf-8"?>
@@ -5823,27 +5846,43 @@
 </file>
 
 <file path=customXml/item3.xml><?xml version="1.0" encoding="utf-8"?>
-<?mso-contentType ?>
-<FormTemplates xmlns="http://schemas.microsoft.com/sharepoint/v3/contenttype/forms">
-  <Display>DocumentLibraryForm</Display>
-  <Edit>DocumentLibraryForm</Edit>
-  <New>DocumentLibraryForm</New>
-</FormTemplates>
+<p:properties xmlns:p="http://schemas.microsoft.com/office/2006/metadata/properties" xmlns:xsi="http://www.w3.org/2001/XMLSchema-instance" xmlns:pc="http://schemas.microsoft.com/office/infopath/2007/PartnerControls">
+  <documentManagement>
+    <SharedWithUsers xmlns="8713b872-19eb-4d2b-8193-6933383828b5">
+      <UserInfo>
+        <DisplayName>SE25-PT07-FYP-RAM</DisplayName>
+        <AccountId>7</AccountId>
+        <AccountType/>
+      </UserInfo>
+      <UserInfo>
+        <DisplayName>Narasimhan Balasubramanian</DisplayName>
+        <AccountId>6</AccountId>
+        <AccountType/>
+      </UserInfo>
+      <UserInfo>
+        <DisplayName>Nay Lin Aung</DisplayName>
+        <AccountId>15</AccountId>
+        <AccountType/>
+      </UserInfo>
+      <UserInfo>
+        <DisplayName>Gao Zhiyu</DisplayName>
+        <AccountId>14</AccountId>
+        <AccountType/>
+      </UserInfo>
+      <UserInfo>
+        <DisplayName>Treza Bawm Win</DisplayName>
+        <AccountId>12</AccountId>
+        <AccountType/>
+      </UserInfo>
+    </SharedWithUsers>
+  </documentManagement>
+</p:properties>
 </file>
 
 <file path=customXml/itemProps1.xml><?xml version="1.0" encoding="utf-8"?>
-<ds:datastoreItem xmlns:ds="http://schemas.openxmlformats.org/officeDocument/2006/customXml" ds:itemID="{AC6E70D8-596C-4362-9141-01C509AC65A3}">
+<ds:datastoreItem xmlns:ds="http://schemas.openxmlformats.org/officeDocument/2006/customXml" ds:itemID="{3FFAB917-E97E-4BC8-88B5-26CE3B2F3A77}">
   <ds:schemaRefs>
-    <ds:schemaRef ds:uri="http://www.w3.org/XML/1998/namespace"/>
-    <ds:schemaRef ds:uri="http://purl.org/dc/dcmitype/"/>
-    <ds:schemaRef ds:uri="http://schemas.microsoft.com/office/2006/documentManagement/types"/>
-    <ds:schemaRef ds:uri="http://purl.org/dc/elements/1.1/"/>
-    <ds:schemaRef ds:uri="http://purl.org/dc/terms/"/>
-    <ds:schemaRef ds:uri="8713b872-19eb-4d2b-8193-6933383828b5"/>
-    <ds:schemaRef ds:uri="http://schemas.openxmlformats.org/package/2006/metadata/core-properties"/>
-    <ds:schemaRef ds:uri="bddb5648-5d8f-4388-8fd5-5e97b3678981"/>
-    <ds:schemaRef ds:uri="http://schemas.microsoft.com/office/infopath/2007/PartnerControls"/>
-    <ds:schemaRef ds:uri="http://schemas.microsoft.com/office/2006/metadata/properties"/>
+    <ds:schemaRef ds:uri="http://schemas.microsoft.com/sharepoint/v3/contenttype/forms"/>
   </ds:schemaRefs>
 </ds:datastoreItem>
 </file>
@@ -5868,9 +5907,11 @@
 </file>
 
 <file path=customXml/itemProps3.xml><?xml version="1.0" encoding="utf-8"?>
-<ds:datastoreItem xmlns:ds="http://schemas.openxmlformats.org/officeDocument/2006/customXml" ds:itemID="{3FFAB917-E97E-4BC8-88B5-26CE3B2F3A77}">
+<ds:datastoreItem xmlns:ds="http://schemas.openxmlformats.org/officeDocument/2006/customXml" ds:itemID="{AC6E70D8-596C-4362-9141-01C509AC65A3}">
   <ds:schemaRefs>
-    <ds:schemaRef ds:uri="http://schemas.microsoft.com/sharepoint/v3/contenttype/forms"/>
+    <ds:schemaRef ds:uri="http://schemas.microsoft.com/office/2006/metadata/properties"/>
+    <ds:schemaRef ds:uri="http://schemas.microsoft.com/office/infopath/2007/PartnerControls"/>
+    <ds:schemaRef ds:uri="8713b872-19eb-4d2b-8193-6933383828b5"/>
   </ds:schemaRefs>
 </ds:datastoreItem>
 </file>
</xml_diff>